<commit_message>
Objetivos feitos (alterações salvas)
</commit_message>
<xml_diff>
--- a/Documentacao/DowJones Skins - MTPA4.docx
+++ b/Documentacao/DowJones Skins - MTPA4.docx
@@ -1304,6 +1304,7 @@
       <w:pPr>
         <w:spacing w:after="0"/>
         <w:ind w:firstLine="360"/>
+        <w:jc w:val="both"/>
         <w:rPr>
           <w:rFonts w:ascii="Arial" w:hAnsi="Arial" w:cs="Arial"/>
           <w:sz w:val="24"/>
@@ -1405,6 +1406,7 @@
       <w:pPr>
         <w:spacing w:after="0"/>
         <w:ind w:firstLine="360"/>
+        <w:jc w:val="both"/>
         <w:rPr>
           <w:rFonts w:ascii="Arial" w:hAnsi="Arial" w:cs="Arial"/>
           <w:sz w:val="24"/>
@@ -1522,6 +1524,7 @@
       <w:pPr>
         <w:spacing w:after="0"/>
         <w:ind w:firstLine="360"/>
+        <w:jc w:val="both"/>
         <w:rPr>
           <w:rFonts w:ascii="Arial" w:hAnsi="Arial" w:cs="Arial"/>
           <w:sz w:val="24"/>
@@ -1591,6 +1594,7 @@
       <w:pPr>
         <w:spacing w:after="0"/>
         <w:ind w:firstLine="360"/>
+        <w:jc w:val="both"/>
         <w:rPr>
           <w:rFonts w:ascii="Arial" w:hAnsi="Arial" w:cs="Arial"/>
           <w:sz w:val="24"/>
@@ -1726,6 +1730,7 @@
     <w:p>
       <w:pPr>
         <w:ind w:firstLine="360"/>
+        <w:jc w:val="both"/>
         <w:rPr>
           <w:rFonts w:ascii="Arial" w:hAnsi="Arial" w:cs="Arial"/>
           <w:sz w:val="24"/>
@@ -1766,6 +1771,7 @@
           <w:ilvl w:val="1"/>
           <w:numId w:val="1"/>
         </w:numPr>
+        <w:jc w:val="both"/>
         <w:rPr>
           <w:rFonts w:ascii="Arial" w:hAnsi="Arial" w:cs="Arial"/>
           <w:b/>
@@ -1788,6 +1794,7 @@
     <w:p>
       <w:pPr>
         <w:ind w:firstLine="360"/>
+        <w:jc w:val="both"/>
         <w:rPr>
           <w:rFonts w:ascii="Arial" w:hAnsi="Arial" w:cs="Arial"/>
           <w:sz w:val="24"/>
@@ -2078,6 +2085,7 @@
     <w:p>
       <w:pPr>
         <w:ind w:firstLine="360"/>
+        <w:jc w:val="both"/>
         <w:rPr>
           <w:rFonts w:ascii="Arial" w:hAnsi="Arial" w:cs="Arial"/>
           <w:bCs/>
@@ -2134,6 +2142,39 @@
         </w:rPr>
         <w:t>, algo não visto no mercado atualmente.</w:t>
       </w:r>
+    </w:p>
+    <w:p>
+      <w:pPr>
+        <w:ind w:firstLine="360"/>
+        <w:rPr>
+          <w:rFonts w:ascii="Arial" w:hAnsi="Arial" w:cs="Arial"/>
+          <w:bCs/>
+          <w:sz w:val="24"/>
+          <w:szCs w:val="24"/>
+        </w:rPr>
+      </w:pPr>
+    </w:p>
+    <w:p>
+      <w:pPr>
+        <w:ind w:firstLine="360"/>
+        <w:rPr>
+          <w:rFonts w:ascii="Arial" w:hAnsi="Arial" w:cs="Arial"/>
+          <w:bCs/>
+          <w:sz w:val="24"/>
+          <w:szCs w:val="24"/>
+        </w:rPr>
+      </w:pPr>
+    </w:p>
+    <w:p>
+      <w:pPr>
+        <w:ind w:firstLine="360"/>
+        <w:rPr>
+          <w:rFonts w:ascii="Arial" w:hAnsi="Arial" w:cs="Arial"/>
+          <w:bCs/>
+          <w:sz w:val="24"/>
+          <w:szCs w:val="24"/>
+        </w:rPr>
+      </w:pPr>
     </w:p>
     <w:p>
       <w:pPr>
@@ -2158,22 +2199,107 @@
           <w:sz w:val="24"/>
           <w:szCs w:val="24"/>
         </w:rPr>
+        <w:lastRenderedPageBreak/>
         <w:t>OBJETIVO PRINCIPAL</w:t>
       </w:r>
     </w:p>
     <w:p>
       <w:pPr>
-        <w:ind w:left="360"/>
-        <w:rPr>
-          <w:rFonts w:ascii="Arial" w:hAnsi="Arial" w:cs="Arial"/>
-          <w:b/>
-          <w:bCs/>
-          <w:sz w:val="24"/>
-          <w:szCs w:val="24"/>
-        </w:rPr>
-      </w:pPr>
-      <w:bookmarkStart w:id="0" w:name="_GoBack"/>
-      <w:bookmarkEnd w:id="0"/>
+        <w:ind w:firstLine="360"/>
+        <w:jc w:val="both"/>
+        <w:rPr>
+          <w:rFonts w:ascii="Arial" w:hAnsi="Arial" w:cs="Arial"/>
+          <w:bCs/>
+          <w:sz w:val="24"/>
+          <w:szCs w:val="24"/>
+        </w:rPr>
+      </w:pPr>
+      <w:r>
+        <w:rPr>
+          <w:rFonts w:ascii="Arial" w:hAnsi="Arial" w:cs="Arial"/>
+          <w:bCs/>
+          <w:sz w:val="24"/>
+          <w:szCs w:val="24"/>
+        </w:rPr>
+        <w:t xml:space="preserve">Os objetivos principais </w:t>
+      </w:r>
+      <w:r>
+        <w:rPr>
+          <w:rFonts w:ascii="Arial" w:hAnsi="Arial" w:cs="Arial"/>
+          <w:bCs/>
+          <w:sz w:val="24"/>
+          <w:szCs w:val="24"/>
+        </w:rPr>
+        <w:t xml:space="preserve">giram em torno de conhecer as soluções existentes no mercado quando falamos em aplicações de venda/troca de </w:t>
+      </w:r>
+      <w:proofErr w:type="spellStart"/>
+      <w:r>
+        <w:rPr>
+          <w:rFonts w:ascii="Arial" w:hAnsi="Arial" w:cs="Arial"/>
+          <w:bCs/>
+          <w:sz w:val="24"/>
+          <w:szCs w:val="24"/>
+        </w:rPr>
+        <w:t>skins</w:t>
+      </w:r>
+      <w:proofErr w:type="spellEnd"/>
+      <w:r>
+        <w:rPr>
+          <w:rFonts w:ascii="Arial" w:hAnsi="Arial" w:cs="Arial"/>
+          <w:bCs/>
+          <w:sz w:val="24"/>
+          <w:szCs w:val="24"/>
+        </w:rPr>
+        <w:t xml:space="preserve"> de jogos e entender seu</w:t>
+      </w:r>
+      <w:r>
+        <w:rPr>
+          <w:rFonts w:ascii="Arial" w:hAnsi="Arial" w:cs="Arial"/>
+          <w:bCs/>
+          <w:sz w:val="24"/>
+          <w:szCs w:val="24"/>
+        </w:rPr>
+        <w:t xml:space="preserve"> funcionamento</w:t>
+      </w:r>
+      <w:r>
+        <w:rPr>
+          <w:rFonts w:ascii="Arial" w:hAnsi="Arial" w:cs="Arial"/>
+          <w:bCs/>
+          <w:sz w:val="24"/>
+          <w:szCs w:val="24"/>
+        </w:rPr>
+        <w:t xml:space="preserve"> como um todo, para que possamos identificar dificuldades e facilidades durante o desenvolvimento do projeto em si.</w:t>
+      </w:r>
+    </w:p>
+    <w:p>
+      <w:pPr>
+        <w:ind w:firstLine="360"/>
+        <w:jc w:val="both"/>
+        <w:rPr>
+          <w:rFonts w:ascii="Arial" w:hAnsi="Arial" w:cs="Arial"/>
+          <w:bCs/>
+          <w:sz w:val="24"/>
+          <w:szCs w:val="24"/>
+        </w:rPr>
+      </w:pPr>
+      <w:r>
+        <w:rPr>
+          <w:rFonts w:ascii="Arial" w:hAnsi="Arial" w:cs="Arial"/>
+          <w:bCs/>
+          <w:sz w:val="24"/>
+          <w:szCs w:val="24"/>
+        </w:rPr>
+        <w:t xml:space="preserve">Também vale ressaltar a necessidade de uma pesquisa específica sobre o mercado de ações e Day Trading, para que o desenvolvimento siga a regra de mercado dessas </w:t>
+      </w:r>
+      <w:r>
+        <w:rPr>
+          <w:rFonts w:ascii="Arial" w:hAnsi="Arial" w:cs="Arial"/>
+          <w:bCs/>
+          <w:sz w:val="24"/>
+          <w:szCs w:val="24"/>
+        </w:rPr>
+        <w:t>ideias.</w:t>
+      </w:r>
     </w:p>
     <w:p>
       <w:pPr>
@@ -2203,6 +2329,106 @@
     </w:p>
     <w:p>
       <w:pPr>
+        <w:ind w:firstLine="360"/>
+        <w:jc w:val="both"/>
+        <w:rPr>
+          <w:rFonts w:ascii="Arial" w:hAnsi="Arial" w:cs="Arial"/>
+          <w:bCs/>
+          <w:sz w:val="24"/>
+          <w:szCs w:val="24"/>
+        </w:rPr>
+      </w:pPr>
+      <w:r>
+        <w:rPr>
+          <w:rFonts w:ascii="Arial" w:hAnsi="Arial" w:cs="Arial"/>
+          <w:bCs/>
+          <w:sz w:val="24"/>
+          <w:szCs w:val="24"/>
+        </w:rPr>
+        <w:t xml:space="preserve">Como objetivos secundários, devemos identificar tecnologias </w:t>
+      </w:r>
+      <w:r>
+        <w:rPr>
+          <w:rFonts w:ascii="Arial" w:hAnsi="Arial" w:cs="Arial"/>
+          <w:bCs/>
+          <w:sz w:val="24"/>
+          <w:szCs w:val="24"/>
+        </w:rPr>
+        <w:t xml:space="preserve">e meios </w:t>
+      </w:r>
+      <w:r>
+        <w:rPr>
+          <w:rFonts w:ascii="Arial" w:hAnsi="Arial" w:cs="Arial"/>
+          <w:bCs/>
+          <w:sz w:val="24"/>
+          <w:szCs w:val="24"/>
+        </w:rPr>
+        <w:t xml:space="preserve">que possam ajudar no desenvolvimento do projeto e, mais especificamente, na implementação de </w:t>
+      </w:r>
+      <w:r>
+        <w:rPr>
+          <w:rFonts w:ascii="Arial" w:hAnsi="Arial" w:cs="Arial"/>
+          <w:bCs/>
+          <w:sz w:val="24"/>
+          <w:szCs w:val="24"/>
+        </w:rPr>
+        <w:t xml:space="preserve">das ideias de mercado de ações e Day Trading de </w:t>
+      </w:r>
+      <w:proofErr w:type="spellStart"/>
+      <w:r>
+        <w:rPr>
+          <w:rFonts w:ascii="Arial" w:hAnsi="Arial" w:cs="Arial"/>
+          <w:bCs/>
+          <w:sz w:val="24"/>
+          <w:szCs w:val="24"/>
+        </w:rPr>
+        <w:t>skins</w:t>
+      </w:r>
+      <w:proofErr w:type="spellEnd"/>
+      <w:r>
+        <w:rPr>
+          <w:rFonts w:ascii="Arial" w:hAnsi="Arial" w:cs="Arial"/>
+          <w:bCs/>
+          <w:sz w:val="24"/>
+          <w:szCs w:val="24"/>
+        </w:rPr>
+        <w:t>,</w:t>
+      </w:r>
+      <w:r>
+        <w:rPr>
+          <w:rFonts w:ascii="Arial" w:hAnsi="Arial" w:cs="Arial"/>
+          <w:bCs/>
+          <w:sz w:val="24"/>
+          <w:szCs w:val="24"/>
+        </w:rPr>
+        <w:t xml:space="preserve"> além de adaptar os conceitos </w:t>
+      </w:r>
+      <w:bookmarkStart w:id="0" w:name="_GoBack"/>
+      <w:bookmarkEnd w:id="0"/>
+      <w:r>
+        <w:rPr>
+          <w:rFonts w:ascii="Arial" w:hAnsi="Arial" w:cs="Arial"/>
+          <w:bCs/>
+          <w:sz w:val="24"/>
+          <w:szCs w:val="24"/>
+        </w:rPr>
+        <w:t>de todas essas ideias para a internet.</w:t>
+      </w:r>
+    </w:p>
+    <w:p>
+      <w:pPr>
+        <w:ind w:firstLine="360"/>
+        <w:jc w:val="both"/>
+        <w:rPr>
+          <w:rFonts w:ascii="Arial" w:hAnsi="Arial" w:cs="Arial"/>
+          <w:bCs/>
+          <w:sz w:val="24"/>
+          <w:szCs w:val="24"/>
+        </w:rPr>
+      </w:pPr>
+    </w:p>
+    <w:p>
+      <w:pPr>
         <w:pStyle w:val="PargrafodaLista"/>
         <w:numPr>
           <w:ilvl w:val="0"/>
@@ -2250,7 +2476,6 @@
           <w:sz w:val="24"/>
           <w:szCs w:val="24"/>
         </w:rPr>
-        <w:lastRenderedPageBreak/>
         <w:t>HIPÓTESES</w:t>
       </w:r>
     </w:p>

</xml_diff>

<commit_message>
Adicionando na documentação, hipóteses e metodologia
</commit_message>
<xml_diff>
--- a/Documentacao/DowJones Skins - MTPA4.docx
+++ b/Documentacao/DowJones Skins - MTPA4.docx
@@ -2453,7 +2453,6 @@
           <w:szCs w:val="24"/>
         </w:rPr>
       </w:pPr>
-      <w:bookmarkStart w:id="0" w:name="_GoBack"/>
       <w:r>
         <w:rPr>
           <w:rFonts w:ascii="Arial" w:hAnsi="Arial" w:cs="Arial"/>
@@ -2551,7 +2550,18 @@
         <w:t>.</w:t>
       </w:r>
     </w:p>
-    <w:bookmarkEnd w:id="0"/>
+    <w:p>
+      <w:pPr>
+        <w:ind w:firstLine="360"/>
+        <w:jc w:val="both"/>
+        <w:rPr>
+          <w:rFonts w:ascii="Arial" w:hAnsi="Arial" w:cs="Arial"/>
+          <w:bCs/>
+          <w:sz w:val="24"/>
+          <w:szCs w:val="24"/>
+        </w:rPr>
+      </w:pPr>
+    </w:p>
     <w:p>
       <w:pPr>
         <w:pStyle w:val="PargrafodaLista"/>
@@ -2580,6 +2590,96 @@
     </w:p>
     <w:p>
       <w:pPr>
+        <w:ind w:firstLine="360"/>
+        <w:jc w:val="both"/>
+        <w:rPr>
+          <w:rFonts w:ascii="Arial" w:hAnsi="Arial" w:cs="Arial"/>
+          <w:sz w:val="24"/>
+          <w:szCs w:val="24"/>
+        </w:rPr>
+      </w:pPr>
+      <w:r>
+        <w:rPr>
+          <w:rFonts w:ascii="Arial" w:hAnsi="Arial" w:cs="Arial"/>
+          <w:sz w:val="24"/>
+          <w:szCs w:val="24"/>
+        </w:rPr>
+        <w:t>No mercado em geral, principalmente no Brasil, não existem muitos sites</w:t>
+      </w:r>
+      <w:r>
+        <w:rPr>
+          <w:rFonts w:ascii="Arial" w:hAnsi="Arial" w:cs="Arial"/>
+          <w:sz w:val="24"/>
+          <w:szCs w:val="24"/>
+        </w:rPr>
+        <w:t xml:space="preserve"> com a proposta da valorização</w:t>
+      </w:r>
+      <w:r>
+        <w:rPr>
+          <w:rFonts w:ascii="Arial" w:hAnsi="Arial" w:cs="Arial"/>
+          <w:sz w:val="24"/>
+          <w:szCs w:val="24"/>
+        </w:rPr>
+        <w:t xml:space="preserve"> </w:t>
+      </w:r>
+      <w:r>
+        <w:rPr>
+          <w:rFonts w:ascii="Arial" w:hAnsi="Arial" w:cs="Arial"/>
+          <w:sz w:val="24"/>
+          <w:szCs w:val="24"/>
+        </w:rPr>
+        <w:t xml:space="preserve">de </w:t>
+      </w:r>
+      <w:proofErr w:type="spellStart"/>
+      <w:r>
+        <w:rPr>
+          <w:rFonts w:ascii="Arial" w:hAnsi="Arial" w:cs="Arial"/>
+          <w:sz w:val="24"/>
+          <w:szCs w:val="24"/>
+        </w:rPr>
+        <w:t>skins</w:t>
+      </w:r>
+      <w:proofErr w:type="spellEnd"/>
+      <w:r>
+        <w:rPr>
+          <w:rFonts w:ascii="Arial" w:hAnsi="Arial" w:cs="Arial"/>
+          <w:sz w:val="24"/>
+          <w:szCs w:val="24"/>
+        </w:rPr>
+        <w:t xml:space="preserve">, então o projeto visa preencher esta lacuna fazendo possível um usuário além de fazer as suas trocas, ter uma experiência de bolsa de valores com seus itens do jogo. Tendo em vista que grande parte dos jogadores utilizam suas </w:t>
+      </w:r>
+      <w:proofErr w:type="spellStart"/>
+      <w:r>
+        <w:rPr>
+          <w:rFonts w:ascii="Arial" w:hAnsi="Arial" w:cs="Arial"/>
+          <w:sz w:val="24"/>
+          <w:szCs w:val="24"/>
+        </w:rPr>
+        <w:t>skins</w:t>
+      </w:r>
+      <w:proofErr w:type="spellEnd"/>
+      <w:r>
+        <w:rPr>
+          <w:rFonts w:ascii="Arial" w:hAnsi="Arial" w:cs="Arial"/>
+          <w:sz w:val="24"/>
+          <w:szCs w:val="24"/>
+        </w:rPr>
+        <w:t xml:space="preserve"> também para uso comercial e conseguir dinheiro, foi levantada a hipótese de que o site de valorização seria algo inovador e de agrado ao público do jogo.</w:t>
+      </w:r>
+    </w:p>
+    <w:p>
+      <w:pPr>
+        <w:ind w:firstLine="360"/>
+        <w:jc w:val="both"/>
+        <w:rPr>
+          <w:rFonts w:ascii="Arial" w:hAnsi="Arial" w:cs="Arial"/>
+          <w:sz w:val="24"/>
+          <w:szCs w:val="24"/>
+        </w:rPr>
+      </w:pPr>
+    </w:p>
+    <w:p>
+      <w:pPr>
         <w:pStyle w:val="PargrafodaLista"/>
         <w:numPr>
           <w:ilvl w:val="0"/>
@@ -2606,6 +2706,118 @@
     </w:p>
     <w:p>
       <w:pPr>
+        <w:ind w:firstLine="360"/>
+        <w:jc w:val="both"/>
+        <w:rPr>
+          <w:rFonts w:ascii="Arial" w:hAnsi="Arial" w:cs="Arial"/>
+          <w:sz w:val="24"/>
+          <w:szCs w:val="24"/>
+        </w:rPr>
+      </w:pPr>
+      <w:r>
+        <w:rPr>
+          <w:rFonts w:ascii="Arial" w:hAnsi="Arial" w:cs="Arial"/>
+          <w:sz w:val="24"/>
+          <w:szCs w:val="24"/>
+        </w:rPr>
+        <w:t xml:space="preserve">No projeto buscamos informações com players ativos de Counter-Strike: Global </w:t>
+      </w:r>
+      <w:proofErr w:type="spellStart"/>
+      <w:r>
+        <w:rPr>
+          <w:rFonts w:ascii="Arial" w:hAnsi="Arial" w:cs="Arial"/>
+          <w:sz w:val="24"/>
+          <w:szCs w:val="24"/>
+        </w:rPr>
+        <w:t>Offensive</w:t>
+      </w:r>
+      <w:proofErr w:type="spellEnd"/>
+      <w:r>
+        <w:rPr>
+          <w:rFonts w:ascii="Arial" w:hAnsi="Arial" w:cs="Arial"/>
+          <w:sz w:val="24"/>
+          <w:szCs w:val="24"/>
+        </w:rPr>
+        <w:t xml:space="preserve">, e também em sites de grande importância no meio de mercado de </w:t>
+      </w:r>
+      <w:proofErr w:type="spellStart"/>
+      <w:r>
+        <w:rPr>
+          <w:rFonts w:ascii="Arial" w:hAnsi="Arial" w:cs="Arial"/>
+          <w:sz w:val="24"/>
+          <w:szCs w:val="24"/>
+        </w:rPr>
+        <w:t>skins</w:t>
+      </w:r>
+      <w:proofErr w:type="spellEnd"/>
+      <w:r>
+        <w:rPr>
+          <w:rFonts w:ascii="Arial" w:hAnsi="Arial" w:cs="Arial"/>
+          <w:sz w:val="24"/>
+          <w:szCs w:val="24"/>
+        </w:rPr>
+        <w:t xml:space="preserve">. Como não é uma área documentada, tivemos que fazer uma abordagem mais informal e tirar informações direto do cliente. </w:t>
+      </w:r>
+    </w:p>
+    <w:p>
+      <w:pPr>
+        <w:ind w:firstLine="360"/>
+        <w:jc w:val="both"/>
+        <w:rPr>
+          <w:rFonts w:ascii="Arial" w:hAnsi="Arial" w:cs="Arial"/>
+          <w:sz w:val="24"/>
+          <w:szCs w:val="24"/>
+        </w:rPr>
+      </w:pPr>
+      <w:r>
+        <w:rPr>
+          <w:rFonts w:ascii="Arial" w:hAnsi="Arial" w:cs="Arial"/>
+          <w:sz w:val="24"/>
+          <w:szCs w:val="24"/>
+        </w:rPr>
+        <w:t xml:space="preserve">Pesquisamos com alguns jogadores se o site seria de interesse, e as respostas foram positivas, o que nos motivou a continuar o projeto. Além disso, </w:t>
+      </w:r>
+      <w:r>
+        <w:rPr>
+          <w:rFonts w:ascii="Arial" w:hAnsi="Arial" w:cs="Arial"/>
+          <w:sz w:val="24"/>
+          <w:szCs w:val="24"/>
+        </w:rPr>
+        <w:lastRenderedPageBreak/>
+        <w:t xml:space="preserve">fizemos algumas entrevistas com jogadores “próximos” de nós, para saber onde e como fazem para comercializar suas </w:t>
+      </w:r>
+      <w:proofErr w:type="spellStart"/>
+      <w:r>
+        <w:rPr>
+          <w:rFonts w:ascii="Arial" w:hAnsi="Arial" w:cs="Arial"/>
+          <w:sz w:val="24"/>
+          <w:szCs w:val="24"/>
+        </w:rPr>
+        <w:t>skins</w:t>
+      </w:r>
+      <w:proofErr w:type="spellEnd"/>
+      <w:r>
+        <w:rPr>
+          <w:rFonts w:ascii="Arial" w:hAnsi="Arial" w:cs="Arial"/>
+          <w:sz w:val="24"/>
+          <w:szCs w:val="24"/>
+        </w:rPr>
+        <w:t>, e se um site de valorização faria com que ele utilizasse menos esses meios.</w:t>
+      </w:r>
+    </w:p>
+    <w:p>
+      <w:pPr>
+        <w:ind w:firstLine="360"/>
+        <w:jc w:val="both"/>
+        <w:rPr>
+          <w:rFonts w:ascii="Arial" w:hAnsi="Arial" w:cs="Arial"/>
+          <w:sz w:val="24"/>
+          <w:szCs w:val="24"/>
+        </w:rPr>
+      </w:pPr>
+    </w:p>
+    <w:p>
+      <w:pPr>
         <w:pStyle w:val="PargrafodaLista"/>
         <w:numPr>
           <w:ilvl w:val="0"/>
@@ -2639,6 +2851,19 @@
         </w:rPr>
         <w:t xml:space="preserve"> </w:t>
       </w:r>
+    </w:p>
+    <w:p>
+      <w:pPr>
+        <w:rPr>
+          <w:rFonts w:ascii="Arial" w:hAnsi="Arial" w:cs="Arial"/>
+          <w:b/>
+          <w:bCs/>
+          <w:sz w:val="24"/>
+          <w:szCs w:val="24"/>
+        </w:rPr>
+      </w:pPr>
+      <w:bookmarkStart w:id="0" w:name="_GoBack"/>
+      <w:bookmarkEnd w:id="0"/>
     </w:p>
     <w:sectPr>
       <w:pgSz w:w="11906" w:h="16838"/>
@@ -2761,7 +2986,7 @@
       </w:pPr>
     </w:pPrDefault>
   </w:docDefaults>
-  <w:latentStyles w:defLockedState="0" w:defUIPriority="99" w:defSemiHidden="0" w:defUnhideWhenUsed="0" w:defQFormat="0" w:count="375">
+  <w:latentStyles w:defLockedState="0" w:defUIPriority="99" w:defSemiHidden="0" w:defUnhideWhenUsed="0" w:defQFormat="0" w:count="377">
     <w:lsdException w:name="Normal" w:uiPriority="0" w:qFormat="1"/>
     <w:lsdException w:name="heading 1" w:uiPriority="9" w:qFormat="1"/>
     <w:lsdException w:name="heading 2" w:semiHidden="1" w:uiPriority="9" w:unhideWhenUsed="1" w:qFormat="1"/>
@@ -2867,7 +3092,6 @@
     <w:lsdException w:name="HTML Sample" w:semiHidden="1" w:unhideWhenUsed="1"/>
     <w:lsdException w:name="HTML Typewriter" w:semiHidden="1" w:unhideWhenUsed="1"/>
     <w:lsdException w:name="HTML Variable" w:semiHidden="1" w:unhideWhenUsed="1"/>
-    <w:lsdException w:name="Normal Table" w:semiHidden="1" w:unhideWhenUsed="1"/>
     <w:lsdException w:name="annotation subject" w:semiHidden="1" w:unhideWhenUsed="1"/>
     <w:lsdException w:name="No List" w:semiHidden="1" w:unhideWhenUsed="1"/>
     <w:lsdException w:name="Outline List 1" w:semiHidden="1" w:unhideWhenUsed="1"/>
@@ -2913,11 +3137,9 @@
     <w:lsdException w:name="Table Subtle 1" w:semiHidden="1" w:unhideWhenUsed="1"/>
     <w:lsdException w:name="Table Subtle 2" w:semiHidden="1" w:unhideWhenUsed="1"/>
     <w:lsdException w:name="Table Web 1" w:semiHidden="1" w:unhideWhenUsed="1"/>
-    <w:lsdException w:name="Table Web 2" w:semiHidden="1" w:unhideWhenUsed="1"/>
     <w:lsdException w:name="Table Web 3" w:semiHidden="1" w:unhideWhenUsed="1"/>
     <w:lsdException w:name="Balloon Text" w:semiHidden="1" w:unhideWhenUsed="1"/>
     <w:lsdException w:name="Table Grid" w:uiPriority="39"/>
-    <w:lsdException w:name="Table Theme" w:semiHidden="1" w:unhideWhenUsed="1"/>
     <w:lsdException w:name="Placeholder Text" w:semiHidden="1"/>
     <w:lsdException w:name="No Spacing" w:uiPriority="1" w:qFormat="1"/>
     <w:lsdException w:name="Light Shading" w:uiPriority="60"/>
@@ -3137,6 +3359,8 @@
     <w:lsdException w:name="Smart Hyperlink" w:semiHidden="1" w:unhideWhenUsed="1"/>
     <w:lsdException w:name="Hashtag" w:semiHidden="1" w:unhideWhenUsed="1"/>
     <w:lsdException w:name="Unresolved Mention" w:semiHidden="1" w:unhideWhenUsed="1"/>
+    <w:lsdException w:name="Smart Link" w:semiHidden="1" w:unhideWhenUsed="1"/>
+    <w:lsdException w:name="Smart Link Error" w:semiHidden="1" w:unhideWhenUsed="1"/>
   </w:latentStyles>
   <w:style w:type="paragraph" w:default="1" w:styleId="Normal">
     <w:name w:val="Normal"/>

</xml_diff>

<commit_message>
Adicionando Excel do cronograma
</commit_message>
<xml_diff>
--- a/Documentacao/DowJones Skins - MTPA4.docx
+++ b/Documentacao/DowJones Skins - MTPA4.docx
@@ -40,44 +40,80 @@
           <w:sz w:val="24"/>
           <w:szCs w:val="24"/>
         </w:rPr>
-        <w:t xml:space="preserve">Este trabalho de pesquisa visa a implementação de uma aplicação web que simule um mercado financeiro para </w:t>
-      </w:r>
-      <w:proofErr w:type="spellStart"/>
-      <w:r>
-        <w:rPr>
-          <w:rFonts w:ascii="Arial" w:hAnsi="Arial" w:cs="Arial"/>
-          <w:sz w:val="24"/>
-          <w:szCs w:val="24"/>
-        </w:rPr>
-        <w:t>skins</w:t>
-      </w:r>
-      <w:proofErr w:type="spellEnd"/>
-      <w:r>
-        <w:rPr>
-          <w:rFonts w:ascii="Arial" w:hAnsi="Arial" w:cs="Arial"/>
-          <w:sz w:val="24"/>
-          <w:szCs w:val="24"/>
-        </w:rPr>
-        <w:t xml:space="preserve"> presentes no jogo eletrônico </w:t>
-      </w:r>
-      <w:r>
-        <w:rPr>
-          <w:rFonts w:ascii="Arial" w:hAnsi="Arial" w:cs="Arial"/>
-          <w:sz w:val="24"/>
-          <w:szCs w:val="24"/>
-        </w:rPr>
-        <w:t xml:space="preserve">‘Counter-Strike: Global </w:t>
-      </w:r>
-      <w:proofErr w:type="spellStart"/>
-      <w:r>
-        <w:rPr>
-          <w:rFonts w:ascii="Arial" w:hAnsi="Arial" w:cs="Arial"/>
-          <w:sz w:val="24"/>
-          <w:szCs w:val="24"/>
-        </w:rPr>
-        <w:t>Offensive</w:t>
-      </w:r>
-      <w:proofErr w:type="spellEnd"/>
+        <w:t xml:space="preserve">Este trabalho de pesquisa visa a implementação de uma aplicação web que simule um mercado financeiro para skins presentes no jogo eletrônico </w:t>
+      </w:r>
+      <w:r>
+        <w:rPr>
+          <w:rFonts w:ascii="Arial" w:hAnsi="Arial" w:cs="Arial"/>
+          <w:sz w:val="24"/>
+          <w:szCs w:val="24"/>
+        </w:rPr>
+        <w:t>‘Counter-Strike: Global Offensive’</w:t>
+      </w:r>
+      <w:r>
+        <w:rPr>
+          <w:rFonts w:ascii="Arial" w:hAnsi="Arial" w:cs="Arial"/>
+          <w:sz w:val="24"/>
+          <w:szCs w:val="24"/>
+        </w:rPr>
+        <w:t xml:space="preserve">, funcionando como uma bolsa de valores e permitindo a modalidade de negócio ‘Day Trading’. </w:t>
+      </w:r>
+      <w:r>
+        <w:rPr>
+          <w:rFonts w:ascii="Arial" w:hAnsi="Arial" w:cs="Arial"/>
+          <w:sz w:val="24"/>
+          <w:szCs w:val="24"/>
+        </w:rPr>
+        <w:t xml:space="preserve">Neste sistema, o usuário irá logar via Steam Account e depositará suas skins no site, permitindo assim o investimento de suas skins, assim como a compra de outras skins em investimento. </w:t>
+      </w:r>
+      <w:r>
+        <w:rPr>
+          <w:rFonts w:ascii="Arial" w:hAnsi="Arial" w:cs="Arial"/>
+          <w:sz w:val="24"/>
+          <w:szCs w:val="24"/>
+        </w:rPr>
+        <w:t>O desenvolvimento e planejamento do projeto beberá dos métodos ágeis, aplicando uma engenharia de software próxima ao que reside na metodologia XP. Para isso a ferramenta Pivotal Tracker será utilizada para administração do projeto, onde todas as ‘Histórias de Usuário’ serão organizadas</w:t>
+      </w:r>
+      <w:r>
+        <w:rPr>
+          <w:rFonts w:ascii="Arial" w:hAnsi="Arial" w:cs="Arial"/>
+          <w:sz w:val="24"/>
+          <w:szCs w:val="24"/>
+        </w:rPr>
+        <w:t xml:space="preserve"> e discutidas</w:t>
+      </w:r>
+      <w:r>
+        <w:rPr>
+          <w:rFonts w:ascii="Arial" w:hAnsi="Arial" w:cs="Arial"/>
+          <w:sz w:val="24"/>
+          <w:szCs w:val="24"/>
+        </w:rPr>
+        <w:t>.</w:t>
+      </w:r>
+      <w:r>
+        <w:rPr>
+          <w:rFonts w:ascii="Arial" w:hAnsi="Arial" w:cs="Arial"/>
+          <w:sz w:val="24"/>
+          <w:szCs w:val="24"/>
+        </w:rPr>
+        <w:t xml:space="preserve"> Partindo para a parte mais técnica, o sistema será implementado utilizando </w:t>
+      </w:r>
+      <w:r>
+        <w:rPr>
+          <w:rFonts w:ascii="Arial" w:hAnsi="Arial" w:cs="Arial"/>
+          <w:sz w:val="24"/>
+          <w:szCs w:val="24"/>
+        </w:rPr>
+        <w:t>‘</w:t>
+      </w:r>
+      <w:r>
+        <w:rPr>
+          <w:rFonts w:ascii="Arial" w:hAnsi="Arial" w:cs="Arial"/>
+          <w:sz w:val="24"/>
+          <w:szCs w:val="24"/>
+        </w:rPr>
+        <w:t>HTML5</w:t>
+      </w:r>
       <w:r>
         <w:rPr>
           <w:rFonts w:ascii="Arial" w:hAnsi="Arial" w:cs="Arial"/>
@@ -92,44 +128,24 @@
           <w:sz w:val="24"/>
           <w:szCs w:val="24"/>
         </w:rPr>
-        <w:t xml:space="preserve">, funcionando como uma bolsa de valores e permitindo a modalidade de negócio ‘Day Trading’. </w:t>
-      </w:r>
-      <w:r>
-        <w:rPr>
-          <w:rFonts w:ascii="Arial" w:hAnsi="Arial" w:cs="Arial"/>
-          <w:sz w:val="24"/>
-          <w:szCs w:val="24"/>
-        </w:rPr>
-        <w:t xml:space="preserve">Neste sistema, o usuário irá </w:t>
-      </w:r>
-      <w:proofErr w:type="spellStart"/>
-      <w:r>
-        <w:rPr>
-          <w:rFonts w:ascii="Arial" w:hAnsi="Arial" w:cs="Arial"/>
-          <w:sz w:val="24"/>
-          <w:szCs w:val="24"/>
-        </w:rPr>
-        <w:t>logar</w:t>
-      </w:r>
-      <w:proofErr w:type="spellEnd"/>
-      <w:r>
-        <w:rPr>
-          <w:rFonts w:ascii="Arial" w:hAnsi="Arial" w:cs="Arial"/>
-          <w:sz w:val="24"/>
-          <w:szCs w:val="24"/>
-        </w:rPr>
-        <w:t xml:space="preserve"> via </w:t>
-      </w:r>
-      <w:proofErr w:type="spellStart"/>
-      <w:r>
-        <w:rPr>
-          <w:rFonts w:ascii="Arial" w:hAnsi="Arial" w:cs="Arial"/>
-          <w:sz w:val="24"/>
-          <w:szCs w:val="24"/>
-        </w:rPr>
-        <w:t>Steam</w:t>
-      </w:r>
-      <w:proofErr w:type="spellEnd"/>
+        <w:t xml:space="preserve"> para </w:t>
+      </w:r>
+      <w:r>
+        <w:rPr>
+          <w:rFonts w:ascii="Arial" w:hAnsi="Arial" w:cs="Arial"/>
+          <w:sz w:val="24"/>
+          <w:szCs w:val="24"/>
+        </w:rPr>
+        <w:t xml:space="preserve">o </w:t>
+      </w:r>
+      <w:r>
+        <w:rPr>
+          <w:rFonts w:ascii="Arial" w:hAnsi="Arial" w:cs="Arial"/>
+          <w:sz w:val="24"/>
+          <w:szCs w:val="24"/>
+        </w:rPr>
+        <w:t>front-end</w:t>
+      </w:r>
       <w:r>
         <w:rPr>
           <w:rFonts w:ascii="Arial" w:hAnsi="Arial" w:cs="Arial"/>
@@ -138,129 +154,163 @@
         </w:rPr>
         <w:t xml:space="preserve"> </w:t>
       </w:r>
-      <w:proofErr w:type="spellStart"/>
-      <w:r>
-        <w:rPr>
-          <w:rFonts w:ascii="Arial" w:hAnsi="Arial" w:cs="Arial"/>
-          <w:sz w:val="24"/>
-          <w:szCs w:val="24"/>
-        </w:rPr>
-        <w:t>Account</w:t>
-      </w:r>
-      <w:proofErr w:type="spellEnd"/>
-      <w:r>
-        <w:rPr>
-          <w:rFonts w:ascii="Arial" w:hAnsi="Arial" w:cs="Arial"/>
-          <w:sz w:val="24"/>
-          <w:szCs w:val="24"/>
-        </w:rPr>
-        <w:t xml:space="preserve"> e depositará suas </w:t>
-      </w:r>
-      <w:proofErr w:type="spellStart"/>
-      <w:r>
-        <w:rPr>
-          <w:rFonts w:ascii="Arial" w:hAnsi="Arial" w:cs="Arial"/>
-          <w:sz w:val="24"/>
-          <w:szCs w:val="24"/>
-        </w:rPr>
-        <w:t>skins</w:t>
-      </w:r>
-      <w:proofErr w:type="spellEnd"/>
-      <w:r>
-        <w:rPr>
-          <w:rFonts w:ascii="Arial" w:hAnsi="Arial" w:cs="Arial"/>
-          <w:sz w:val="24"/>
-          <w:szCs w:val="24"/>
-        </w:rPr>
-        <w:t xml:space="preserve"> no site, permitindo assim o investimento de suas </w:t>
-      </w:r>
-      <w:proofErr w:type="spellStart"/>
-      <w:r>
-        <w:rPr>
-          <w:rFonts w:ascii="Arial" w:hAnsi="Arial" w:cs="Arial"/>
-          <w:sz w:val="24"/>
-          <w:szCs w:val="24"/>
-        </w:rPr>
-        <w:t>skins</w:t>
-      </w:r>
-      <w:proofErr w:type="spellEnd"/>
-      <w:r>
-        <w:rPr>
-          <w:rFonts w:ascii="Arial" w:hAnsi="Arial" w:cs="Arial"/>
-          <w:sz w:val="24"/>
-          <w:szCs w:val="24"/>
-        </w:rPr>
-        <w:t xml:space="preserve">, assim como a compra de outras </w:t>
-      </w:r>
-      <w:proofErr w:type="spellStart"/>
-      <w:r>
-        <w:rPr>
-          <w:rFonts w:ascii="Arial" w:hAnsi="Arial" w:cs="Arial"/>
-          <w:sz w:val="24"/>
-          <w:szCs w:val="24"/>
-        </w:rPr>
-        <w:t>skins</w:t>
-      </w:r>
-      <w:proofErr w:type="spellEnd"/>
-      <w:r>
-        <w:rPr>
-          <w:rFonts w:ascii="Arial" w:hAnsi="Arial" w:cs="Arial"/>
-          <w:sz w:val="24"/>
-          <w:szCs w:val="24"/>
-        </w:rPr>
-        <w:t xml:space="preserve"> em investimento. </w:t>
-      </w:r>
-      <w:r>
-        <w:rPr>
-          <w:rFonts w:ascii="Arial" w:hAnsi="Arial" w:cs="Arial"/>
-          <w:sz w:val="24"/>
-          <w:szCs w:val="24"/>
-        </w:rPr>
-        <w:t xml:space="preserve">O desenvolvimento e planejamento do projeto beberá dos métodos ágeis, aplicando uma engenharia de software próxima ao que reside na metodologia XP. Para isso a ferramenta </w:t>
-      </w:r>
-      <w:proofErr w:type="spellStart"/>
-      <w:r>
-        <w:rPr>
-          <w:rFonts w:ascii="Arial" w:hAnsi="Arial" w:cs="Arial"/>
-          <w:sz w:val="24"/>
-          <w:szCs w:val="24"/>
-        </w:rPr>
-        <w:t>Pivotal</w:t>
-      </w:r>
-      <w:proofErr w:type="spellEnd"/>
-      <w:r>
-        <w:rPr>
-          <w:rFonts w:ascii="Arial" w:hAnsi="Arial" w:cs="Arial"/>
+      <w:r>
+        <w:rPr>
+          <w:rFonts w:ascii="Arial" w:hAnsi="Arial" w:cs="Arial"/>
+          <w:sz w:val="24"/>
+          <w:szCs w:val="24"/>
+        </w:rPr>
+        <w:t>e</w:t>
+      </w:r>
+      <w:r>
+        <w:rPr>
+          <w:rFonts w:ascii="Arial" w:hAnsi="Arial" w:cs="Arial"/>
+          <w:sz w:val="24"/>
+          <w:szCs w:val="24"/>
+        </w:rPr>
+        <w:t xml:space="preserve"> ’</w:t>
+      </w:r>
+      <w:r>
+        <w:rPr>
+          <w:rFonts w:ascii="Arial" w:hAnsi="Arial" w:cs="Arial"/>
+          <w:sz w:val="24"/>
+          <w:szCs w:val="24"/>
+        </w:rPr>
+        <w:t>Node.Js</w:t>
+      </w:r>
+      <w:r>
+        <w:rPr>
+          <w:rFonts w:ascii="Arial" w:hAnsi="Arial" w:cs="Arial"/>
+          <w:sz w:val="24"/>
+          <w:szCs w:val="24"/>
+        </w:rPr>
+        <w:t>’</w:t>
+      </w:r>
+      <w:r>
+        <w:rPr>
+          <w:rFonts w:ascii="Arial" w:hAnsi="Arial" w:cs="Arial"/>
+          <w:sz w:val="24"/>
+          <w:szCs w:val="24"/>
+        </w:rPr>
+        <w:t xml:space="preserve"> para </w:t>
+      </w:r>
+      <w:r>
+        <w:rPr>
+          <w:rFonts w:ascii="Arial" w:hAnsi="Arial" w:cs="Arial"/>
+          <w:sz w:val="24"/>
+          <w:szCs w:val="24"/>
+        </w:rPr>
+        <w:t xml:space="preserve">o </w:t>
+      </w:r>
+      <w:r>
+        <w:rPr>
+          <w:rFonts w:ascii="Arial" w:hAnsi="Arial" w:cs="Arial"/>
+          <w:sz w:val="24"/>
+          <w:szCs w:val="24"/>
+        </w:rPr>
+        <w:t>back-end</w:t>
+      </w:r>
+      <w:r>
+        <w:rPr>
+          <w:rFonts w:ascii="Arial" w:hAnsi="Arial" w:cs="Arial"/>
+          <w:sz w:val="24"/>
+          <w:szCs w:val="24"/>
+        </w:rPr>
+        <w:t>.</w:t>
+      </w:r>
+      <w:r>
+        <w:rPr>
+          <w:rFonts w:ascii="Arial" w:hAnsi="Arial" w:cs="Arial"/>
+          <w:sz w:val="24"/>
+          <w:szCs w:val="24"/>
+        </w:rPr>
+        <w:t xml:space="preserve"> No back-end, o framework ‘express’ será responsável por instanciar e administrar o servidores web</w:t>
+      </w:r>
+      <w:r>
+        <w:rPr>
+          <w:rFonts w:ascii="Arial" w:hAnsi="Arial" w:cs="Arial"/>
+          <w:sz w:val="24"/>
+          <w:szCs w:val="24"/>
+        </w:rPr>
+        <w:t>. P</w:t>
+      </w:r>
+      <w:r>
+        <w:rPr>
+          <w:rFonts w:ascii="Arial" w:hAnsi="Arial" w:cs="Arial"/>
+          <w:sz w:val="24"/>
+          <w:szCs w:val="24"/>
+        </w:rPr>
+        <w:t>ara teste</w:t>
+      </w:r>
+      <w:r>
+        <w:rPr>
+          <w:rFonts w:ascii="Arial" w:hAnsi="Arial" w:cs="Arial"/>
+          <w:sz w:val="24"/>
+          <w:szCs w:val="24"/>
+        </w:rPr>
+        <w:t xml:space="preserve">s, </w:t>
+      </w:r>
+      <w:r>
+        <w:rPr>
+          <w:rFonts w:ascii="Arial" w:hAnsi="Arial" w:cs="Arial"/>
+          <w:sz w:val="24"/>
+          <w:szCs w:val="24"/>
+        </w:rPr>
+        <w:t>os frameworks ‘Jest’ e ‘Cucumber’ serão utilizados</w:t>
+      </w:r>
+      <w:r>
+        <w:rPr>
+          <w:rFonts w:ascii="Arial" w:hAnsi="Arial" w:cs="Arial"/>
+          <w:sz w:val="24"/>
+          <w:szCs w:val="24"/>
+        </w:rPr>
+        <w:t>, enquanto para deploy e controle de versão, o Heroku e o Github serão utilizados, respectivamente</w:t>
+      </w:r>
+      <w:r>
+        <w:rPr>
+          <w:rFonts w:ascii="Arial" w:hAnsi="Arial" w:cs="Arial"/>
+          <w:sz w:val="24"/>
+          <w:szCs w:val="24"/>
+        </w:rPr>
+        <w:t>.</w:t>
+      </w:r>
+    </w:p>
+    <w:p>
+      <w:pPr>
+        <w:jc w:val="both"/>
+        <w:rPr>
+          <w:rFonts w:ascii="Arial" w:hAnsi="Arial" w:cs="Arial"/>
+          <w:sz w:val="24"/>
+          <w:szCs w:val="24"/>
+        </w:rPr>
+      </w:pPr>
+      <w:r>
+        <w:rPr>
+          <w:rFonts w:ascii="Arial" w:hAnsi="Arial" w:cs="Arial"/>
+          <w:b/>
+          <w:bCs/>
+          <w:sz w:val="24"/>
+          <w:szCs w:val="24"/>
+        </w:rPr>
+        <w:t>Palavras-chaves:</w:t>
+      </w:r>
+      <w:r>
+        <w:rPr>
+          <w:rFonts w:ascii="Arial" w:hAnsi="Arial" w:cs="Arial"/>
+          <w:b/>
+          <w:bCs/>
           <w:sz w:val="24"/>
           <w:szCs w:val="24"/>
         </w:rPr>
         <w:t xml:space="preserve"> </w:t>
       </w:r>
-      <w:proofErr w:type="spellStart"/>
-      <w:r>
-        <w:rPr>
-          <w:rFonts w:ascii="Arial" w:hAnsi="Arial" w:cs="Arial"/>
-          <w:sz w:val="24"/>
-          <w:szCs w:val="24"/>
-        </w:rPr>
-        <w:t>Tracker</w:t>
-      </w:r>
-      <w:proofErr w:type="spellEnd"/>
-      <w:r>
-        <w:rPr>
-          <w:rFonts w:ascii="Arial" w:hAnsi="Arial" w:cs="Arial"/>
-          <w:sz w:val="24"/>
-          <w:szCs w:val="24"/>
-        </w:rPr>
-        <w:t xml:space="preserve"> será utilizada para administração do projeto, onde todas as ‘Histórias de Usuário’ serão organizadas</w:t>
-      </w:r>
-      <w:r>
-        <w:rPr>
-          <w:rFonts w:ascii="Arial" w:hAnsi="Arial" w:cs="Arial"/>
-          <w:sz w:val="24"/>
-          <w:szCs w:val="24"/>
-        </w:rPr>
-        <w:t xml:space="preserve"> e discutidas</w:t>
+      <w:r>
+        <w:rPr>
+          <w:rFonts w:ascii="Arial" w:hAnsi="Arial" w:cs="Arial"/>
+          <w:sz w:val="24"/>
+          <w:szCs w:val="24"/>
+        </w:rPr>
+        <w:t>day trading de skins. bolsa de valores de skins. sistema de troca de skins. aplicação web</w:t>
       </w:r>
       <w:r>
         <w:rPr>
@@ -270,340 +320,6 @@
         </w:rPr>
         <w:t>.</w:t>
       </w:r>
-      <w:r>
-        <w:rPr>
-          <w:rFonts w:ascii="Arial" w:hAnsi="Arial" w:cs="Arial"/>
-          <w:sz w:val="24"/>
-          <w:szCs w:val="24"/>
-        </w:rPr>
-        <w:t xml:space="preserve"> Partindo para a parte mais técnica, o sistema será implementado utilizando </w:t>
-      </w:r>
-      <w:r>
-        <w:rPr>
-          <w:rFonts w:ascii="Arial" w:hAnsi="Arial" w:cs="Arial"/>
-          <w:sz w:val="24"/>
-          <w:szCs w:val="24"/>
-        </w:rPr>
-        <w:t>‘</w:t>
-      </w:r>
-      <w:r>
-        <w:rPr>
-          <w:rFonts w:ascii="Arial" w:hAnsi="Arial" w:cs="Arial"/>
-          <w:sz w:val="24"/>
-          <w:szCs w:val="24"/>
-        </w:rPr>
-        <w:t>HTML5</w:t>
-      </w:r>
-      <w:r>
-        <w:rPr>
-          <w:rFonts w:ascii="Arial" w:hAnsi="Arial" w:cs="Arial"/>
-          <w:sz w:val="24"/>
-          <w:szCs w:val="24"/>
-        </w:rPr>
-        <w:t>’</w:t>
-      </w:r>
-      <w:r>
-        <w:rPr>
-          <w:rFonts w:ascii="Arial" w:hAnsi="Arial" w:cs="Arial"/>
-          <w:sz w:val="24"/>
-          <w:szCs w:val="24"/>
-        </w:rPr>
-        <w:t xml:space="preserve"> para </w:t>
-      </w:r>
-      <w:r>
-        <w:rPr>
-          <w:rFonts w:ascii="Arial" w:hAnsi="Arial" w:cs="Arial"/>
-          <w:sz w:val="24"/>
-          <w:szCs w:val="24"/>
-        </w:rPr>
-        <w:t xml:space="preserve">o </w:t>
-      </w:r>
-      <w:r>
-        <w:rPr>
-          <w:rFonts w:ascii="Arial" w:hAnsi="Arial" w:cs="Arial"/>
-          <w:sz w:val="24"/>
-          <w:szCs w:val="24"/>
-        </w:rPr>
-        <w:t>front-</w:t>
-      </w:r>
-      <w:proofErr w:type="spellStart"/>
-      <w:r>
-        <w:rPr>
-          <w:rFonts w:ascii="Arial" w:hAnsi="Arial" w:cs="Arial"/>
-          <w:sz w:val="24"/>
-          <w:szCs w:val="24"/>
-        </w:rPr>
-        <w:t>end</w:t>
-      </w:r>
-      <w:proofErr w:type="spellEnd"/>
-      <w:r>
-        <w:rPr>
-          <w:rFonts w:ascii="Arial" w:hAnsi="Arial" w:cs="Arial"/>
-          <w:sz w:val="24"/>
-          <w:szCs w:val="24"/>
-        </w:rPr>
-        <w:t xml:space="preserve"> </w:t>
-      </w:r>
-      <w:proofErr w:type="gramStart"/>
-      <w:r>
-        <w:rPr>
-          <w:rFonts w:ascii="Arial" w:hAnsi="Arial" w:cs="Arial"/>
-          <w:sz w:val="24"/>
-          <w:szCs w:val="24"/>
-        </w:rPr>
-        <w:t>e</w:t>
-      </w:r>
-      <w:r>
-        <w:rPr>
-          <w:rFonts w:ascii="Arial" w:hAnsi="Arial" w:cs="Arial"/>
-          <w:sz w:val="24"/>
-          <w:szCs w:val="24"/>
-        </w:rPr>
-        <w:t xml:space="preserve"> ’</w:t>
-      </w:r>
-      <w:proofErr w:type="spellStart"/>
-      <w:proofErr w:type="gramEnd"/>
-      <w:r>
-        <w:rPr>
-          <w:rFonts w:ascii="Arial" w:hAnsi="Arial" w:cs="Arial"/>
-          <w:sz w:val="24"/>
-          <w:szCs w:val="24"/>
-        </w:rPr>
-        <w:t>Node.Js</w:t>
-      </w:r>
-      <w:proofErr w:type="spellEnd"/>
-      <w:r>
-        <w:rPr>
-          <w:rFonts w:ascii="Arial" w:hAnsi="Arial" w:cs="Arial"/>
-          <w:sz w:val="24"/>
-          <w:szCs w:val="24"/>
-        </w:rPr>
-        <w:t>’</w:t>
-      </w:r>
-      <w:r>
-        <w:rPr>
-          <w:rFonts w:ascii="Arial" w:hAnsi="Arial" w:cs="Arial"/>
-          <w:sz w:val="24"/>
-          <w:szCs w:val="24"/>
-        </w:rPr>
-        <w:t xml:space="preserve"> para </w:t>
-      </w:r>
-      <w:r>
-        <w:rPr>
-          <w:rFonts w:ascii="Arial" w:hAnsi="Arial" w:cs="Arial"/>
-          <w:sz w:val="24"/>
-          <w:szCs w:val="24"/>
-        </w:rPr>
-        <w:t xml:space="preserve">o </w:t>
-      </w:r>
-      <w:proofErr w:type="spellStart"/>
-      <w:r>
-        <w:rPr>
-          <w:rFonts w:ascii="Arial" w:hAnsi="Arial" w:cs="Arial"/>
-          <w:sz w:val="24"/>
-          <w:szCs w:val="24"/>
-        </w:rPr>
-        <w:t>back</w:t>
-      </w:r>
-      <w:proofErr w:type="spellEnd"/>
-      <w:r>
-        <w:rPr>
-          <w:rFonts w:ascii="Arial" w:hAnsi="Arial" w:cs="Arial"/>
-          <w:sz w:val="24"/>
-          <w:szCs w:val="24"/>
-        </w:rPr>
-        <w:t>-end</w:t>
-      </w:r>
-      <w:r>
-        <w:rPr>
-          <w:rFonts w:ascii="Arial" w:hAnsi="Arial" w:cs="Arial"/>
-          <w:sz w:val="24"/>
-          <w:szCs w:val="24"/>
-        </w:rPr>
-        <w:t>.</w:t>
-      </w:r>
-      <w:r>
-        <w:rPr>
-          <w:rFonts w:ascii="Arial" w:hAnsi="Arial" w:cs="Arial"/>
-          <w:sz w:val="24"/>
-          <w:szCs w:val="24"/>
-        </w:rPr>
-        <w:t xml:space="preserve"> No </w:t>
-      </w:r>
-      <w:proofErr w:type="spellStart"/>
-      <w:r>
-        <w:rPr>
-          <w:rFonts w:ascii="Arial" w:hAnsi="Arial" w:cs="Arial"/>
-          <w:sz w:val="24"/>
-          <w:szCs w:val="24"/>
-        </w:rPr>
-        <w:t>back-end</w:t>
-      </w:r>
-      <w:proofErr w:type="spellEnd"/>
-      <w:r>
-        <w:rPr>
-          <w:rFonts w:ascii="Arial" w:hAnsi="Arial" w:cs="Arial"/>
-          <w:sz w:val="24"/>
-          <w:szCs w:val="24"/>
-        </w:rPr>
-        <w:t>, o framework ‘</w:t>
-      </w:r>
-      <w:proofErr w:type="spellStart"/>
-      <w:r>
-        <w:rPr>
-          <w:rFonts w:ascii="Arial" w:hAnsi="Arial" w:cs="Arial"/>
-          <w:sz w:val="24"/>
-          <w:szCs w:val="24"/>
-        </w:rPr>
-        <w:t>express</w:t>
-      </w:r>
-      <w:proofErr w:type="spellEnd"/>
-      <w:r>
-        <w:rPr>
-          <w:rFonts w:ascii="Arial" w:hAnsi="Arial" w:cs="Arial"/>
-          <w:sz w:val="24"/>
-          <w:szCs w:val="24"/>
-        </w:rPr>
-        <w:t>’ será responsável por instanciar e administrar o servidores web</w:t>
-      </w:r>
-      <w:r>
-        <w:rPr>
-          <w:rFonts w:ascii="Arial" w:hAnsi="Arial" w:cs="Arial"/>
-          <w:sz w:val="24"/>
-          <w:szCs w:val="24"/>
-        </w:rPr>
-        <w:t>. P</w:t>
-      </w:r>
-      <w:r>
-        <w:rPr>
-          <w:rFonts w:ascii="Arial" w:hAnsi="Arial" w:cs="Arial"/>
-          <w:sz w:val="24"/>
-          <w:szCs w:val="24"/>
-        </w:rPr>
-        <w:t>ara teste</w:t>
-      </w:r>
-      <w:r>
-        <w:rPr>
-          <w:rFonts w:ascii="Arial" w:hAnsi="Arial" w:cs="Arial"/>
-          <w:sz w:val="24"/>
-          <w:szCs w:val="24"/>
-        </w:rPr>
-        <w:t xml:space="preserve">s, </w:t>
-      </w:r>
-      <w:r>
-        <w:rPr>
-          <w:rFonts w:ascii="Arial" w:hAnsi="Arial" w:cs="Arial"/>
-          <w:sz w:val="24"/>
-          <w:szCs w:val="24"/>
-        </w:rPr>
-        <w:t>os frameworks ‘</w:t>
-      </w:r>
-      <w:proofErr w:type="spellStart"/>
-      <w:r>
-        <w:rPr>
-          <w:rFonts w:ascii="Arial" w:hAnsi="Arial" w:cs="Arial"/>
-          <w:sz w:val="24"/>
-          <w:szCs w:val="24"/>
-        </w:rPr>
-        <w:t>Jest</w:t>
-      </w:r>
-      <w:proofErr w:type="spellEnd"/>
-      <w:r>
-        <w:rPr>
-          <w:rFonts w:ascii="Arial" w:hAnsi="Arial" w:cs="Arial"/>
-          <w:sz w:val="24"/>
-          <w:szCs w:val="24"/>
-        </w:rPr>
-        <w:t>’ e ‘</w:t>
-      </w:r>
-      <w:proofErr w:type="spellStart"/>
-      <w:r>
-        <w:rPr>
-          <w:rFonts w:ascii="Arial" w:hAnsi="Arial" w:cs="Arial"/>
-          <w:sz w:val="24"/>
-          <w:szCs w:val="24"/>
-        </w:rPr>
-        <w:t>Cucumber</w:t>
-      </w:r>
-      <w:proofErr w:type="spellEnd"/>
-      <w:r>
-        <w:rPr>
-          <w:rFonts w:ascii="Arial" w:hAnsi="Arial" w:cs="Arial"/>
-          <w:sz w:val="24"/>
-          <w:szCs w:val="24"/>
-        </w:rPr>
-        <w:t>’ serão utilizados</w:t>
-      </w:r>
-      <w:r>
-        <w:rPr>
-          <w:rFonts w:ascii="Arial" w:hAnsi="Arial" w:cs="Arial"/>
-          <w:sz w:val="24"/>
-          <w:szCs w:val="24"/>
-        </w:rPr>
-        <w:t xml:space="preserve">, enquanto para </w:t>
-      </w:r>
-      <w:proofErr w:type="spellStart"/>
-      <w:r>
-        <w:rPr>
-          <w:rFonts w:ascii="Arial" w:hAnsi="Arial" w:cs="Arial"/>
-          <w:sz w:val="24"/>
-          <w:szCs w:val="24"/>
-        </w:rPr>
-        <w:t>deploy</w:t>
-      </w:r>
-      <w:proofErr w:type="spellEnd"/>
-      <w:r>
-        <w:rPr>
-          <w:rFonts w:ascii="Arial" w:hAnsi="Arial" w:cs="Arial"/>
-          <w:sz w:val="24"/>
-          <w:szCs w:val="24"/>
-        </w:rPr>
-        <w:t xml:space="preserve"> e controle de versão, o </w:t>
-      </w:r>
-      <w:proofErr w:type="spellStart"/>
-      <w:r>
-        <w:rPr>
-          <w:rFonts w:ascii="Arial" w:hAnsi="Arial" w:cs="Arial"/>
-          <w:sz w:val="24"/>
-          <w:szCs w:val="24"/>
-        </w:rPr>
-        <w:t>Heroku</w:t>
-      </w:r>
-      <w:proofErr w:type="spellEnd"/>
-      <w:r>
-        <w:rPr>
-          <w:rFonts w:ascii="Arial" w:hAnsi="Arial" w:cs="Arial"/>
-          <w:sz w:val="24"/>
-          <w:szCs w:val="24"/>
-        </w:rPr>
-        <w:t xml:space="preserve"> e o </w:t>
-      </w:r>
-      <w:proofErr w:type="spellStart"/>
-      <w:r>
-        <w:rPr>
-          <w:rFonts w:ascii="Arial" w:hAnsi="Arial" w:cs="Arial"/>
-          <w:sz w:val="24"/>
-          <w:szCs w:val="24"/>
-        </w:rPr>
-        <w:t>Github</w:t>
-      </w:r>
-      <w:proofErr w:type="spellEnd"/>
-      <w:r>
-        <w:rPr>
-          <w:rFonts w:ascii="Arial" w:hAnsi="Arial" w:cs="Arial"/>
-          <w:sz w:val="24"/>
-          <w:szCs w:val="24"/>
-        </w:rPr>
-        <w:t xml:space="preserve"> serão utilizados, respectivamente</w:t>
-      </w:r>
-      <w:r>
-        <w:rPr>
-          <w:rFonts w:ascii="Arial" w:hAnsi="Arial" w:cs="Arial"/>
-          <w:sz w:val="24"/>
-          <w:szCs w:val="24"/>
-        </w:rPr>
-        <w:t>.</w:t>
-      </w:r>
     </w:p>
     <w:p>
       <w:pPr>
@@ -614,105 +330,29 @@
           <w:szCs w:val="24"/>
         </w:rPr>
       </w:pPr>
-      <w:r>
-        <w:rPr>
-          <w:rFonts w:ascii="Arial" w:hAnsi="Arial" w:cs="Arial"/>
-          <w:b/>
-          <w:bCs/>
-          <w:sz w:val="24"/>
-          <w:szCs w:val="24"/>
-        </w:rPr>
-        <w:t>Palavras-chaves:</w:t>
-      </w:r>
-      <w:r>
-        <w:rPr>
-          <w:rFonts w:ascii="Arial" w:hAnsi="Arial" w:cs="Arial"/>
-          <w:b/>
-          <w:bCs/>
-          <w:sz w:val="24"/>
-          <w:szCs w:val="24"/>
-        </w:rPr>
-        <w:t xml:space="preserve"> </w:t>
-      </w:r>
-      <w:proofErr w:type="spellStart"/>
-      <w:r>
-        <w:rPr>
-          <w:rFonts w:ascii="Arial" w:hAnsi="Arial" w:cs="Arial"/>
-          <w:sz w:val="24"/>
-          <w:szCs w:val="24"/>
-        </w:rPr>
-        <w:t>day</w:t>
-      </w:r>
-      <w:proofErr w:type="spellEnd"/>
-      <w:r>
-        <w:rPr>
-          <w:rFonts w:ascii="Arial" w:hAnsi="Arial" w:cs="Arial"/>
-          <w:sz w:val="24"/>
-          <w:szCs w:val="24"/>
-        </w:rPr>
-        <w:t xml:space="preserve"> trading de </w:t>
-      </w:r>
-      <w:proofErr w:type="spellStart"/>
-      <w:r>
-        <w:rPr>
-          <w:rFonts w:ascii="Arial" w:hAnsi="Arial" w:cs="Arial"/>
-          <w:sz w:val="24"/>
-          <w:szCs w:val="24"/>
-        </w:rPr>
-        <w:t>skins</w:t>
-      </w:r>
-      <w:proofErr w:type="spellEnd"/>
-      <w:r>
-        <w:rPr>
-          <w:rFonts w:ascii="Arial" w:hAnsi="Arial" w:cs="Arial"/>
-          <w:sz w:val="24"/>
-          <w:szCs w:val="24"/>
-        </w:rPr>
-        <w:t xml:space="preserve">. bolsa de valores de </w:t>
-      </w:r>
-      <w:proofErr w:type="spellStart"/>
-      <w:r>
-        <w:rPr>
-          <w:rFonts w:ascii="Arial" w:hAnsi="Arial" w:cs="Arial"/>
-          <w:sz w:val="24"/>
-          <w:szCs w:val="24"/>
-        </w:rPr>
-        <w:t>skins</w:t>
-      </w:r>
-      <w:proofErr w:type="spellEnd"/>
-      <w:r>
-        <w:rPr>
-          <w:rFonts w:ascii="Arial" w:hAnsi="Arial" w:cs="Arial"/>
-          <w:sz w:val="24"/>
-          <w:szCs w:val="24"/>
-        </w:rPr>
-        <w:t xml:space="preserve">. sistema de troca de </w:t>
-      </w:r>
-      <w:proofErr w:type="spellStart"/>
-      <w:r>
-        <w:rPr>
-          <w:rFonts w:ascii="Arial" w:hAnsi="Arial" w:cs="Arial"/>
-          <w:sz w:val="24"/>
-          <w:szCs w:val="24"/>
-        </w:rPr>
-        <w:t>skins</w:t>
-      </w:r>
-      <w:proofErr w:type="spellEnd"/>
-      <w:r>
-        <w:rPr>
-          <w:rFonts w:ascii="Arial" w:hAnsi="Arial" w:cs="Arial"/>
-          <w:sz w:val="24"/>
-          <w:szCs w:val="24"/>
-        </w:rPr>
-        <w:t>. aplicação web</w:t>
-      </w:r>
-      <w:r>
-        <w:rPr>
-          <w:rFonts w:ascii="Arial" w:hAnsi="Arial" w:cs="Arial"/>
-          <w:sz w:val="24"/>
-          <w:szCs w:val="24"/>
-        </w:rPr>
-        <w:t>.</w:t>
+    </w:p>
+    <w:p>
+      <w:pPr>
+        <w:jc w:val="center"/>
+        <w:rPr>
+          <w:rFonts w:ascii="Arial" w:hAnsi="Arial" w:cs="Arial"/>
+          <w:b/>
+          <w:bCs/>
+          <w:sz w:val="24"/>
+          <w:szCs w:val="24"/>
+          <w:lang w:val="en-US"/>
+        </w:rPr>
+      </w:pPr>
+      <w:r>
+        <w:rPr>
+          <w:rFonts w:ascii="Arial" w:hAnsi="Arial" w:cs="Arial"/>
+          <w:b/>
+          <w:bCs/>
+          <w:sz w:val="24"/>
+          <w:szCs w:val="24"/>
+          <w:lang w:val="en-US"/>
+        </w:rPr>
+        <w:t>ABSTRACT</w:t>
       </w:r>
     </w:p>
     <w:p>
@@ -722,40 +362,6 @@
           <w:rFonts w:ascii="Arial" w:hAnsi="Arial" w:cs="Arial"/>
           <w:sz w:val="24"/>
           <w:szCs w:val="24"/>
-        </w:rPr>
-      </w:pPr>
-    </w:p>
-    <w:p>
-      <w:pPr>
-        <w:jc w:val="center"/>
-        <w:rPr>
-          <w:rFonts w:ascii="Arial" w:hAnsi="Arial" w:cs="Arial"/>
-          <w:b/>
-          <w:bCs/>
-          <w:sz w:val="24"/>
-          <w:szCs w:val="24"/>
-          <w:lang w:val="en-US"/>
-        </w:rPr>
-      </w:pPr>
-      <w:r>
-        <w:rPr>
-          <w:rFonts w:ascii="Arial" w:hAnsi="Arial" w:cs="Arial"/>
-          <w:b/>
-          <w:bCs/>
-          <w:sz w:val="24"/>
-          <w:szCs w:val="24"/>
-          <w:lang w:val="en-US"/>
-        </w:rPr>
-        <w:t>ABSTRACT</w:t>
-      </w:r>
-    </w:p>
-    <w:p>
-      <w:pPr>
-        <w:jc w:val="both"/>
-        <w:rPr>
-          <w:rFonts w:ascii="Arial" w:hAnsi="Arial" w:cs="Arial"/>
-          <w:sz w:val="24"/>
-          <w:szCs w:val="24"/>
           <w:lang w:val="en-US"/>
         </w:rPr>
       </w:pPr>
@@ -903,25 +509,14 @@
         </w:rPr>
         <w:t xml:space="preserve">methods, applying </w:t>
       </w:r>
-      <w:proofErr w:type="gramStart"/>
-      <w:r>
-        <w:rPr>
-          <w:rFonts w:ascii="Arial" w:hAnsi="Arial" w:cs="Arial"/>
-          <w:sz w:val="24"/>
-          <w:szCs w:val="24"/>
-          <w:lang w:val="en-US"/>
-        </w:rPr>
-        <w:t>an</w:t>
-      </w:r>
-      <w:proofErr w:type="gramEnd"/>
-      <w:r>
-        <w:rPr>
-          <w:rFonts w:ascii="Arial" w:hAnsi="Arial" w:cs="Arial"/>
-          <w:sz w:val="24"/>
-          <w:szCs w:val="24"/>
-          <w:lang w:val="en-US"/>
-        </w:rPr>
-        <w:t xml:space="preserve"> </w:t>
+      <w:r>
+        <w:rPr>
+          <w:rFonts w:ascii="Arial" w:hAnsi="Arial" w:cs="Arial"/>
+          <w:sz w:val="24"/>
+          <w:szCs w:val="24"/>
+          <w:lang w:val="en-US"/>
+        </w:rPr>
+        <w:t xml:space="preserve">an </w:t>
       </w:r>
       <w:r>
         <w:rPr>
@@ -1002,27 +597,7 @@
           <w:szCs w:val="24"/>
           <w:lang w:val="en-US"/>
         </w:rPr>
-        <w:t>end and '</w:t>
-      </w:r>
-      <w:proofErr w:type="spellStart"/>
-      <w:r>
-        <w:rPr>
-          <w:rFonts w:ascii="Arial" w:hAnsi="Arial" w:cs="Arial"/>
-          <w:sz w:val="24"/>
-          <w:szCs w:val="24"/>
-          <w:lang w:val="en-US"/>
-        </w:rPr>
-        <w:t>Node.Js</w:t>
-      </w:r>
-      <w:proofErr w:type="spellEnd"/>
-      <w:r>
-        <w:rPr>
-          <w:rFonts w:ascii="Arial" w:hAnsi="Arial" w:cs="Arial"/>
-          <w:sz w:val="24"/>
-          <w:szCs w:val="24"/>
-          <w:lang w:val="en-US"/>
-        </w:rPr>
-        <w:t>' for back</w:t>
+        <w:t>end and 'Node.Js' for back</w:t>
       </w:r>
       <w:r>
         <w:rPr>
@@ -1112,27 +687,7 @@
           <w:szCs w:val="24"/>
           <w:lang w:val="en-US"/>
         </w:rPr>
-        <w:t xml:space="preserve">will be used, while to deploy and control the version, Heroku and </w:t>
-      </w:r>
-      <w:proofErr w:type="spellStart"/>
-      <w:r>
-        <w:rPr>
-          <w:rFonts w:ascii="Arial" w:hAnsi="Arial" w:cs="Arial"/>
-          <w:sz w:val="24"/>
-          <w:szCs w:val="24"/>
-          <w:lang w:val="en-US"/>
-        </w:rPr>
-        <w:t>Github</w:t>
-      </w:r>
-      <w:proofErr w:type="spellEnd"/>
-      <w:r>
-        <w:rPr>
-          <w:rFonts w:ascii="Arial" w:hAnsi="Arial" w:cs="Arial"/>
-          <w:sz w:val="24"/>
-          <w:szCs w:val="24"/>
-          <w:lang w:val="en-US"/>
-        </w:rPr>
-        <w:t xml:space="preserve"> will be used</w:t>
+        <w:t>will be used, while to deploy and control the version, Heroku and Github will be used</w:t>
       </w:r>
       <w:r>
         <w:rPr>
@@ -1381,25 +936,7 @@
           <w:sz w:val="24"/>
           <w:szCs w:val="24"/>
         </w:rPr>
-        <w:t xml:space="preserve">até mais do que a própria venda de jogos, que consiste no mercado de </w:t>
-      </w:r>
-      <w:proofErr w:type="spellStart"/>
-      <w:r>
-        <w:rPr>
-          <w:rFonts w:ascii="Arial" w:hAnsi="Arial" w:cs="Arial"/>
-          <w:sz w:val="24"/>
-          <w:szCs w:val="24"/>
-        </w:rPr>
-        <w:t>Skins</w:t>
-      </w:r>
-      <w:proofErr w:type="spellEnd"/>
-      <w:r>
-        <w:rPr>
-          <w:rFonts w:ascii="Arial" w:hAnsi="Arial" w:cs="Arial"/>
-          <w:sz w:val="24"/>
-          <w:szCs w:val="24"/>
-        </w:rPr>
-        <w:t>, que são equipamentos ou customizações que podem ser compradas com dinheiro físico e utilizadas dentro do jogo especifico que as detêm.</w:t>
+        <w:t>até mais do que a própria venda de jogos, que consiste no mercado de Skins, que são equipamentos ou customizações que podem ser compradas com dinheiro físico e utilizadas dentro do jogo especifico que as detêm.</w:t>
       </w:r>
     </w:p>
     <w:p>
@@ -1451,25 +988,7 @@
           <w:sz w:val="24"/>
           <w:szCs w:val="24"/>
         </w:rPr>
-        <w:t xml:space="preserve">mercados de </w:t>
-      </w:r>
-      <w:proofErr w:type="spellStart"/>
-      <w:r>
-        <w:rPr>
-          <w:rFonts w:ascii="Arial" w:hAnsi="Arial" w:cs="Arial"/>
-          <w:sz w:val="24"/>
-          <w:szCs w:val="24"/>
-        </w:rPr>
-        <w:t>Skins</w:t>
-      </w:r>
-      <w:proofErr w:type="spellEnd"/>
-      <w:r>
-        <w:rPr>
-          <w:rFonts w:ascii="Arial" w:hAnsi="Arial" w:cs="Arial"/>
-          <w:sz w:val="24"/>
-          <w:szCs w:val="24"/>
-        </w:rPr>
-        <w:t xml:space="preserve">, </w:t>
+        <w:t xml:space="preserve">mercados de Skins, </w:t>
       </w:r>
       <w:r>
         <w:rPr>
@@ -1569,25 +1088,7 @@
           <w:sz w:val="24"/>
           <w:szCs w:val="24"/>
         </w:rPr>
-        <w:t xml:space="preserve">os softwares que seguem as vertentes citadas anteriormente. Com isso, como seria possível criar uma aplicação web para este mercado de </w:t>
-      </w:r>
-      <w:proofErr w:type="spellStart"/>
-      <w:r>
-        <w:rPr>
-          <w:rFonts w:ascii="Arial" w:hAnsi="Arial" w:cs="Arial"/>
-          <w:sz w:val="24"/>
-          <w:szCs w:val="24"/>
-        </w:rPr>
-        <w:t>skins</w:t>
-      </w:r>
-      <w:proofErr w:type="spellEnd"/>
-      <w:r>
-        <w:rPr>
-          <w:rFonts w:ascii="Arial" w:hAnsi="Arial" w:cs="Arial"/>
-          <w:sz w:val="24"/>
-          <w:szCs w:val="24"/>
-        </w:rPr>
-        <w:t xml:space="preserve"> de forma que tal sistema não caia em saturação?</w:t>
+        <w:t>os softwares que seguem as vertentes citadas anteriormente. Com isso, como seria possível criar uma aplicação web para este mercado de skins de forma que tal sistema não caia em saturação?</w:t>
       </w:r>
     </w:p>
     <w:p>
@@ -1615,69 +1116,15 @@
           <w:sz w:val="24"/>
           <w:szCs w:val="24"/>
         </w:rPr>
-        <w:t xml:space="preserve">trabalho de pesquisa consistirá no desenvolvimento de um software web para troca/venda de </w:t>
-      </w:r>
-      <w:proofErr w:type="spellStart"/>
-      <w:r>
-        <w:rPr>
-          <w:rFonts w:ascii="Arial" w:hAnsi="Arial" w:cs="Arial"/>
-          <w:sz w:val="24"/>
-          <w:szCs w:val="24"/>
-        </w:rPr>
-        <w:t>skins</w:t>
-      </w:r>
-      <w:proofErr w:type="spellEnd"/>
-      <w:r>
-        <w:rPr>
-          <w:rFonts w:ascii="Arial" w:hAnsi="Arial" w:cs="Arial"/>
-          <w:sz w:val="24"/>
-          <w:szCs w:val="24"/>
-        </w:rPr>
-        <w:t xml:space="preserve"> de jogos eletrônicos, neste caso vendo em conta </w:t>
-      </w:r>
-      <w:proofErr w:type="spellStart"/>
-      <w:r>
-        <w:rPr>
-          <w:rFonts w:ascii="Arial" w:hAnsi="Arial" w:cs="Arial"/>
-          <w:sz w:val="24"/>
-          <w:szCs w:val="24"/>
-        </w:rPr>
-        <w:t>skins</w:t>
-      </w:r>
-      <w:proofErr w:type="spellEnd"/>
-      <w:r>
-        <w:rPr>
-          <w:rFonts w:ascii="Arial" w:hAnsi="Arial" w:cs="Arial"/>
-          <w:sz w:val="24"/>
-          <w:szCs w:val="24"/>
-        </w:rPr>
-        <w:t xml:space="preserve"> de </w:t>
-      </w:r>
-      <w:r>
-        <w:rPr>
-          <w:rFonts w:ascii="Arial" w:hAnsi="Arial" w:cs="Arial"/>
-          <w:sz w:val="24"/>
-          <w:szCs w:val="24"/>
-        </w:rPr>
-        <w:t xml:space="preserve">‘Counter-Strike: Global </w:t>
-      </w:r>
-      <w:proofErr w:type="spellStart"/>
-      <w:r>
-        <w:rPr>
-          <w:rFonts w:ascii="Arial" w:hAnsi="Arial" w:cs="Arial"/>
-          <w:sz w:val="24"/>
-          <w:szCs w:val="24"/>
-        </w:rPr>
-        <w:t>Offensive</w:t>
-      </w:r>
-      <w:proofErr w:type="spellEnd"/>
-      <w:r>
-        <w:rPr>
-          <w:rFonts w:ascii="Arial" w:hAnsi="Arial" w:cs="Arial"/>
-          <w:sz w:val="24"/>
-          <w:szCs w:val="24"/>
-        </w:rPr>
-        <w:t>’</w:t>
+        <w:t xml:space="preserve">trabalho de pesquisa consistirá no desenvolvimento de um software web para troca/venda de skins de jogos eletrônicos, neste caso vendo em conta skins de </w:t>
+      </w:r>
+      <w:r>
+        <w:rPr>
+          <w:rFonts w:ascii="Arial" w:hAnsi="Arial" w:cs="Arial"/>
+          <w:sz w:val="24"/>
+          <w:szCs w:val="24"/>
+        </w:rPr>
+        <w:t>‘Counter-Strike: Global Offensive’</w:t>
       </w:r>
       <w:r>
         <w:rPr>
@@ -1743,25 +1190,7 @@
           <w:sz w:val="24"/>
           <w:szCs w:val="24"/>
         </w:rPr>
-        <w:t xml:space="preserve">O tema deste projeto de pesquisa consiste no desenvolvimento de aplicações web para troca/venda de </w:t>
-      </w:r>
-      <w:proofErr w:type="spellStart"/>
-      <w:r>
-        <w:rPr>
-          <w:rFonts w:ascii="Arial" w:hAnsi="Arial" w:cs="Arial"/>
-          <w:sz w:val="24"/>
-          <w:szCs w:val="24"/>
-        </w:rPr>
-        <w:t>skins</w:t>
-      </w:r>
-      <w:proofErr w:type="spellEnd"/>
-      <w:r>
-        <w:rPr>
-          <w:rFonts w:ascii="Arial" w:hAnsi="Arial" w:cs="Arial"/>
-          <w:sz w:val="24"/>
-          <w:szCs w:val="24"/>
-        </w:rPr>
-        <w:t xml:space="preserve"> de jogos eletrônicos.</w:t>
+        <w:t>O tema deste projeto de pesquisa consiste no desenvolvimento de aplicações web para troca/venda de skins de jogos eletrônicos.</w:t>
       </w:r>
     </w:p>
     <w:p>
@@ -1871,43 +1300,7 @@
           <w:sz w:val="24"/>
           <w:szCs w:val="24"/>
         </w:rPr>
-        <w:t xml:space="preserve">venda de </w:t>
-      </w:r>
-      <w:proofErr w:type="spellStart"/>
-      <w:r>
-        <w:rPr>
-          <w:rFonts w:ascii="Arial" w:hAnsi="Arial" w:cs="Arial"/>
-          <w:sz w:val="24"/>
-          <w:szCs w:val="24"/>
-        </w:rPr>
-        <w:t>skins</w:t>
-      </w:r>
-      <w:proofErr w:type="spellEnd"/>
-      <w:r>
-        <w:rPr>
-          <w:rFonts w:ascii="Arial" w:hAnsi="Arial" w:cs="Arial"/>
-          <w:sz w:val="24"/>
-          <w:szCs w:val="24"/>
-        </w:rPr>
-        <w:t xml:space="preserve"> do jogo ‘Counter-Strike: Global </w:t>
-      </w:r>
-      <w:proofErr w:type="spellStart"/>
-      <w:r>
-        <w:rPr>
-          <w:rFonts w:ascii="Arial" w:hAnsi="Arial" w:cs="Arial"/>
-          <w:sz w:val="24"/>
-          <w:szCs w:val="24"/>
-        </w:rPr>
-        <w:t>Offensive</w:t>
-      </w:r>
-      <w:proofErr w:type="spellEnd"/>
-      <w:r>
-        <w:rPr>
-          <w:rFonts w:ascii="Arial" w:hAnsi="Arial" w:cs="Arial"/>
-          <w:sz w:val="24"/>
-          <w:szCs w:val="24"/>
-        </w:rPr>
-        <w:t>’</w:t>
+        <w:t>venda de skins do jogo ‘Counter-Strike: Global Offensive’</w:t>
       </w:r>
       <w:r>
         <w:rPr>
@@ -1987,25 +1380,7 @@
           <w:sz w:val="24"/>
           <w:szCs w:val="24"/>
         </w:rPr>
-        <w:t xml:space="preserve">de </w:t>
-      </w:r>
-      <w:proofErr w:type="spellStart"/>
-      <w:r>
-        <w:rPr>
-          <w:rFonts w:ascii="Arial" w:hAnsi="Arial" w:cs="Arial"/>
-          <w:sz w:val="24"/>
-          <w:szCs w:val="24"/>
-        </w:rPr>
-        <w:t>skins</w:t>
-      </w:r>
-      <w:proofErr w:type="spellEnd"/>
-      <w:r>
-        <w:rPr>
-          <w:rFonts w:ascii="Arial" w:hAnsi="Arial" w:cs="Arial"/>
-          <w:sz w:val="24"/>
-          <w:szCs w:val="24"/>
-        </w:rPr>
-        <w:t xml:space="preserve">, saindo da visão saturada </w:t>
+        <w:t xml:space="preserve">de skins, saindo da visão saturada </w:t>
       </w:r>
       <w:r>
         <w:rPr>
@@ -2100,47 +1475,7 @@
           <w:sz w:val="24"/>
           <w:szCs w:val="24"/>
         </w:rPr>
-        <w:t xml:space="preserve">Em linhas gerais, o objetivo deste projeto é desenvolver uma solução inovadora no mercado de venda/troca de </w:t>
-      </w:r>
-      <w:proofErr w:type="spellStart"/>
-      <w:r>
-        <w:rPr>
-          <w:rFonts w:ascii="Arial" w:hAnsi="Arial" w:cs="Arial"/>
-          <w:bCs/>
-          <w:sz w:val="24"/>
-          <w:szCs w:val="24"/>
-        </w:rPr>
-        <w:t>skins</w:t>
-      </w:r>
-      <w:proofErr w:type="spellEnd"/>
-      <w:r>
-        <w:rPr>
-          <w:rFonts w:ascii="Arial" w:hAnsi="Arial" w:cs="Arial"/>
-          <w:bCs/>
-          <w:sz w:val="24"/>
-          <w:szCs w:val="24"/>
-        </w:rPr>
-        <w:t xml:space="preserve"> de CS:GO que também implemente um sistema de bolsa de valores e Day Trading dessas </w:t>
-      </w:r>
-      <w:proofErr w:type="spellStart"/>
-      <w:r>
-        <w:rPr>
-          <w:rFonts w:ascii="Arial" w:hAnsi="Arial" w:cs="Arial"/>
-          <w:bCs/>
-          <w:sz w:val="24"/>
-          <w:szCs w:val="24"/>
-        </w:rPr>
-        <w:t>skins</w:t>
-      </w:r>
-      <w:proofErr w:type="spellEnd"/>
-      <w:r>
-        <w:rPr>
-          <w:rFonts w:ascii="Arial" w:hAnsi="Arial" w:cs="Arial"/>
-          <w:bCs/>
-          <w:sz w:val="24"/>
-          <w:szCs w:val="24"/>
-        </w:rPr>
-        <w:t>, algo não visto no mercado atualmente.</w:t>
+        <w:t>Em linhas gerais, o objetivo deste projeto é desenvolver uma solução inovadora no mercado de venda/troca de skins de CS:GO que também implemente um sistema de bolsa de valores e Day Trading dessas skins, algo não visto no mercado atualmente.</w:t>
       </w:r>
     </w:p>
     <w:p>
@@ -2230,27 +1565,7 @@
           <w:sz w:val="24"/>
           <w:szCs w:val="24"/>
         </w:rPr>
-        <w:t xml:space="preserve">giram em torno de conhecer as soluções existentes no mercado quando falamos em aplicações de venda/troca de </w:t>
-      </w:r>
-      <w:proofErr w:type="spellStart"/>
-      <w:r>
-        <w:rPr>
-          <w:rFonts w:ascii="Arial" w:hAnsi="Arial" w:cs="Arial"/>
-          <w:bCs/>
-          <w:sz w:val="24"/>
-          <w:szCs w:val="24"/>
-        </w:rPr>
-        <w:t>skins</w:t>
-      </w:r>
-      <w:proofErr w:type="spellEnd"/>
-      <w:r>
-        <w:rPr>
-          <w:rFonts w:ascii="Arial" w:hAnsi="Arial" w:cs="Arial"/>
-          <w:bCs/>
-          <w:sz w:val="24"/>
-          <w:szCs w:val="24"/>
-        </w:rPr>
-        <w:t xml:space="preserve"> de jogos e entender seu</w:t>
+        <w:t>giram em torno de conhecer as soluções existentes no mercado quando falamos em aplicações de venda/troca de skins de jogos e entender seu</w:t>
       </w:r>
       <w:r>
         <w:rPr>
@@ -2372,27 +1687,7 @@
           <w:sz w:val="24"/>
           <w:szCs w:val="24"/>
         </w:rPr>
-        <w:t xml:space="preserve">das ideias de mercado de ações e Day Trading de </w:t>
-      </w:r>
-      <w:proofErr w:type="spellStart"/>
-      <w:r>
-        <w:rPr>
-          <w:rFonts w:ascii="Arial" w:hAnsi="Arial" w:cs="Arial"/>
-          <w:bCs/>
-          <w:sz w:val="24"/>
-          <w:szCs w:val="24"/>
-        </w:rPr>
-        <w:t>skins</w:t>
-      </w:r>
-      <w:proofErr w:type="spellEnd"/>
-      <w:r>
-        <w:rPr>
-          <w:rFonts w:ascii="Arial" w:hAnsi="Arial" w:cs="Arial"/>
-          <w:bCs/>
-          <w:sz w:val="24"/>
-          <w:szCs w:val="24"/>
-        </w:rPr>
-        <w:t>,</w:t>
+        <w:t>das ideias de mercado de ações e Day Trading de skins,</w:t>
       </w:r>
       <w:r>
         <w:rPr>
@@ -2460,47 +1755,7 @@
           <w:sz w:val="24"/>
           <w:szCs w:val="24"/>
         </w:rPr>
-        <w:t xml:space="preserve">As principais razões que se leva ao desenvolvimento de aplicações web para troca/venda de </w:t>
-      </w:r>
-      <w:proofErr w:type="spellStart"/>
-      <w:r>
-        <w:rPr>
-          <w:rFonts w:ascii="Arial" w:hAnsi="Arial" w:cs="Arial"/>
-          <w:bCs/>
-          <w:sz w:val="24"/>
-          <w:szCs w:val="24"/>
-        </w:rPr>
-        <w:t>skins</w:t>
-      </w:r>
-      <w:proofErr w:type="spellEnd"/>
-      <w:r>
-        <w:rPr>
-          <w:rFonts w:ascii="Arial" w:hAnsi="Arial" w:cs="Arial"/>
-          <w:bCs/>
-          <w:sz w:val="24"/>
-          <w:szCs w:val="24"/>
-        </w:rPr>
-        <w:t xml:space="preserve"> de jogos eletrônicos são: relevância monetária (pois se pode lucrar muito com taxas de trocas ou vendas, por exemplo), inovação do mercado (implementação de um mercado de ações e um Day Trade de </w:t>
-      </w:r>
-      <w:proofErr w:type="spellStart"/>
-      <w:r>
-        <w:rPr>
-          <w:rFonts w:ascii="Arial" w:hAnsi="Arial" w:cs="Arial"/>
-          <w:bCs/>
-          <w:sz w:val="24"/>
-          <w:szCs w:val="24"/>
-        </w:rPr>
-        <w:t>skins</w:t>
-      </w:r>
-      <w:proofErr w:type="spellEnd"/>
-      <w:r>
-        <w:rPr>
-          <w:rFonts w:ascii="Arial" w:hAnsi="Arial" w:cs="Arial"/>
-          <w:bCs/>
-          <w:sz w:val="24"/>
-          <w:szCs w:val="24"/>
-        </w:rPr>
-        <w:t xml:space="preserve">, acarretando um possível maior fluxo de usuários na plataforma), </w:t>
+        <w:t xml:space="preserve">As principais razões que se leva ao desenvolvimento de aplicações web para troca/venda de skins de jogos eletrônicos são: relevância monetária (pois se pode lucrar muito com taxas de trocas ou vendas, por exemplo), inovação do mercado (implementação de um mercado de ações e um Day Trade de skins, acarretando um possível maior fluxo de usuários na plataforma), </w:t>
       </w:r>
       <w:r>
         <w:rPr>
@@ -2518,27 +1773,7 @@
           <w:sz w:val="24"/>
           <w:szCs w:val="24"/>
         </w:rPr>
-        <w:t xml:space="preserve">exploração de novas tecnologias que podem fazer parte do desenvolvimento (uso de </w:t>
-      </w:r>
-      <w:proofErr w:type="spellStart"/>
-      <w:r>
-        <w:rPr>
-          <w:rFonts w:ascii="Arial" w:hAnsi="Arial" w:cs="Arial"/>
-          <w:bCs/>
-          <w:sz w:val="24"/>
-          <w:szCs w:val="24"/>
-        </w:rPr>
-        <w:t>Handlebars</w:t>
-      </w:r>
-      <w:proofErr w:type="spellEnd"/>
-      <w:r>
-        <w:rPr>
-          <w:rFonts w:ascii="Arial" w:hAnsi="Arial" w:cs="Arial"/>
-          <w:bCs/>
-          <w:sz w:val="24"/>
-          <w:szCs w:val="24"/>
-        </w:rPr>
-        <w:t>, por exemplo)</w:t>
+        <w:t>exploração de novas tecnologias que podem fazer parte do desenvolvimento (uso de Handlebars, por exemplo)</w:t>
       </w:r>
       <w:r>
         <w:rPr>
@@ -2628,43 +1863,7 @@
           <w:sz w:val="24"/>
           <w:szCs w:val="24"/>
         </w:rPr>
-        <w:t xml:space="preserve">de </w:t>
-      </w:r>
-      <w:proofErr w:type="spellStart"/>
-      <w:r>
-        <w:rPr>
-          <w:rFonts w:ascii="Arial" w:hAnsi="Arial" w:cs="Arial"/>
-          <w:sz w:val="24"/>
-          <w:szCs w:val="24"/>
-        </w:rPr>
-        <w:t>skins</w:t>
-      </w:r>
-      <w:proofErr w:type="spellEnd"/>
-      <w:r>
-        <w:rPr>
-          <w:rFonts w:ascii="Arial" w:hAnsi="Arial" w:cs="Arial"/>
-          <w:sz w:val="24"/>
-          <w:szCs w:val="24"/>
-        </w:rPr>
-        <w:t xml:space="preserve">, então o projeto visa preencher esta lacuna fazendo possível um usuário além de fazer as suas trocas, ter uma experiência de bolsa de valores com seus itens do jogo. Tendo em vista que grande parte dos jogadores utilizam suas </w:t>
-      </w:r>
-      <w:proofErr w:type="spellStart"/>
-      <w:r>
-        <w:rPr>
-          <w:rFonts w:ascii="Arial" w:hAnsi="Arial" w:cs="Arial"/>
-          <w:sz w:val="24"/>
-          <w:szCs w:val="24"/>
-        </w:rPr>
-        <w:t>skins</w:t>
-      </w:r>
-      <w:proofErr w:type="spellEnd"/>
-      <w:r>
-        <w:rPr>
-          <w:rFonts w:ascii="Arial" w:hAnsi="Arial" w:cs="Arial"/>
-          <w:sz w:val="24"/>
-          <w:szCs w:val="24"/>
-        </w:rPr>
-        <w:t xml:space="preserve"> também para uso comercial e conseguir dinheiro, foi levantada a hipótese de que o site de valorização seria algo inovador e de agrado ao público do jogo.</w:t>
+        <w:t>de skins, então o projeto visa preencher esta lacuna fazendo possível um usuário além de fazer as suas trocas, ter uma experiência de bolsa de valores com seus itens do jogo. Tendo em vista que grande parte dos jogadores utilizam suas skins também para uso comercial e conseguir dinheiro, foi levantada a hipótese de que o site de valorização seria algo inovador e de agrado ao público do jogo.</w:t>
       </w:r>
     </w:p>
     <w:p>
@@ -2720,43 +1919,7 @@
           <w:sz w:val="24"/>
           <w:szCs w:val="24"/>
         </w:rPr>
-        <w:t xml:space="preserve">No projeto buscamos informações com players ativos de Counter-Strike: Global </w:t>
-      </w:r>
-      <w:proofErr w:type="spellStart"/>
-      <w:r>
-        <w:rPr>
-          <w:rFonts w:ascii="Arial" w:hAnsi="Arial" w:cs="Arial"/>
-          <w:sz w:val="24"/>
-          <w:szCs w:val="24"/>
-        </w:rPr>
-        <w:t>Offensive</w:t>
-      </w:r>
-      <w:proofErr w:type="spellEnd"/>
-      <w:r>
-        <w:rPr>
-          <w:rFonts w:ascii="Arial" w:hAnsi="Arial" w:cs="Arial"/>
-          <w:sz w:val="24"/>
-          <w:szCs w:val="24"/>
-        </w:rPr>
-        <w:t xml:space="preserve">, e também em sites de grande importância no meio de mercado de </w:t>
-      </w:r>
-      <w:proofErr w:type="spellStart"/>
-      <w:r>
-        <w:rPr>
-          <w:rFonts w:ascii="Arial" w:hAnsi="Arial" w:cs="Arial"/>
-          <w:sz w:val="24"/>
-          <w:szCs w:val="24"/>
-        </w:rPr>
-        <w:t>skins</w:t>
-      </w:r>
-      <w:proofErr w:type="spellEnd"/>
-      <w:r>
-        <w:rPr>
-          <w:rFonts w:ascii="Arial" w:hAnsi="Arial" w:cs="Arial"/>
-          <w:sz w:val="24"/>
-          <w:szCs w:val="24"/>
-        </w:rPr>
-        <w:t xml:space="preserve">. Como não é uma área documentada, tivemos que fazer uma abordagem mais informal e tirar informações direto do cliente. </w:t>
+        <w:t xml:space="preserve">No projeto buscamos informações com players ativos de Counter-Strike: Global Offensive, e também em sites de grande importância no meio de mercado de skins. Como não é uma área documentada, tivemos que fazer uma abordagem mais informal e tirar informações direto do cliente. </w:t>
       </w:r>
     </w:p>
     <w:p>
@@ -2784,25 +1947,7 @@
           <w:szCs w:val="24"/>
         </w:rPr>
         <w:lastRenderedPageBreak/>
-        <w:t xml:space="preserve">fizemos algumas entrevistas com jogadores “próximos” de nós, para saber onde e como fazem para comercializar suas </w:t>
-      </w:r>
-      <w:proofErr w:type="spellStart"/>
-      <w:r>
-        <w:rPr>
-          <w:rFonts w:ascii="Arial" w:hAnsi="Arial" w:cs="Arial"/>
-          <w:sz w:val="24"/>
-          <w:szCs w:val="24"/>
-        </w:rPr>
-        <w:t>skins</w:t>
-      </w:r>
-      <w:proofErr w:type="spellEnd"/>
-      <w:r>
-        <w:rPr>
-          <w:rFonts w:ascii="Arial" w:hAnsi="Arial" w:cs="Arial"/>
-          <w:sz w:val="24"/>
-          <w:szCs w:val="24"/>
-        </w:rPr>
-        <w:t>, e se um site de valorização faria com que ele utilizasse menos esses meios.</w:t>
+        <w:t>fizemos algumas entrevistas com jogadores “próximos” de nós, para saber onde e como fazem para comercializar suas skins, e se um site de valorização faria com que ele utilizasse menos esses meios.</w:t>
       </w:r>
     </w:p>
     <w:p>
@@ -2862,8 +2007,70 @@
           <w:szCs w:val="24"/>
         </w:rPr>
       </w:pPr>
+    </w:p>
+    <w:p>
+      <w:pPr>
+        <w:rPr>
+          <w:rFonts w:ascii="Arial" w:hAnsi="Arial" w:cs="Arial"/>
+          <w:b/>
+          <w:bCs/>
+          <w:sz w:val="24"/>
+          <w:szCs w:val="24"/>
+        </w:rPr>
+      </w:pPr>
+      <w:r>
+        <w:rPr>
+          <w:noProof/>
+        </w:rPr>
+        <w:drawing>
+          <wp:inline distT="0" distB="0" distL="0" distR="0" wp14:anchorId="08EC6618" wp14:editId="6D0BBECA">
+            <wp:extent cx="5400040" cy="1962150"/>
+            <wp:effectExtent l="0" t="0" r="0" b="0"/>
+            <wp:docPr id="1" name="Imagem 1"/>
+            <wp:cNvGraphicFramePr>
+              <a:graphicFrameLocks xmlns:a="http://schemas.openxmlformats.org/drawingml/2006/main" noChangeAspect="1"/>
+            </wp:cNvGraphicFramePr>
+            <a:graphic xmlns:a="http://schemas.openxmlformats.org/drawingml/2006/main">
+              <a:graphicData uri="http://schemas.openxmlformats.org/drawingml/2006/picture">
+                <pic:pic xmlns:pic="http://schemas.openxmlformats.org/drawingml/2006/picture">
+                  <pic:nvPicPr>
+                    <pic:cNvPr id="1" name=""/>
+                    <pic:cNvPicPr/>
+                  </pic:nvPicPr>
+                  <pic:blipFill>
+                    <a:blip r:embed="rId5"/>
+                    <a:stretch>
+                      <a:fillRect/>
+                    </a:stretch>
+                  </pic:blipFill>
+                  <pic:spPr>
+                    <a:xfrm>
+                      <a:off x="0" y="0"/>
+                      <a:ext cx="5400040" cy="1962150"/>
+                    </a:xfrm>
+                    <a:prstGeom prst="rect">
+                      <a:avLst/>
+                    </a:prstGeom>
+                  </pic:spPr>
+                </pic:pic>
+              </a:graphicData>
+            </a:graphic>
+          </wp:inline>
+        </w:drawing>
+      </w:r>
       <w:bookmarkStart w:id="0" w:name="_GoBack"/>
       <w:bookmarkEnd w:id="0"/>
+    </w:p>
+    <w:p>
+      <w:pPr>
+        <w:rPr>
+          <w:rFonts w:ascii="Arial" w:hAnsi="Arial" w:cs="Arial"/>
+          <w:b/>
+          <w:bCs/>
+          <w:sz w:val="24"/>
+          <w:szCs w:val="24"/>
+        </w:rPr>
+      </w:pPr>
     </w:p>
     <w:sectPr>
       <w:pgSz w:w="11906" w:h="16838"/>

</xml_diff>

<commit_message>
Adicionando cronograma na documentação
</commit_message>
<xml_diff>
--- a/Documentacao/DowJones Skins - MTPA4.docx
+++ b/Documentacao/DowJones Skins - MTPA4.docx
@@ -40,15 +40,51 @@
           <w:sz w:val="24"/>
           <w:szCs w:val="24"/>
         </w:rPr>
-        <w:t xml:space="preserve">Este trabalho de pesquisa visa a implementação de uma aplicação web que simule um mercado financeiro para skins presentes no jogo eletrônico </w:t>
-      </w:r>
-      <w:r>
-        <w:rPr>
-          <w:rFonts w:ascii="Arial" w:hAnsi="Arial" w:cs="Arial"/>
-          <w:sz w:val="24"/>
-          <w:szCs w:val="24"/>
-        </w:rPr>
-        <w:t>‘Counter-Strike: Global Offensive’</w:t>
+        <w:t xml:space="preserve">Este trabalho de pesquisa visa a implementação de uma aplicação web que simule um mercado financeiro para </w:t>
+      </w:r>
+      <w:proofErr w:type="spellStart"/>
+      <w:r>
+        <w:rPr>
+          <w:rFonts w:ascii="Arial" w:hAnsi="Arial" w:cs="Arial"/>
+          <w:sz w:val="24"/>
+          <w:szCs w:val="24"/>
+        </w:rPr>
+        <w:t>skins</w:t>
+      </w:r>
+      <w:proofErr w:type="spellEnd"/>
+      <w:r>
+        <w:rPr>
+          <w:rFonts w:ascii="Arial" w:hAnsi="Arial" w:cs="Arial"/>
+          <w:sz w:val="24"/>
+          <w:szCs w:val="24"/>
+        </w:rPr>
+        <w:t xml:space="preserve"> presentes no jogo eletrônico </w:t>
+      </w:r>
+      <w:r>
+        <w:rPr>
+          <w:rFonts w:ascii="Arial" w:hAnsi="Arial" w:cs="Arial"/>
+          <w:sz w:val="24"/>
+          <w:szCs w:val="24"/>
+        </w:rPr>
+        <w:t xml:space="preserve">‘Counter-Strike: Global </w:t>
+      </w:r>
+      <w:proofErr w:type="spellStart"/>
+      <w:r>
+        <w:rPr>
+          <w:rFonts w:ascii="Arial" w:hAnsi="Arial" w:cs="Arial"/>
+          <w:sz w:val="24"/>
+          <w:szCs w:val="24"/>
+        </w:rPr>
+        <w:t>Offensive</w:t>
+      </w:r>
+      <w:proofErr w:type="spellEnd"/>
+      <w:r>
+        <w:rPr>
+          <w:rFonts w:ascii="Arial" w:hAnsi="Arial" w:cs="Arial"/>
+          <w:sz w:val="24"/>
+          <w:szCs w:val="24"/>
+        </w:rPr>
+        <w:t>’</w:t>
       </w:r>
       <w:r>
         <w:rPr>
@@ -64,15 +100,159 @@
           <w:sz w:val="24"/>
           <w:szCs w:val="24"/>
         </w:rPr>
-        <w:t xml:space="preserve">Neste sistema, o usuário irá logar via Steam Account e depositará suas skins no site, permitindo assim o investimento de suas skins, assim como a compra de outras skins em investimento. </w:t>
-      </w:r>
-      <w:r>
-        <w:rPr>
-          <w:rFonts w:ascii="Arial" w:hAnsi="Arial" w:cs="Arial"/>
-          <w:sz w:val="24"/>
-          <w:szCs w:val="24"/>
-        </w:rPr>
-        <w:t>O desenvolvimento e planejamento do projeto beberá dos métodos ágeis, aplicando uma engenharia de software próxima ao que reside na metodologia XP. Para isso a ferramenta Pivotal Tracker será utilizada para administração do projeto, onde todas as ‘Histórias de Usuário’ serão organizadas</w:t>
+        <w:t xml:space="preserve">Neste sistema, o usuário irá </w:t>
+      </w:r>
+      <w:proofErr w:type="spellStart"/>
+      <w:r>
+        <w:rPr>
+          <w:rFonts w:ascii="Arial" w:hAnsi="Arial" w:cs="Arial"/>
+          <w:sz w:val="24"/>
+          <w:szCs w:val="24"/>
+        </w:rPr>
+        <w:t>logar</w:t>
+      </w:r>
+      <w:proofErr w:type="spellEnd"/>
+      <w:r>
+        <w:rPr>
+          <w:rFonts w:ascii="Arial" w:hAnsi="Arial" w:cs="Arial"/>
+          <w:sz w:val="24"/>
+          <w:szCs w:val="24"/>
+        </w:rPr>
+        <w:t xml:space="preserve"> via </w:t>
+      </w:r>
+      <w:proofErr w:type="spellStart"/>
+      <w:r>
+        <w:rPr>
+          <w:rFonts w:ascii="Arial" w:hAnsi="Arial" w:cs="Arial"/>
+          <w:sz w:val="24"/>
+          <w:szCs w:val="24"/>
+        </w:rPr>
+        <w:t>Steam</w:t>
+      </w:r>
+      <w:proofErr w:type="spellEnd"/>
+      <w:r>
+        <w:rPr>
+          <w:rFonts w:ascii="Arial" w:hAnsi="Arial" w:cs="Arial"/>
+          <w:sz w:val="24"/>
+          <w:szCs w:val="24"/>
+        </w:rPr>
+        <w:t xml:space="preserve"> </w:t>
+      </w:r>
+      <w:proofErr w:type="spellStart"/>
+      <w:r>
+        <w:rPr>
+          <w:rFonts w:ascii="Arial" w:hAnsi="Arial" w:cs="Arial"/>
+          <w:sz w:val="24"/>
+          <w:szCs w:val="24"/>
+        </w:rPr>
+        <w:t>Account</w:t>
+      </w:r>
+      <w:proofErr w:type="spellEnd"/>
+      <w:r>
+        <w:rPr>
+          <w:rFonts w:ascii="Arial" w:hAnsi="Arial" w:cs="Arial"/>
+          <w:sz w:val="24"/>
+          <w:szCs w:val="24"/>
+        </w:rPr>
+        <w:t xml:space="preserve"> e depositará suas </w:t>
+      </w:r>
+      <w:proofErr w:type="spellStart"/>
+      <w:r>
+        <w:rPr>
+          <w:rFonts w:ascii="Arial" w:hAnsi="Arial" w:cs="Arial"/>
+          <w:sz w:val="24"/>
+          <w:szCs w:val="24"/>
+        </w:rPr>
+        <w:t>skins</w:t>
+      </w:r>
+      <w:proofErr w:type="spellEnd"/>
+      <w:r>
+        <w:rPr>
+          <w:rFonts w:ascii="Arial" w:hAnsi="Arial" w:cs="Arial"/>
+          <w:sz w:val="24"/>
+          <w:szCs w:val="24"/>
+        </w:rPr>
+        <w:t xml:space="preserve"> no site, permitindo assim o investimento de suas </w:t>
+      </w:r>
+      <w:proofErr w:type="spellStart"/>
+      <w:r>
+        <w:rPr>
+          <w:rFonts w:ascii="Arial" w:hAnsi="Arial" w:cs="Arial"/>
+          <w:sz w:val="24"/>
+          <w:szCs w:val="24"/>
+        </w:rPr>
+        <w:t>skins</w:t>
+      </w:r>
+      <w:proofErr w:type="spellEnd"/>
+      <w:r>
+        <w:rPr>
+          <w:rFonts w:ascii="Arial" w:hAnsi="Arial" w:cs="Arial"/>
+          <w:sz w:val="24"/>
+          <w:szCs w:val="24"/>
+        </w:rPr>
+        <w:t xml:space="preserve">, assim como a compra de outras </w:t>
+      </w:r>
+      <w:proofErr w:type="spellStart"/>
+      <w:r>
+        <w:rPr>
+          <w:rFonts w:ascii="Arial" w:hAnsi="Arial" w:cs="Arial"/>
+          <w:sz w:val="24"/>
+          <w:szCs w:val="24"/>
+        </w:rPr>
+        <w:t>skins</w:t>
+      </w:r>
+      <w:proofErr w:type="spellEnd"/>
+      <w:r>
+        <w:rPr>
+          <w:rFonts w:ascii="Arial" w:hAnsi="Arial" w:cs="Arial"/>
+          <w:sz w:val="24"/>
+          <w:szCs w:val="24"/>
+        </w:rPr>
+        <w:t xml:space="preserve"> em investimento. </w:t>
+      </w:r>
+      <w:r>
+        <w:rPr>
+          <w:rFonts w:ascii="Arial" w:hAnsi="Arial" w:cs="Arial"/>
+          <w:sz w:val="24"/>
+          <w:szCs w:val="24"/>
+        </w:rPr>
+        <w:t xml:space="preserve">O desenvolvimento e planejamento do projeto beberá dos métodos ágeis, aplicando uma engenharia de software próxima ao que reside na metodologia XP. Para isso a ferramenta </w:t>
+      </w:r>
+      <w:proofErr w:type="spellStart"/>
+      <w:r>
+        <w:rPr>
+          <w:rFonts w:ascii="Arial" w:hAnsi="Arial" w:cs="Arial"/>
+          <w:sz w:val="24"/>
+          <w:szCs w:val="24"/>
+        </w:rPr>
+        <w:t>Pivotal</w:t>
+      </w:r>
+      <w:proofErr w:type="spellEnd"/>
+      <w:r>
+        <w:rPr>
+          <w:rFonts w:ascii="Arial" w:hAnsi="Arial" w:cs="Arial"/>
+          <w:sz w:val="24"/>
+          <w:szCs w:val="24"/>
+        </w:rPr>
+        <w:t xml:space="preserve"> </w:t>
+      </w:r>
+      <w:proofErr w:type="spellStart"/>
+      <w:r>
+        <w:rPr>
+          <w:rFonts w:ascii="Arial" w:hAnsi="Arial" w:cs="Arial"/>
+          <w:sz w:val="24"/>
+          <w:szCs w:val="24"/>
+        </w:rPr>
+        <w:t>Tracker</w:t>
+      </w:r>
+      <w:proofErr w:type="spellEnd"/>
+      <w:r>
+        <w:rPr>
+          <w:rFonts w:ascii="Arial" w:hAnsi="Arial" w:cs="Arial"/>
+          <w:sz w:val="24"/>
+          <w:szCs w:val="24"/>
+        </w:rPr>
+        <w:t xml:space="preserve"> será utilizada para administração do projeto, onde todas as ‘Histórias de Usuário’ serão organizadas</w:t>
       </w:r>
       <w:r>
         <w:rPr>
@@ -144,8 +324,18 @@
           <w:sz w:val="24"/>
           <w:szCs w:val="24"/>
         </w:rPr>
-        <w:t>front-end</w:t>
-      </w:r>
+        <w:t>front-</w:t>
+      </w:r>
+      <w:proofErr w:type="spellStart"/>
+      <w:r>
+        <w:rPr>
+          <w:rFonts w:ascii="Arial" w:hAnsi="Arial" w:cs="Arial"/>
+          <w:sz w:val="24"/>
+          <w:szCs w:val="24"/>
+        </w:rPr>
+        <w:t>end</w:t>
+      </w:r>
+      <w:proofErr w:type="spellEnd"/>
       <w:r>
         <w:rPr>
           <w:rFonts w:ascii="Arial" w:hAnsi="Arial" w:cs="Arial"/>
@@ -154,6 +344,7 @@
         </w:rPr>
         <w:t xml:space="preserve"> </w:t>
       </w:r>
+      <w:proofErr w:type="gramStart"/>
       <w:r>
         <w:rPr>
           <w:rFonts w:ascii="Arial" w:hAnsi="Arial" w:cs="Arial"/>
@@ -170,6 +361,8 @@
         </w:rPr>
         <w:t xml:space="preserve"> ’</w:t>
       </w:r>
+      <w:proofErr w:type="spellStart"/>
+      <w:proofErr w:type="gramEnd"/>
       <w:r>
         <w:rPr>
           <w:rFonts w:ascii="Arial" w:hAnsi="Arial" w:cs="Arial"/>
@@ -178,6 +371,7 @@
         </w:rPr>
         <w:t>Node.Js</w:t>
       </w:r>
+      <w:proofErr w:type="spellEnd"/>
       <w:r>
         <w:rPr>
           <w:rFonts w:ascii="Arial" w:hAnsi="Arial" w:cs="Arial"/>
@@ -202,6 +396,41 @@
         </w:rPr>
         <w:t xml:space="preserve">o </w:t>
       </w:r>
+      <w:proofErr w:type="spellStart"/>
+      <w:r>
+        <w:rPr>
+          <w:rFonts w:ascii="Arial" w:hAnsi="Arial" w:cs="Arial"/>
+          <w:sz w:val="24"/>
+          <w:szCs w:val="24"/>
+        </w:rPr>
+        <w:t>back</w:t>
+      </w:r>
+      <w:proofErr w:type="spellEnd"/>
+      <w:r>
+        <w:rPr>
+          <w:rFonts w:ascii="Arial" w:hAnsi="Arial" w:cs="Arial"/>
+          <w:sz w:val="24"/>
+          <w:szCs w:val="24"/>
+        </w:rPr>
+        <w:t>-end</w:t>
+      </w:r>
+      <w:r>
+        <w:rPr>
+          <w:rFonts w:ascii="Arial" w:hAnsi="Arial" w:cs="Arial"/>
+          <w:sz w:val="24"/>
+          <w:szCs w:val="24"/>
+        </w:rPr>
+        <w:t>.</w:t>
+      </w:r>
+      <w:r>
+        <w:rPr>
+          <w:rFonts w:ascii="Arial" w:hAnsi="Arial" w:cs="Arial"/>
+          <w:sz w:val="24"/>
+          <w:szCs w:val="24"/>
+        </w:rPr>
+        <w:t xml:space="preserve"> No </w:t>
+      </w:r>
+      <w:proofErr w:type="spellStart"/>
       <w:r>
         <w:rPr>
           <w:rFonts w:ascii="Arial" w:hAnsi="Arial" w:cs="Arial"/>
@@ -210,6 +439,163 @@
         </w:rPr>
         <w:t>back-end</w:t>
       </w:r>
+      <w:proofErr w:type="spellEnd"/>
+      <w:r>
+        <w:rPr>
+          <w:rFonts w:ascii="Arial" w:hAnsi="Arial" w:cs="Arial"/>
+          <w:sz w:val="24"/>
+          <w:szCs w:val="24"/>
+        </w:rPr>
+        <w:t>, o framework ‘</w:t>
+      </w:r>
+      <w:proofErr w:type="spellStart"/>
+      <w:r>
+        <w:rPr>
+          <w:rFonts w:ascii="Arial" w:hAnsi="Arial" w:cs="Arial"/>
+          <w:sz w:val="24"/>
+          <w:szCs w:val="24"/>
+        </w:rPr>
+        <w:t>express</w:t>
+      </w:r>
+      <w:proofErr w:type="spellEnd"/>
+      <w:r>
+        <w:rPr>
+          <w:rFonts w:ascii="Arial" w:hAnsi="Arial" w:cs="Arial"/>
+          <w:sz w:val="24"/>
+          <w:szCs w:val="24"/>
+        </w:rPr>
+        <w:t>’ será responsável por instanciar e administrar o servidores web</w:t>
+      </w:r>
+      <w:r>
+        <w:rPr>
+          <w:rFonts w:ascii="Arial" w:hAnsi="Arial" w:cs="Arial"/>
+          <w:sz w:val="24"/>
+          <w:szCs w:val="24"/>
+        </w:rPr>
+        <w:t>. P</w:t>
+      </w:r>
+      <w:r>
+        <w:rPr>
+          <w:rFonts w:ascii="Arial" w:hAnsi="Arial" w:cs="Arial"/>
+          <w:sz w:val="24"/>
+          <w:szCs w:val="24"/>
+        </w:rPr>
+        <w:t>ara teste</w:t>
+      </w:r>
+      <w:r>
+        <w:rPr>
+          <w:rFonts w:ascii="Arial" w:hAnsi="Arial" w:cs="Arial"/>
+          <w:sz w:val="24"/>
+          <w:szCs w:val="24"/>
+        </w:rPr>
+        <w:t xml:space="preserve">s, </w:t>
+      </w:r>
+      <w:r>
+        <w:rPr>
+          <w:rFonts w:ascii="Arial" w:hAnsi="Arial" w:cs="Arial"/>
+          <w:sz w:val="24"/>
+          <w:szCs w:val="24"/>
+        </w:rPr>
+        <w:t>os frameworks ‘</w:t>
+      </w:r>
+      <w:proofErr w:type="spellStart"/>
+      <w:r>
+        <w:rPr>
+          <w:rFonts w:ascii="Arial" w:hAnsi="Arial" w:cs="Arial"/>
+          <w:sz w:val="24"/>
+          <w:szCs w:val="24"/>
+        </w:rPr>
+        <w:t>Jest</w:t>
+      </w:r>
+      <w:proofErr w:type="spellEnd"/>
+      <w:r>
+        <w:rPr>
+          <w:rFonts w:ascii="Arial" w:hAnsi="Arial" w:cs="Arial"/>
+          <w:sz w:val="24"/>
+          <w:szCs w:val="24"/>
+        </w:rPr>
+        <w:t>’ e ‘</w:t>
+      </w:r>
+      <w:proofErr w:type="spellStart"/>
+      <w:r>
+        <w:rPr>
+          <w:rFonts w:ascii="Arial" w:hAnsi="Arial" w:cs="Arial"/>
+          <w:sz w:val="24"/>
+          <w:szCs w:val="24"/>
+        </w:rPr>
+        <w:t>Cucumber</w:t>
+      </w:r>
+      <w:proofErr w:type="spellEnd"/>
+      <w:r>
+        <w:rPr>
+          <w:rFonts w:ascii="Arial" w:hAnsi="Arial" w:cs="Arial"/>
+          <w:sz w:val="24"/>
+          <w:szCs w:val="24"/>
+        </w:rPr>
+        <w:t>’ serão utilizados</w:t>
+      </w:r>
+      <w:r>
+        <w:rPr>
+          <w:rFonts w:ascii="Arial" w:hAnsi="Arial" w:cs="Arial"/>
+          <w:sz w:val="24"/>
+          <w:szCs w:val="24"/>
+        </w:rPr>
+        <w:t xml:space="preserve">, enquanto para </w:t>
+      </w:r>
+      <w:proofErr w:type="spellStart"/>
+      <w:r>
+        <w:rPr>
+          <w:rFonts w:ascii="Arial" w:hAnsi="Arial" w:cs="Arial"/>
+          <w:sz w:val="24"/>
+          <w:szCs w:val="24"/>
+        </w:rPr>
+        <w:t>deploy</w:t>
+      </w:r>
+      <w:proofErr w:type="spellEnd"/>
+      <w:r>
+        <w:rPr>
+          <w:rFonts w:ascii="Arial" w:hAnsi="Arial" w:cs="Arial"/>
+          <w:sz w:val="24"/>
+          <w:szCs w:val="24"/>
+        </w:rPr>
+        <w:t xml:space="preserve"> e controle de versão, o </w:t>
+      </w:r>
+      <w:proofErr w:type="spellStart"/>
+      <w:r>
+        <w:rPr>
+          <w:rFonts w:ascii="Arial" w:hAnsi="Arial" w:cs="Arial"/>
+          <w:sz w:val="24"/>
+          <w:szCs w:val="24"/>
+        </w:rPr>
+        <w:t>Heroku</w:t>
+      </w:r>
+      <w:proofErr w:type="spellEnd"/>
+      <w:r>
+        <w:rPr>
+          <w:rFonts w:ascii="Arial" w:hAnsi="Arial" w:cs="Arial"/>
+          <w:sz w:val="24"/>
+          <w:szCs w:val="24"/>
+        </w:rPr>
+        <w:t xml:space="preserve"> e o </w:t>
+      </w:r>
+      <w:proofErr w:type="spellStart"/>
+      <w:r>
+        <w:rPr>
+          <w:rFonts w:ascii="Arial" w:hAnsi="Arial" w:cs="Arial"/>
+          <w:sz w:val="24"/>
+          <w:szCs w:val="24"/>
+        </w:rPr>
+        <w:t>Github</w:t>
+      </w:r>
+      <w:proofErr w:type="spellEnd"/>
+      <w:r>
+        <w:rPr>
+          <w:rFonts w:ascii="Arial" w:hAnsi="Arial" w:cs="Arial"/>
+          <w:sz w:val="24"/>
+          <w:szCs w:val="24"/>
+        </w:rPr>
+        <w:t xml:space="preserve"> serão utilizados, respectivamente</w:t>
+      </w:r>
       <w:r>
         <w:rPr>
           <w:rFonts w:ascii="Arial" w:hAnsi="Arial" w:cs="Arial"/>
@@ -218,53 +604,107 @@
         </w:rPr>
         <w:t>.</w:t>
       </w:r>
-      <w:r>
-        <w:rPr>
-          <w:rFonts w:ascii="Arial" w:hAnsi="Arial" w:cs="Arial"/>
-          <w:sz w:val="24"/>
-          <w:szCs w:val="24"/>
-        </w:rPr>
-        <w:t xml:space="preserve"> No back-end, o framework ‘express’ será responsável por instanciar e administrar o servidores web</w:t>
-      </w:r>
-      <w:r>
-        <w:rPr>
-          <w:rFonts w:ascii="Arial" w:hAnsi="Arial" w:cs="Arial"/>
-          <w:sz w:val="24"/>
-          <w:szCs w:val="24"/>
-        </w:rPr>
-        <w:t>. P</w:t>
-      </w:r>
-      <w:r>
-        <w:rPr>
-          <w:rFonts w:ascii="Arial" w:hAnsi="Arial" w:cs="Arial"/>
-          <w:sz w:val="24"/>
-          <w:szCs w:val="24"/>
-        </w:rPr>
-        <w:t>ara teste</w:t>
-      </w:r>
-      <w:r>
-        <w:rPr>
-          <w:rFonts w:ascii="Arial" w:hAnsi="Arial" w:cs="Arial"/>
-          <w:sz w:val="24"/>
-          <w:szCs w:val="24"/>
-        </w:rPr>
-        <w:t xml:space="preserve">s, </w:t>
-      </w:r>
-      <w:r>
-        <w:rPr>
-          <w:rFonts w:ascii="Arial" w:hAnsi="Arial" w:cs="Arial"/>
-          <w:sz w:val="24"/>
-          <w:szCs w:val="24"/>
-        </w:rPr>
-        <w:t>os frameworks ‘Jest’ e ‘Cucumber’ serão utilizados</w:t>
-      </w:r>
-      <w:r>
-        <w:rPr>
-          <w:rFonts w:ascii="Arial" w:hAnsi="Arial" w:cs="Arial"/>
-          <w:sz w:val="24"/>
-          <w:szCs w:val="24"/>
-        </w:rPr>
-        <w:t>, enquanto para deploy e controle de versão, o Heroku e o Github serão utilizados, respectivamente</w:t>
+    </w:p>
+    <w:p>
+      <w:pPr>
+        <w:jc w:val="both"/>
+        <w:rPr>
+          <w:rFonts w:ascii="Arial" w:hAnsi="Arial" w:cs="Arial"/>
+          <w:sz w:val="24"/>
+          <w:szCs w:val="24"/>
+        </w:rPr>
+      </w:pPr>
+      <w:r>
+        <w:rPr>
+          <w:rFonts w:ascii="Arial" w:hAnsi="Arial" w:cs="Arial"/>
+          <w:b/>
+          <w:bCs/>
+          <w:sz w:val="24"/>
+          <w:szCs w:val="24"/>
+        </w:rPr>
+        <w:t>Palavras-chaves:</w:t>
+      </w:r>
+      <w:r>
+        <w:rPr>
+          <w:rFonts w:ascii="Arial" w:hAnsi="Arial" w:cs="Arial"/>
+          <w:b/>
+          <w:bCs/>
+          <w:sz w:val="24"/>
+          <w:szCs w:val="24"/>
+        </w:rPr>
+        <w:t xml:space="preserve"> </w:t>
+      </w:r>
+      <w:proofErr w:type="spellStart"/>
+      <w:r>
+        <w:rPr>
+          <w:rFonts w:ascii="Arial" w:hAnsi="Arial" w:cs="Arial"/>
+          <w:sz w:val="24"/>
+          <w:szCs w:val="24"/>
+        </w:rPr>
+        <w:t>day</w:t>
+      </w:r>
+      <w:proofErr w:type="spellEnd"/>
+      <w:r>
+        <w:rPr>
+          <w:rFonts w:ascii="Arial" w:hAnsi="Arial" w:cs="Arial"/>
+          <w:sz w:val="24"/>
+          <w:szCs w:val="24"/>
+        </w:rPr>
+        <w:t xml:space="preserve"> trading de </w:t>
+      </w:r>
+      <w:proofErr w:type="spellStart"/>
+      <w:r>
+        <w:rPr>
+          <w:rFonts w:ascii="Arial" w:hAnsi="Arial" w:cs="Arial"/>
+          <w:sz w:val="24"/>
+          <w:szCs w:val="24"/>
+        </w:rPr>
+        <w:t>skins</w:t>
+      </w:r>
+      <w:proofErr w:type="spellEnd"/>
+      <w:r>
+        <w:rPr>
+          <w:rFonts w:ascii="Arial" w:hAnsi="Arial" w:cs="Arial"/>
+          <w:sz w:val="24"/>
+          <w:szCs w:val="24"/>
+        </w:rPr>
+        <w:t xml:space="preserve">. bolsa de valores de </w:t>
+      </w:r>
+      <w:proofErr w:type="spellStart"/>
+      <w:r>
+        <w:rPr>
+          <w:rFonts w:ascii="Arial" w:hAnsi="Arial" w:cs="Arial"/>
+          <w:sz w:val="24"/>
+          <w:szCs w:val="24"/>
+        </w:rPr>
+        <w:t>skins</w:t>
+      </w:r>
+      <w:proofErr w:type="spellEnd"/>
+      <w:r>
+        <w:rPr>
+          <w:rFonts w:ascii="Arial" w:hAnsi="Arial" w:cs="Arial"/>
+          <w:sz w:val="24"/>
+          <w:szCs w:val="24"/>
+        </w:rPr>
+        <w:t xml:space="preserve">. sistema de troca de </w:t>
+      </w:r>
+      <w:proofErr w:type="spellStart"/>
+      <w:r>
+        <w:rPr>
+          <w:rFonts w:ascii="Arial" w:hAnsi="Arial" w:cs="Arial"/>
+          <w:sz w:val="24"/>
+          <w:szCs w:val="24"/>
+        </w:rPr>
+        <w:t>skins</w:t>
+      </w:r>
+      <w:proofErr w:type="spellEnd"/>
+      <w:r>
+        <w:rPr>
+          <w:rFonts w:ascii="Arial" w:hAnsi="Arial" w:cs="Arial"/>
+          <w:sz w:val="24"/>
+          <w:szCs w:val="24"/>
+        </w:rPr>
+        <w:t>. aplicação web</w:t>
       </w:r>
       <w:r>
         <w:rPr>
@@ -284,16 +724,19 @@
           <w:szCs w:val="24"/>
         </w:rPr>
       </w:pPr>
-      <w:r>
+    </w:p>
+    <w:p>
+      <w:pPr>
+        <w:jc w:val="center"/>
         <w:rPr>
           <w:rFonts w:ascii="Arial" w:hAnsi="Arial" w:cs="Arial"/>
           <w:b/>
           <w:bCs/>
           <w:sz w:val="24"/>
           <w:szCs w:val="24"/>
-        </w:rPr>
-        <w:t>Palavras-chaves:</w:t>
-      </w:r>
+          <w:lang w:val="en-US"/>
+        </w:rPr>
+      </w:pPr>
       <w:r>
         <w:rPr>
           <w:rFonts w:ascii="Arial" w:hAnsi="Arial" w:cs="Arial"/>
@@ -301,6 +744,182 @@
           <w:bCs/>
           <w:sz w:val="24"/>
           <w:szCs w:val="24"/>
+          <w:lang w:val="en-US"/>
+        </w:rPr>
+        <w:t>ABSTRACT</w:t>
+      </w:r>
+    </w:p>
+    <w:p>
+      <w:pPr>
+        <w:jc w:val="both"/>
+        <w:rPr>
+          <w:rFonts w:ascii="Arial" w:hAnsi="Arial" w:cs="Arial"/>
+          <w:sz w:val="24"/>
+          <w:szCs w:val="24"/>
+          <w:lang w:val="en-US"/>
+        </w:rPr>
+      </w:pPr>
+      <w:r>
+        <w:rPr>
+          <w:rFonts w:ascii="Arial" w:hAnsi="Arial" w:cs="Arial"/>
+          <w:sz w:val="24"/>
+          <w:szCs w:val="24"/>
+          <w:lang w:val="en-US"/>
+        </w:rPr>
+        <w:t xml:space="preserve">This research </w:t>
+      </w:r>
+      <w:r>
+        <w:rPr>
+          <w:rFonts w:ascii="Arial" w:hAnsi="Arial" w:cs="Arial"/>
+          <w:sz w:val="24"/>
+          <w:szCs w:val="24"/>
+          <w:lang w:val="en-US"/>
+        </w:rPr>
+        <w:t>project</w:t>
+      </w:r>
+      <w:r>
+        <w:rPr>
+          <w:rFonts w:ascii="Arial" w:hAnsi="Arial" w:cs="Arial"/>
+          <w:sz w:val="24"/>
+          <w:szCs w:val="24"/>
+          <w:lang w:val="en-US"/>
+        </w:rPr>
+        <w:t xml:space="preserve"> aims to implement a web application that simulates a financial market for </w:t>
+      </w:r>
+      <w:r>
+        <w:rPr>
+          <w:rFonts w:ascii="Arial" w:hAnsi="Arial" w:cs="Arial"/>
+          <w:sz w:val="24"/>
+          <w:szCs w:val="24"/>
+          <w:lang w:val="en-US"/>
+        </w:rPr>
+        <w:t xml:space="preserve">skins </w:t>
+      </w:r>
+      <w:r>
+        <w:rPr>
+          <w:rFonts w:ascii="Arial" w:hAnsi="Arial" w:cs="Arial"/>
+          <w:sz w:val="24"/>
+          <w:szCs w:val="24"/>
+          <w:lang w:val="en-US"/>
+        </w:rPr>
+        <w:t xml:space="preserve">presented in </w:t>
+      </w:r>
+      <w:r>
+        <w:rPr>
+          <w:rFonts w:ascii="Arial" w:hAnsi="Arial" w:cs="Arial"/>
+          <w:sz w:val="24"/>
+          <w:szCs w:val="24"/>
+          <w:lang w:val="en-US"/>
+        </w:rPr>
+        <w:t xml:space="preserve">the electronic game </w:t>
+      </w:r>
+      <w:r>
+        <w:rPr>
+          <w:rFonts w:ascii="Arial" w:hAnsi="Arial" w:cs="Arial"/>
+          <w:sz w:val="24"/>
+          <w:szCs w:val="24"/>
+          <w:lang w:val="en-US"/>
+        </w:rPr>
+        <w:t xml:space="preserve">called </w:t>
+      </w:r>
+      <w:r>
+        <w:rPr>
+          <w:rFonts w:ascii="Arial" w:hAnsi="Arial" w:cs="Arial"/>
+          <w:sz w:val="24"/>
+          <w:szCs w:val="24"/>
+          <w:lang w:val="en-US"/>
+        </w:rPr>
+        <w:t xml:space="preserve">'Counter-Strike: Global Offensive', </w:t>
+      </w:r>
+      <w:r>
+        <w:rPr>
+          <w:rFonts w:ascii="Arial" w:hAnsi="Arial" w:cs="Arial"/>
+          <w:sz w:val="24"/>
+          <w:szCs w:val="24"/>
+          <w:lang w:val="en-US"/>
+        </w:rPr>
+        <w:t>working</w:t>
+      </w:r>
+      <w:r>
+        <w:rPr>
+          <w:rFonts w:ascii="Arial" w:hAnsi="Arial" w:cs="Arial"/>
+          <w:sz w:val="24"/>
+          <w:szCs w:val="24"/>
+          <w:lang w:val="en-US"/>
+        </w:rPr>
+        <w:t xml:space="preserve"> as a stock exchange and allowing the use of the 'Day Trading' method. In this system, the user will login via Steam Account and deposit their skins in </w:t>
+      </w:r>
+      <w:r>
+        <w:rPr>
+          <w:rFonts w:ascii="Arial" w:hAnsi="Arial" w:cs="Arial"/>
+          <w:sz w:val="24"/>
+          <w:szCs w:val="24"/>
+          <w:lang w:val="en-US"/>
+        </w:rPr>
+        <w:t xml:space="preserve">the </w:t>
+      </w:r>
+      <w:r>
+        <w:rPr>
+          <w:rFonts w:ascii="Arial" w:hAnsi="Arial" w:cs="Arial"/>
+          <w:sz w:val="24"/>
+          <w:szCs w:val="24"/>
+          <w:lang w:val="en-US"/>
+        </w:rPr>
+        <w:t xml:space="preserve">site, allowing the investment of their skins, as well as the purchase of other investment skins. The development and planning of the project </w:t>
+      </w:r>
+      <w:r>
+        <w:rPr>
+          <w:rFonts w:ascii="Arial" w:hAnsi="Arial" w:cs="Arial"/>
+          <w:sz w:val="24"/>
+          <w:szCs w:val="24"/>
+          <w:lang w:val="en-US"/>
+        </w:rPr>
+        <w:t xml:space="preserve">will be </w:t>
+      </w:r>
+      <w:r>
+        <w:rPr>
+          <w:rFonts w:ascii="Arial" w:hAnsi="Arial" w:cs="Arial"/>
+          <w:sz w:val="24"/>
+          <w:szCs w:val="24"/>
+          <w:lang w:val="en-US"/>
+        </w:rPr>
+        <w:t xml:space="preserve">using the </w:t>
+      </w:r>
+      <w:r>
+        <w:rPr>
+          <w:rFonts w:ascii="Arial" w:hAnsi="Arial" w:cs="Arial"/>
+          <w:sz w:val="24"/>
+          <w:szCs w:val="24"/>
+          <w:lang w:val="en-US"/>
+        </w:rPr>
+        <w:t xml:space="preserve">agile </w:t>
+      </w:r>
+      <w:r>
+        <w:rPr>
+          <w:rFonts w:ascii="Arial" w:hAnsi="Arial" w:cs="Arial"/>
+          <w:sz w:val="24"/>
+          <w:szCs w:val="24"/>
+          <w:lang w:val="en-US"/>
+        </w:rPr>
+        <w:t xml:space="preserve">methods, applying </w:t>
+      </w:r>
+      <w:proofErr w:type="gramStart"/>
+      <w:r>
+        <w:rPr>
+          <w:rFonts w:ascii="Arial" w:hAnsi="Arial" w:cs="Arial"/>
+          <w:sz w:val="24"/>
+          <w:szCs w:val="24"/>
+          <w:lang w:val="en-US"/>
+        </w:rPr>
+        <w:t>an</w:t>
+      </w:r>
+      <w:proofErr w:type="gramEnd"/>
+      <w:r>
+        <w:rPr>
+          <w:rFonts w:ascii="Arial" w:hAnsi="Arial" w:cs="Arial"/>
+          <w:sz w:val="24"/>
+          <w:szCs w:val="24"/>
+          <w:lang w:val="en-US"/>
         </w:rPr>
         <w:t xml:space="preserve"> </w:t>
       </w:r>
@@ -309,220 +928,6 @@
           <w:rFonts w:ascii="Arial" w:hAnsi="Arial" w:cs="Arial"/>
           <w:sz w:val="24"/>
           <w:szCs w:val="24"/>
-        </w:rPr>
-        <w:t>day trading de skins. bolsa de valores de skins. sistema de troca de skins. aplicação web</w:t>
-      </w:r>
-      <w:r>
-        <w:rPr>
-          <w:rFonts w:ascii="Arial" w:hAnsi="Arial" w:cs="Arial"/>
-          <w:sz w:val="24"/>
-          <w:szCs w:val="24"/>
-        </w:rPr>
-        <w:t>.</w:t>
-      </w:r>
-    </w:p>
-    <w:p>
-      <w:pPr>
-        <w:jc w:val="both"/>
-        <w:rPr>
-          <w:rFonts w:ascii="Arial" w:hAnsi="Arial" w:cs="Arial"/>
-          <w:sz w:val="24"/>
-          <w:szCs w:val="24"/>
-        </w:rPr>
-      </w:pPr>
-    </w:p>
-    <w:p>
-      <w:pPr>
-        <w:jc w:val="center"/>
-        <w:rPr>
-          <w:rFonts w:ascii="Arial" w:hAnsi="Arial" w:cs="Arial"/>
-          <w:b/>
-          <w:bCs/>
-          <w:sz w:val="24"/>
-          <w:szCs w:val="24"/>
-          <w:lang w:val="en-US"/>
-        </w:rPr>
-      </w:pPr>
-      <w:r>
-        <w:rPr>
-          <w:rFonts w:ascii="Arial" w:hAnsi="Arial" w:cs="Arial"/>
-          <w:b/>
-          <w:bCs/>
-          <w:sz w:val="24"/>
-          <w:szCs w:val="24"/>
-          <w:lang w:val="en-US"/>
-        </w:rPr>
-        <w:t>ABSTRACT</w:t>
-      </w:r>
-    </w:p>
-    <w:p>
-      <w:pPr>
-        <w:jc w:val="both"/>
-        <w:rPr>
-          <w:rFonts w:ascii="Arial" w:hAnsi="Arial" w:cs="Arial"/>
-          <w:sz w:val="24"/>
-          <w:szCs w:val="24"/>
-          <w:lang w:val="en-US"/>
-        </w:rPr>
-      </w:pPr>
-      <w:r>
-        <w:rPr>
-          <w:rFonts w:ascii="Arial" w:hAnsi="Arial" w:cs="Arial"/>
-          <w:sz w:val="24"/>
-          <w:szCs w:val="24"/>
-          <w:lang w:val="en-US"/>
-        </w:rPr>
-        <w:t xml:space="preserve">This research </w:t>
-      </w:r>
-      <w:r>
-        <w:rPr>
-          <w:rFonts w:ascii="Arial" w:hAnsi="Arial" w:cs="Arial"/>
-          <w:sz w:val="24"/>
-          <w:szCs w:val="24"/>
-          <w:lang w:val="en-US"/>
-        </w:rPr>
-        <w:t>project</w:t>
-      </w:r>
-      <w:r>
-        <w:rPr>
-          <w:rFonts w:ascii="Arial" w:hAnsi="Arial" w:cs="Arial"/>
-          <w:sz w:val="24"/>
-          <w:szCs w:val="24"/>
-          <w:lang w:val="en-US"/>
-        </w:rPr>
-        <w:t xml:space="preserve"> aims to implement a web application that simulates a financial market for </w:t>
-      </w:r>
-      <w:r>
-        <w:rPr>
-          <w:rFonts w:ascii="Arial" w:hAnsi="Arial" w:cs="Arial"/>
-          <w:sz w:val="24"/>
-          <w:szCs w:val="24"/>
-          <w:lang w:val="en-US"/>
-        </w:rPr>
-        <w:t xml:space="preserve">skins </w:t>
-      </w:r>
-      <w:r>
-        <w:rPr>
-          <w:rFonts w:ascii="Arial" w:hAnsi="Arial" w:cs="Arial"/>
-          <w:sz w:val="24"/>
-          <w:szCs w:val="24"/>
-          <w:lang w:val="en-US"/>
-        </w:rPr>
-        <w:t xml:space="preserve">presented in </w:t>
-      </w:r>
-      <w:r>
-        <w:rPr>
-          <w:rFonts w:ascii="Arial" w:hAnsi="Arial" w:cs="Arial"/>
-          <w:sz w:val="24"/>
-          <w:szCs w:val="24"/>
-          <w:lang w:val="en-US"/>
-        </w:rPr>
-        <w:t xml:space="preserve">the electronic game </w:t>
-      </w:r>
-      <w:r>
-        <w:rPr>
-          <w:rFonts w:ascii="Arial" w:hAnsi="Arial" w:cs="Arial"/>
-          <w:sz w:val="24"/>
-          <w:szCs w:val="24"/>
-          <w:lang w:val="en-US"/>
-        </w:rPr>
-        <w:t xml:space="preserve">called </w:t>
-      </w:r>
-      <w:r>
-        <w:rPr>
-          <w:rFonts w:ascii="Arial" w:hAnsi="Arial" w:cs="Arial"/>
-          <w:sz w:val="24"/>
-          <w:szCs w:val="24"/>
-          <w:lang w:val="en-US"/>
-        </w:rPr>
-        <w:t xml:space="preserve">'Counter-Strike: Global Offensive', </w:t>
-      </w:r>
-      <w:r>
-        <w:rPr>
-          <w:rFonts w:ascii="Arial" w:hAnsi="Arial" w:cs="Arial"/>
-          <w:sz w:val="24"/>
-          <w:szCs w:val="24"/>
-          <w:lang w:val="en-US"/>
-        </w:rPr>
-        <w:t>working</w:t>
-      </w:r>
-      <w:r>
-        <w:rPr>
-          <w:rFonts w:ascii="Arial" w:hAnsi="Arial" w:cs="Arial"/>
-          <w:sz w:val="24"/>
-          <w:szCs w:val="24"/>
-          <w:lang w:val="en-US"/>
-        </w:rPr>
-        <w:t xml:space="preserve"> as a stock exchange and allowing the use of the 'Day Trading' method. In this system, the user will login via Steam Account and deposit their skins in </w:t>
-      </w:r>
-      <w:r>
-        <w:rPr>
-          <w:rFonts w:ascii="Arial" w:hAnsi="Arial" w:cs="Arial"/>
-          <w:sz w:val="24"/>
-          <w:szCs w:val="24"/>
-          <w:lang w:val="en-US"/>
-        </w:rPr>
-        <w:t xml:space="preserve">the </w:t>
-      </w:r>
-      <w:r>
-        <w:rPr>
-          <w:rFonts w:ascii="Arial" w:hAnsi="Arial" w:cs="Arial"/>
-          <w:sz w:val="24"/>
-          <w:szCs w:val="24"/>
-          <w:lang w:val="en-US"/>
-        </w:rPr>
-        <w:t xml:space="preserve">site, allowing the investment of their skins, as well as the purchase of other investment skins. The development and planning of the project </w:t>
-      </w:r>
-      <w:r>
-        <w:rPr>
-          <w:rFonts w:ascii="Arial" w:hAnsi="Arial" w:cs="Arial"/>
-          <w:sz w:val="24"/>
-          <w:szCs w:val="24"/>
-          <w:lang w:val="en-US"/>
-        </w:rPr>
-        <w:t xml:space="preserve">will be </w:t>
-      </w:r>
-      <w:r>
-        <w:rPr>
-          <w:rFonts w:ascii="Arial" w:hAnsi="Arial" w:cs="Arial"/>
-          <w:sz w:val="24"/>
-          <w:szCs w:val="24"/>
-          <w:lang w:val="en-US"/>
-        </w:rPr>
-        <w:t xml:space="preserve">using the </w:t>
-      </w:r>
-      <w:r>
-        <w:rPr>
-          <w:rFonts w:ascii="Arial" w:hAnsi="Arial" w:cs="Arial"/>
-          <w:sz w:val="24"/>
-          <w:szCs w:val="24"/>
-          <w:lang w:val="en-US"/>
-        </w:rPr>
-        <w:t xml:space="preserve">agile </w:t>
-      </w:r>
-      <w:r>
-        <w:rPr>
-          <w:rFonts w:ascii="Arial" w:hAnsi="Arial" w:cs="Arial"/>
-          <w:sz w:val="24"/>
-          <w:szCs w:val="24"/>
-          <w:lang w:val="en-US"/>
-        </w:rPr>
-        <w:t xml:space="preserve">methods, applying </w:t>
-      </w:r>
-      <w:r>
-        <w:rPr>
-          <w:rFonts w:ascii="Arial" w:hAnsi="Arial" w:cs="Arial"/>
-          <w:sz w:val="24"/>
-          <w:szCs w:val="24"/>
-          <w:lang w:val="en-US"/>
-        </w:rPr>
-        <w:t xml:space="preserve">an </w:t>
-      </w:r>
-      <w:r>
-        <w:rPr>
-          <w:rFonts w:ascii="Arial" w:hAnsi="Arial" w:cs="Arial"/>
-          <w:sz w:val="24"/>
-          <w:szCs w:val="24"/>
           <w:lang w:val="en-US"/>
         </w:rPr>
         <w:t xml:space="preserve">software engineering </w:t>
@@ -597,7 +1002,27 @@
           <w:szCs w:val="24"/>
           <w:lang w:val="en-US"/>
         </w:rPr>
-        <w:t>end and 'Node.Js' for back</w:t>
+        <w:t>end and '</w:t>
+      </w:r>
+      <w:proofErr w:type="spellStart"/>
+      <w:r>
+        <w:rPr>
+          <w:rFonts w:ascii="Arial" w:hAnsi="Arial" w:cs="Arial"/>
+          <w:sz w:val="24"/>
+          <w:szCs w:val="24"/>
+          <w:lang w:val="en-US"/>
+        </w:rPr>
+        <w:t>Node.Js</w:t>
+      </w:r>
+      <w:proofErr w:type="spellEnd"/>
+      <w:r>
+        <w:rPr>
+          <w:rFonts w:ascii="Arial" w:hAnsi="Arial" w:cs="Arial"/>
+          <w:sz w:val="24"/>
+          <w:szCs w:val="24"/>
+          <w:lang w:val="en-US"/>
+        </w:rPr>
+        <w:t>' for back</w:t>
       </w:r>
       <w:r>
         <w:rPr>
@@ -687,7 +1112,27 @@
           <w:szCs w:val="24"/>
           <w:lang w:val="en-US"/>
         </w:rPr>
-        <w:t>will be used, while to deploy and control the version, Heroku and Github will be used</w:t>
+        <w:t xml:space="preserve">will be used, while to deploy and control the version, Heroku and </w:t>
+      </w:r>
+      <w:proofErr w:type="spellStart"/>
+      <w:r>
+        <w:rPr>
+          <w:rFonts w:ascii="Arial" w:hAnsi="Arial" w:cs="Arial"/>
+          <w:sz w:val="24"/>
+          <w:szCs w:val="24"/>
+          <w:lang w:val="en-US"/>
+        </w:rPr>
+        <w:t>Github</w:t>
+      </w:r>
+      <w:proofErr w:type="spellEnd"/>
+      <w:r>
+        <w:rPr>
+          <w:rFonts w:ascii="Arial" w:hAnsi="Arial" w:cs="Arial"/>
+          <w:sz w:val="24"/>
+          <w:szCs w:val="24"/>
+          <w:lang w:val="en-US"/>
+        </w:rPr>
+        <w:t xml:space="preserve"> will be used</w:t>
       </w:r>
       <w:r>
         <w:rPr>
@@ -936,7 +1381,25 @@
           <w:sz w:val="24"/>
           <w:szCs w:val="24"/>
         </w:rPr>
-        <w:t>até mais do que a própria venda de jogos, que consiste no mercado de Skins, que são equipamentos ou customizações que podem ser compradas com dinheiro físico e utilizadas dentro do jogo especifico que as detêm.</w:t>
+        <w:t xml:space="preserve">até mais do que a própria venda de jogos, que consiste no mercado de </w:t>
+      </w:r>
+      <w:proofErr w:type="spellStart"/>
+      <w:r>
+        <w:rPr>
+          <w:rFonts w:ascii="Arial" w:hAnsi="Arial" w:cs="Arial"/>
+          <w:sz w:val="24"/>
+          <w:szCs w:val="24"/>
+        </w:rPr>
+        <w:t>Skins</w:t>
+      </w:r>
+      <w:proofErr w:type="spellEnd"/>
+      <w:r>
+        <w:rPr>
+          <w:rFonts w:ascii="Arial" w:hAnsi="Arial" w:cs="Arial"/>
+          <w:sz w:val="24"/>
+          <w:szCs w:val="24"/>
+        </w:rPr>
+        <w:t>, que são equipamentos ou customizações que podem ser compradas com dinheiro físico e utilizadas dentro do jogo especifico que as detêm.</w:t>
       </w:r>
     </w:p>
     <w:p>
@@ -988,7 +1451,25 @@
           <w:sz w:val="24"/>
           <w:szCs w:val="24"/>
         </w:rPr>
-        <w:t xml:space="preserve">mercados de Skins, </w:t>
+        <w:t xml:space="preserve">mercados de </w:t>
+      </w:r>
+      <w:proofErr w:type="spellStart"/>
+      <w:r>
+        <w:rPr>
+          <w:rFonts w:ascii="Arial" w:hAnsi="Arial" w:cs="Arial"/>
+          <w:sz w:val="24"/>
+          <w:szCs w:val="24"/>
+        </w:rPr>
+        <w:t>Skins</w:t>
+      </w:r>
+      <w:proofErr w:type="spellEnd"/>
+      <w:r>
+        <w:rPr>
+          <w:rFonts w:ascii="Arial" w:hAnsi="Arial" w:cs="Arial"/>
+          <w:sz w:val="24"/>
+          <w:szCs w:val="24"/>
+        </w:rPr>
+        <w:t xml:space="preserve">, </w:t>
       </w:r>
       <w:r>
         <w:rPr>
@@ -1088,7 +1569,25 @@
           <w:sz w:val="24"/>
           <w:szCs w:val="24"/>
         </w:rPr>
-        <w:t>os softwares que seguem as vertentes citadas anteriormente. Com isso, como seria possível criar uma aplicação web para este mercado de skins de forma que tal sistema não caia em saturação?</w:t>
+        <w:t xml:space="preserve">os softwares que seguem as vertentes citadas anteriormente. Com isso, como seria possível criar uma aplicação web para este mercado de </w:t>
+      </w:r>
+      <w:proofErr w:type="spellStart"/>
+      <w:r>
+        <w:rPr>
+          <w:rFonts w:ascii="Arial" w:hAnsi="Arial" w:cs="Arial"/>
+          <w:sz w:val="24"/>
+          <w:szCs w:val="24"/>
+        </w:rPr>
+        <w:t>skins</w:t>
+      </w:r>
+      <w:proofErr w:type="spellEnd"/>
+      <w:r>
+        <w:rPr>
+          <w:rFonts w:ascii="Arial" w:hAnsi="Arial" w:cs="Arial"/>
+          <w:sz w:val="24"/>
+          <w:szCs w:val="24"/>
+        </w:rPr>
+        <w:t xml:space="preserve"> de forma que tal sistema não caia em saturação?</w:t>
       </w:r>
     </w:p>
     <w:p>
@@ -1116,15 +1615,69 @@
           <w:sz w:val="24"/>
           <w:szCs w:val="24"/>
         </w:rPr>
-        <w:t xml:space="preserve">trabalho de pesquisa consistirá no desenvolvimento de um software web para troca/venda de skins de jogos eletrônicos, neste caso vendo em conta skins de </w:t>
-      </w:r>
-      <w:r>
-        <w:rPr>
-          <w:rFonts w:ascii="Arial" w:hAnsi="Arial" w:cs="Arial"/>
-          <w:sz w:val="24"/>
-          <w:szCs w:val="24"/>
-        </w:rPr>
-        <w:t>‘Counter-Strike: Global Offensive’</w:t>
+        <w:t xml:space="preserve">trabalho de pesquisa consistirá no desenvolvimento de um software web para troca/venda de </w:t>
+      </w:r>
+      <w:proofErr w:type="spellStart"/>
+      <w:r>
+        <w:rPr>
+          <w:rFonts w:ascii="Arial" w:hAnsi="Arial" w:cs="Arial"/>
+          <w:sz w:val="24"/>
+          <w:szCs w:val="24"/>
+        </w:rPr>
+        <w:t>skins</w:t>
+      </w:r>
+      <w:proofErr w:type="spellEnd"/>
+      <w:r>
+        <w:rPr>
+          <w:rFonts w:ascii="Arial" w:hAnsi="Arial" w:cs="Arial"/>
+          <w:sz w:val="24"/>
+          <w:szCs w:val="24"/>
+        </w:rPr>
+        <w:t xml:space="preserve"> de jogos eletrônicos, neste caso vendo em conta </w:t>
+      </w:r>
+      <w:proofErr w:type="spellStart"/>
+      <w:r>
+        <w:rPr>
+          <w:rFonts w:ascii="Arial" w:hAnsi="Arial" w:cs="Arial"/>
+          <w:sz w:val="24"/>
+          <w:szCs w:val="24"/>
+        </w:rPr>
+        <w:t>skins</w:t>
+      </w:r>
+      <w:proofErr w:type="spellEnd"/>
+      <w:r>
+        <w:rPr>
+          <w:rFonts w:ascii="Arial" w:hAnsi="Arial" w:cs="Arial"/>
+          <w:sz w:val="24"/>
+          <w:szCs w:val="24"/>
+        </w:rPr>
+        <w:t xml:space="preserve"> de </w:t>
+      </w:r>
+      <w:r>
+        <w:rPr>
+          <w:rFonts w:ascii="Arial" w:hAnsi="Arial" w:cs="Arial"/>
+          <w:sz w:val="24"/>
+          <w:szCs w:val="24"/>
+        </w:rPr>
+        <w:t xml:space="preserve">‘Counter-Strike: Global </w:t>
+      </w:r>
+      <w:proofErr w:type="spellStart"/>
+      <w:r>
+        <w:rPr>
+          <w:rFonts w:ascii="Arial" w:hAnsi="Arial" w:cs="Arial"/>
+          <w:sz w:val="24"/>
+          <w:szCs w:val="24"/>
+        </w:rPr>
+        <w:t>Offensive</w:t>
+      </w:r>
+      <w:proofErr w:type="spellEnd"/>
+      <w:r>
+        <w:rPr>
+          <w:rFonts w:ascii="Arial" w:hAnsi="Arial" w:cs="Arial"/>
+          <w:sz w:val="24"/>
+          <w:szCs w:val="24"/>
+        </w:rPr>
+        <w:t>’</w:t>
       </w:r>
       <w:r>
         <w:rPr>
@@ -1190,7 +1743,25 @@
           <w:sz w:val="24"/>
           <w:szCs w:val="24"/>
         </w:rPr>
-        <w:t>O tema deste projeto de pesquisa consiste no desenvolvimento de aplicações web para troca/venda de skins de jogos eletrônicos.</w:t>
+        <w:t xml:space="preserve">O tema deste projeto de pesquisa consiste no desenvolvimento de aplicações web para troca/venda de </w:t>
+      </w:r>
+      <w:proofErr w:type="spellStart"/>
+      <w:r>
+        <w:rPr>
+          <w:rFonts w:ascii="Arial" w:hAnsi="Arial" w:cs="Arial"/>
+          <w:sz w:val="24"/>
+          <w:szCs w:val="24"/>
+        </w:rPr>
+        <w:t>skins</w:t>
+      </w:r>
+      <w:proofErr w:type="spellEnd"/>
+      <w:r>
+        <w:rPr>
+          <w:rFonts w:ascii="Arial" w:hAnsi="Arial" w:cs="Arial"/>
+          <w:sz w:val="24"/>
+          <w:szCs w:val="24"/>
+        </w:rPr>
+        <w:t xml:space="preserve"> de jogos eletrônicos.</w:t>
       </w:r>
     </w:p>
     <w:p>
@@ -1300,7 +1871,43 @@
           <w:sz w:val="24"/>
           <w:szCs w:val="24"/>
         </w:rPr>
-        <w:t>venda de skins do jogo ‘Counter-Strike: Global Offensive’</w:t>
+        <w:t xml:space="preserve">venda de </w:t>
+      </w:r>
+      <w:proofErr w:type="spellStart"/>
+      <w:r>
+        <w:rPr>
+          <w:rFonts w:ascii="Arial" w:hAnsi="Arial" w:cs="Arial"/>
+          <w:sz w:val="24"/>
+          <w:szCs w:val="24"/>
+        </w:rPr>
+        <w:t>skins</w:t>
+      </w:r>
+      <w:proofErr w:type="spellEnd"/>
+      <w:r>
+        <w:rPr>
+          <w:rFonts w:ascii="Arial" w:hAnsi="Arial" w:cs="Arial"/>
+          <w:sz w:val="24"/>
+          <w:szCs w:val="24"/>
+        </w:rPr>
+        <w:t xml:space="preserve"> do jogo ‘Counter-Strike: Global </w:t>
+      </w:r>
+      <w:proofErr w:type="spellStart"/>
+      <w:r>
+        <w:rPr>
+          <w:rFonts w:ascii="Arial" w:hAnsi="Arial" w:cs="Arial"/>
+          <w:sz w:val="24"/>
+          <w:szCs w:val="24"/>
+        </w:rPr>
+        <w:t>Offensive</w:t>
+      </w:r>
+      <w:proofErr w:type="spellEnd"/>
+      <w:r>
+        <w:rPr>
+          <w:rFonts w:ascii="Arial" w:hAnsi="Arial" w:cs="Arial"/>
+          <w:sz w:val="24"/>
+          <w:szCs w:val="24"/>
+        </w:rPr>
+        <w:t>’</w:t>
       </w:r>
       <w:r>
         <w:rPr>
@@ -1380,7 +1987,25 @@
           <w:sz w:val="24"/>
           <w:szCs w:val="24"/>
         </w:rPr>
-        <w:t xml:space="preserve">de skins, saindo da visão saturada </w:t>
+        <w:t xml:space="preserve">de </w:t>
+      </w:r>
+      <w:proofErr w:type="spellStart"/>
+      <w:r>
+        <w:rPr>
+          <w:rFonts w:ascii="Arial" w:hAnsi="Arial" w:cs="Arial"/>
+          <w:sz w:val="24"/>
+          <w:szCs w:val="24"/>
+        </w:rPr>
+        <w:t>skins</w:t>
+      </w:r>
+      <w:proofErr w:type="spellEnd"/>
+      <w:r>
+        <w:rPr>
+          <w:rFonts w:ascii="Arial" w:hAnsi="Arial" w:cs="Arial"/>
+          <w:sz w:val="24"/>
+          <w:szCs w:val="24"/>
+        </w:rPr>
+        <w:t xml:space="preserve">, saindo da visão saturada </w:t>
       </w:r>
       <w:r>
         <w:rPr>
@@ -1475,7 +2100,47 @@
           <w:sz w:val="24"/>
           <w:szCs w:val="24"/>
         </w:rPr>
-        <w:t>Em linhas gerais, o objetivo deste projeto é desenvolver uma solução inovadora no mercado de venda/troca de skins de CS:GO que também implemente um sistema de bolsa de valores e Day Trading dessas skins, algo não visto no mercado atualmente.</w:t>
+        <w:t xml:space="preserve">Em linhas gerais, o objetivo deste projeto é desenvolver uma solução inovadora no mercado de venda/troca de </w:t>
+      </w:r>
+      <w:proofErr w:type="spellStart"/>
+      <w:r>
+        <w:rPr>
+          <w:rFonts w:ascii="Arial" w:hAnsi="Arial" w:cs="Arial"/>
+          <w:bCs/>
+          <w:sz w:val="24"/>
+          <w:szCs w:val="24"/>
+        </w:rPr>
+        <w:t>skins</w:t>
+      </w:r>
+      <w:proofErr w:type="spellEnd"/>
+      <w:r>
+        <w:rPr>
+          <w:rFonts w:ascii="Arial" w:hAnsi="Arial" w:cs="Arial"/>
+          <w:bCs/>
+          <w:sz w:val="24"/>
+          <w:szCs w:val="24"/>
+        </w:rPr>
+        <w:t xml:space="preserve"> de CS:GO que também implemente um sistema de bolsa de valores e Day Trading dessas </w:t>
+      </w:r>
+      <w:proofErr w:type="spellStart"/>
+      <w:r>
+        <w:rPr>
+          <w:rFonts w:ascii="Arial" w:hAnsi="Arial" w:cs="Arial"/>
+          <w:bCs/>
+          <w:sz w:val="24"/>
+          <w:szCs w:val="24"/>
+        </w:rPr>
+        <w:t>skins</w:t>
+      </w:r>
+      <w:proofErr w:type="spellEnd"/>
+      <w:r>
+        <w:rPr>
+          <w:rFonts w:ascii="Arial" w:hAnsi="Arial" w:cs="Arial"/>
+          <w:bCs/>
+          <w:sz w:val="24"/>
+          <w:szCs w:val="24"/>
+        </w:rPr>
+        <w:t>, algo não visto no mercado atualmente.</w:t>
       </w:r>
     </w:p>
     <w:p>
@@ -1565,7 +2230,27 @@
           <w:sz w:val="24"/>
           <w:szCs w:val="24"/>
         </w:rPr>
-        <w:t>giram em torno de conhecer as soluções existentes no mercado quando falamos em aplicações de venda/troca de skins de jogos e entender seu</w:t>
+        <w:t xml:space="preserve">giram em torno de conhecer as soluções existentes no mercado quando falamos em aplicações de venda/troca de </w:t>
+      </w:r>
+      <w:proofErr w:type="spellStart"/>
+      <w:r>
+        <w:rPr>
+          <w:rFonts w:ascii="Arial" w:hAnsi="Arial" w:cs="Arial"/>
+          <w:bCs/>
+          <w:sz w:val="24"/>
+          <w:szCs w:val="24"/>
+        </w:rPr>
+        <w:t>skins</w:t>
+      </w:r>
+      <w:proofErr w:type="spellEnd"/>
+      <w:r>
+        <w:rPr>
+          <w:rFonts w:ascii="Arial" w:hAnsi="Arial" w:cs="Arial"/>
+          <w:bCs/>
+          <w:sz w:val="24"/>
+          <w:szCs w:val="24"/>
+        </w:rPr>
+        <w:t xml:space="preserve"> de jogos e entender seu</w:t>
       </w:r>
       <w:r>
         <w:rPr>
@@ -1687,7 +2372,27 @@
           <w:sz w:val="24"/>
           <w:szCs w:val="24"/>
         </w:rPr>
-        <w:t>das ideias de mercado de ações e Day Trading de skins,</w:t>
+        <w:t xml:space="preserve">das ideias de mercado de ações e Day Trading de </w:t>
+      </w:r>
+      <w:proofErr w:type="spellStart"/>
+      <w:r>
+        <w:rPr>
+          <w:rFonts w:ascii="Arial" w:hAnsi="Arial" w:cs="Arial"/>
+          <w:bCs/>
+          <w:sz w:val="24"/>
+          <w:szCs w:val="24"/>
+        </w:rPr>
+        <w:t>skins</w:t>
+      </w:r>
+      <w:proofErr w:type="spellEnd"/>
+      <w:r>
+        <w:rPr>
+          <w:rFonts w:ascii="Arial" w:hAnsi="Arial" w:cs="Arial"/>
+          <w:bCs/>
+          <w:sz w:val="24"/>
+          <w:szCs w:val="24"/>
+        </w:rPr>
+        <w:t>,</w:t>
       </w:r>
       <w:r>
         <w:rPr>
@@ -1755,7 +2460,47 @@
           <w:sz w:val="24"/>
           <w:szCs w:val="24"/>
         </w:rPr>
-        <w:t xml:space="preserve">As principais razões que se leva ao desenvolvimento de aplicações web para troca/venda de skins de jogos eletrônicos são: relevância monetária (pois se pode lucrar muito com taxas de trocas ou vendas, por exemplo), inovação do mercado (implementação de um mercado de ações e um Day Trade de skins, acarretando um possível maior fluxo de usuários na plataforma), </w:t>
+        <w:t xml:space="preserve">As principais razões que se leva ao desenvolvimento de aplicações web para troca/venda de </w:t>
+      </w:r>
+      <w:proofErr w:type="spellStart"/>
+      <w:r>
+        <w:rPr>
+          <w:rFonts w:ascii="Arial" w:hAnsi="Arial" w:cs="Arial"/>
+          <w:bCs/>
+          <w:sz w:val="24"/>
+          <w:szCs w:val="24"/>
+        </w:rPr>
+        <w:t>skins</w:t>
+      </w:r>
+      <w:proofErr w:type="spellEnd"/>
+      <w:r>
+        <w:rPr>
+          <w:rFonts w:ascii="Arial" w:hAnsi="Arial" w:cs="Arial"/>
+          <w:bCs/>
+          <w:sz w:val="24"/>
+          <w:szCs w:val="24"/>
+        </w:rPr>
+        <w:t xml:space="preserve"> de jogos eletrônicos são: relevância monetária (pois se pode lucrar muito com taxas de trocas ou vendas, por exemplo), inovação do mercado (implementação de um mercado de ações e um Day Trade de </w:t>
+      </w:r>
+      <w:proofErr w:type="spellStart"/>
+      <w:r>
+        <w:rPr>
+          <w:rFonts w:ascii="Arial" w:hAnsi="Arial" w:cs="Arial"/>
+          <w:bCs/>
+          <w:sz w:val="24"/>
+          <w:szCs w:val="24"/>
+        </w:rPr>
+        <w:t>skins</w:t>
+      </w:r>
+      <w:proofErr w:type="spellEnd"/>
+      <w:r>
+        <w:rPr>
+          <w:rFonts w:ascii="Arial" w:hAnsi="Arial" w:cs="Arial"/>
+          <w:bCs/>
+          <w:sz w:val="24"/>
+          <w:szCs w:val="24"/>
+        </w:rPr>
+        <w:t xml:space="preserve">, acarretando um possível maior fluxo de usuários na plataforma), </w:t>
       </w:r>
       <w:r>
         <w:rPr>
@@ -1773,7 +2518,27 @@
           <w:sz w:val="24"/>
           <w:szCs w:val="24"/>
         </w:rPr>
-        <w:t>exploração de novas tecnologias que podem fazer parte do desenvolvimento (uso de Handlebars, por exemplo)</w:t>
+        <w:t xml:space="preserve">exploração de novas tecnologias que podem fazer parte do desenvolvimento (uso de </w:t>
+      </w:r>
+      <w:proofErr w:type="spellStart"/>
+      <w:r>
+        <w:rPr>
+          <w:rFonts w:ascii="Arial" w:hAnsi="Arial" w:cs="Arial"/>
+          <w:bCs/>
+          <w:sz w:val="24"/>
+          <w:szCs w:val="24"/>
+        </w:rPr>
+        <w:t>Handlebars</w:t>
+      </w:r>
+      <w:proofErr w:type="spellEnd"/>
+      <w:r>
+        <w:rPr>
+          <w:rFonts w:ascii="Arial" w:hAnsi="Arial" w:cs="Arial"/>
+          <w:bCs/>
+          <w:sz w:val="24"/>
+          <w:szCs w:val="24"/>
+        </w:rPr>
+        <w:t>, por exemplo)</w:t>
       </w:r>
       <w:r>
         <w:rPr>
@@ -1863,7 +2628,43 @@
           <w:sz w:val="24"/>
           <w:szCs w:val="24"/>
         </w:rPr>
-        <w:t>de skins, então o projeto visa preencher esta lacuna fazendo possível um usuário além de fazer as suas trocas, ter uma experiência de bolsa de valores com seus itens do jogo. Tendo em vista que grande parte dos jogadores utilizam suas skins também para uso comercial e conseguir dinheiro, foi levantada a hipótese de que o site de valorização seria algo inovador e de agrado ao público do jogo.</w:t>
+        <w:t xml:space="preserve">de </w:t>
+      </w:r>
+      <w:proofErr w:type="spellStart"/>
+      <w:r>
+        <w:rPr>
+          <w:rFonts w:ascii="Arial" w:hAnsi="Arial" w:cs="Arial"/>
+          <w:sz w:val="24"/>
+          <w:szCs w:val="24"/>
+        </w:rPr>
+        <w:t>skins</w:t>
+      </w:r>
+      <w:proofErr w:type="spellEnd"/>
+      <w:r>
+        <w:rPr>
+          <w:rFonts w:ascii="Arial" w:hAnsi="Arial" w:cs="Arial"/>
+          <w:sz w:val="24"/>
+          <w:szCs w:val="24"/>
+        </w:rPr>
+        <w:t xml:space="preserve">, então o projeto visa preencher esta lacuna fazendo possível um usuário além de fazer as suas trocas, ter uma experiência de bolsa de valores com seus itens do jogo. Tendo em vista que grande parte dos jogadores utilizam suas </w:t>
+      </w:r>
+      <w:proofErr w:type="spellStart"/>
+      <w:r>
+        <w:rPr>
+          <w:rFonts w:ascii="Arial" w:hAnsi="Arial" w:cs="Arial"/>
+          <w:sz w:val="24"/>
+          <w:szCs w:val="24"/>
+        </w:rPr>
+        <w:t>skins</w:t>
+      </w:r>
+      <w:proofErr w:type="spellEnd"/>
+      <w:r>
+        <w:rPr>
+          <w:rFonts w:ascii="Arial" w:hAnsi="Arial" w:cs="Arial"/>
+          <w:sz w:val="24"/>
+          <w:szCs w:val="24"/>
+        </w:rPr>
+        <w:t xml:space="preserve"> também para uso comercial e conseguir dinheiro, foi levantada a hipótese de que o site de valorização seria algo inovador e de agrado ao público do jogo.</w:t>
       </w:r>
     </w:p>
     <w:p>
@@ -1919,7 +2720,43 @@
           <w:sz w:val="24"/>
           <w:szCs w:val="24"/>
         </w:rPr>
-        <w:t xml:space="preserve">No projeto buscamos informações com players ativos de Counter-Strike: Global Offensive, e também em sites de grande importância no meio de mercado de skins. Como não é uma área documentada, tivemos que fazer uma abordagem mais informal e tirar informações direto do cliente. </w:t>
+        <w:t xml:space="preserve">No projeto buscamos informações com players ativos de Counter-Strike: Global </w:t>
+      </w:r>
+      <w:proofErr w:type="spellStart"/>
+      <w:r>
+        <w:rPr>
+          <w:rFonts w:ascii="Arial" w:hAnsi="Arial" w:cs="Arial"/>
+          <w:sz w:val="24"/>
+          <w:szCs w:val="24"/>
+        </w:rPr>
+        <w:t>Offensive</w:t>
+      </w:r>
+      <w:proofErr w:type="spellEnd"/>
+      <w:r>
+        <w:rPr>
+          <w:rFonts w:ascii="Arial" w:hAnsi="Arial" w:cs="Arial"/>
+          <w:sz w:val="24"/>
+          <w:szCs w:val="24"/>
+        </w:rPr>
+        <w:t xml:space="preserve">, e também em sites de grande importância no meio de mercado de </w:t>
+      </w:r>
+      <w:proofErr w:type="spellStart"/>
+      <w:r>
+        <w:rPr>
+          <w:rFonts w:ascii="Arial" w:hAnsi="Arial" w:cs="Arial"/>
+          <w:sz w:val="24"/>
+          <w:szCs w:val="24"/>
+        </w:rPr>
+        <w:t>skins</w:t>
+      </w:r>
+      <w:proofErr w:type="spellEnd"/>
+      <w:r>
+        <w:rPr>
+          <w:rFonts w:ascii="Arial" w:hAnsi="Arial" w:cs="Arial"/>
+          <w:sz w:val="24"/>
+          <w:szCs w:val="24"/>
+        </w:rPr>
+        <w:t xml:space="preserve">. Como não é uma área documentada, tivemos que fazer uma abordagem mais informal e tirar informações direto do cliente. </w:t>
       </w:r>
     </w:p>
     <w:p>
@@ -1947,7 +2784,25 @@
           <w:szCs w:val="24"/>
         </w:rPr>
         <w:lastRenderedPageBreak/>
-        <w:t>fizemos algumas entrevistas com jogadores “próximos” de nós, para saber onde e como fazem para comercializar suas skins, e se um site de valorização faria com que ele utilizasse menos esses meios.</w:t>
+        <w:t xml:space="preserve">fizemos algumas entrevistas com jogadores “próximos” de nós, para saber onde e como fazem para comercializar suas </w:t>
+      </w:r>
+      <w:proofErr w:type="spellStart"/>
+      <w:r>
+        <w:rPr>
+          <w:rFonts w:ascii="Arial" w:hAnsi="Arial" w:cs="Arial"/>
+          <w:sz w:val="24"/>
+          <w:szCs w:val="24"/>
+        </w:rPr>
+        <w:t>skins</w:t>
+      </w:r>
+      <w:proofErr w:type="spellEnd"/>
+      <w:r>
+        <w:rPr>
+          <w:rFonts w:ascii="Arial" w:hAnsi="Arial" w:cs="Arial"/>
+          <w:sz w:val="24"/>
+          <w:szCs w:val="24"/>
+        </w:rPr>
+        <w:t>, e se um site de valorização faria com que ele utilizasse menos esses meios.</w:t>
       </w:r>
     </w:p>
     <w:p>
@@ -2016,6 +2871,7 @@
           <w:bCs/>
           <w:sz w:val="24"/>
           <w:szCs w:val="24"/>
+          <w:u w:val="single"/>
         </w:rPr>
       </w:pPr>
       <w:r>

</xml_diff>

<commit_message>
Adicionando Relatório de MTPA4 em LaTex
</commit_message>
<xml_diff>
--- a/Documentacao/DowJones Skins - MTPA4.docx
+++ b/Documentacao/DowJones Skins - MTPA4.docx
@@ -2120,7 +2120,25 @@
           <w:sz w:val="24"/>
           <w:szCs w:val="24"/>
         </w:rPr>
-        <w:t xml:space="preserve"> de CS:GO que também implemente um sistema de bolsa de valores e Day Trading dessas </w:t>
+        <w:t xml:space="preserve"> de CS:GO que impleme</w:t>
+      </w:r>
+      <w:r>
+        <w:rPr>
+          <w:rFonts w:ascii="Arial" w:hAnsi="Arial" w:cs="Arial"/>
+          <w:bCs/>
+          <w:sz w:val="24"/>
+          <w:szCs w:val="24"/>
+        </w:rPr>
+        <w:t xml:space="preserve">ntará </w:t>
+      </w:r>
+      <w:r>
+        <w:rPr>
+          <w:rFonts w:ascii="Arial" w:hAnsi="Arial" w:cs="Arial"/>
+          <w:bCs/>
+          <w:sz w:val="24"/>
+          <w:szCs w:val="24"/>
+        </w:rPr>
+        <w:t xml:space="preserve">um sistema de bolsa de valores e Day Trading dessas </w:t>
       </w:r>
       <w:proofErr w:type="spellStart"/>
       <w:r>
@@ -2140,7 +2158,25 @@
           <w:sz w:val="24"/>
           <w:szCs w:val="24"/>
         </w:rPr>
-        <w:t>, algo não visto no mercado atualmente.</w:t>
+        <w:t>, algo não visto no mercado</w:t>
+      </w:r>
+      <w:r>
+        <w:rPr>
+          <w:rFonts w:ascii="Arial" w:hAnsi="Arial" w:cs="Arial"/>
+          <w:bCs/>
+          <w:sz w:val="24"/>
+          <w:szCs w:val="24"/>
+        </w:rPr>
+        <w:t xml:space="preserve"> até então</w:t>
+      </w:r>
+      <w:r>
+        <w:rPr>
+          <w:rFonts w:ascii="Arial" w:hAnsi="Arial" w:cs="Arial"/>
+          <w:bCs/>
+          <w:sz w:val="24"/>
+          <w:szCs w:val="24"/>
+        </w:rPr>
+        <w:t>.</w:t>
       </w:r>
     </w:p>
     <w:p>
@@ -2205,6 +2241,7 @@
     </w:p>
     <w:p>
       <w:pPr>
+        <w:spacing w:after="0"/>
         <w:ind w:firstLine="360"/>
         <w:jc w:val="both"/>
         <w:rPr>
@@ -2230,7 +2267,16 @@
           <w:sz w:val="24"/>
           <w:szCs w:val="24"/>
         </w:rPr>
-        <w:t xml:space="preserve">giram em torno de conhecer as soluções existentes no mercado quando falamos em aplicações de venda/troca de </w:t>
+        <w:t xml:space="preserve">giram em torno de </w:t>
+      </w:r>
+      <w:r>
+        <w:rPr>
+          <w:rFonts w:ascii="Arial" w:hAnsi="Arial" w:cs="Arial"/>
+          <w:bCs/>
+          <w:sz w:val="24"/>
+          <w:szCs w:val="24"/>
+        </w:rPr>
+        <w:t xml:space="preserve">elaborar e desenvolver um novo sistema de venda/troca de </w:t>
       </w:r>
       <w:proofErr w:type="spellStart"/>
       <w:r>
@@ -2250,6 +2296,71 @@
           <w:sz w:val="24"/>
           <w:szCs w:val="24"/>
         </w:rPr>
+        <w:t xml:space="preserve"> de jogos eletrônicos, inovando </w:t>
+      </w:r>
+      <w:r>
+        <w:rPr>
+          <w:rFonts w:ascii="Arial" w:hAnsi="Arial" w:cs="Arial"/>
+          <w:bCs/>
+          <w:sz w:val="24"/>
+          <w:szCs w:val="24"/>
+        </w:rPr>
+        <w:t xml:space="preserve">este </w:t>
+      </w:r>
+      <w:r>
+        <w:rPr>
+          <w:rFonts w:ascii="Arial" w:hAnsi="Arial" w:cs="Arial"/>
+          <w:bCs/>
+          <w:sz w:val="24"/>
+          <w:szCs w:val="24"/>
+        </w:rPr>
+        <w:t>cenário</w:t>
+      </w:r>
+      <w:r>
+        <w:rPr>
+          <w:rFonts w:ascii="Arial" w:hAnsi="Arial" w:cs="Arial"/>
+          <w:bCs/>
+          <w:sz w:val="24"/>
+          <w:szCs w:val="24"/>
+        </w:rPr>
+        <w:t xml:space="preserve"> atual</w:t>
+      </w:r>
+      <w:r>
+        <w:rPr>
+          <w:rFonts w:ascii="Arial" w:hAnsi="Arial" w:cs="Arial"/>
+          <w:bCs/>
+          <w:sz w:val="24"/>
+          <w:szCs w:val="24"/>
+        </w:rPr>
+        <w:t xml:space="preserve">. Para isso, será necessário </w:t>
+      </w:r>
+      <w:r>
+        <w:rPr>
+          <w:rFonts w:ascii="Arial" w:hAnsi="Arial" w:cs="Arial"/>
+          <w:bCs/>
+          <w:sz w:val="24"/>
+          <w:szCs w:val="24"/>
+        </w:rPr>
+        <w:t xml:space="preserve">conhecer as soluções existentes no mercado quando falamos em aplicações de venda/troca de </w:t>
+      </w:r>
+      <w:proofErr w:type="spellStart"/>
+      <w:r>
+        <w:rPr>
+          <w:rFonts w:ascii="Arial" w:hAnsi="Arial" w:cs="Arial"/>
+          <w:bCs/>
+          <w:sz w:val="24"/>
+          <w:szCs w:val="24"/>
+        </w:rPr>
+        <w:t>skins</w:t>
+      </w:r>
+      <w:proofErr w:type="spellEnd"/>
+      <w:r>
+        <w:rPr>
+          <w:rFonts w:ascii="Arial" w:hAnsi="Arial" w:cs="Arial"/>
+          <w:bCs/>
+          <w:sz w:val="24"/>
+          <w:szCs w:val="24"/>
+        </w:rPr>
         <w:t xml:space="preserve"> de jogos e entender seu</w:t>
       </w:r>
       <w:r>
@@ -2268,11 +2379,30 @@
           <w:sz w:val="24"/>
           <w:szCs w:val="24"/>
         </w:rPr>
-        <w:t xml:space="preserve"> como um todo, para que possamos identificar dificuldades e facilidades durante o desenvolvimento do projeto em si.</w:t>
-      </w:r>
-    </w:p>
-    <w:p>
-      <w:pPr>
+        <w:t xml:space="preserve"> como um todo, para que </w:t>
+      </w:r>
+      <w:r>
+        <w:rPr>
+          <w:rFonts w:ascii="Arial" w:hAnsi="Arial" w:cs="Arial"/>
+          <w:bCs/>
+          <w:sz w:val="24"/>
+          <w:szCs w:val="24"/>
+        </w:rPr>
+        <w:t>identificar os pontos fortes e fracos deste mercado atualmente</w:t>
+      </w:r>
+      <w:r>
+        <w:rPr>
+          <w:rFonts w:ascii="Arial" w:hAnsi="Arial" w:cs="Arial"/>
+          <w:bCs/>
+          <w:sz w:val="24"/>
+          <w:szCs w:val="24"/>
+        </w:rPr>
+        <w:t>.</w:t>
+      </w:r>
+    </w:p>
+    <w:p>
+      <w:pPr>
+        <w:spacing w:after="0"/>
         <w:ind w:firstLine="360"/>
         <w:jc w:val="both"/>
         <w:rPr>
@@ -2282,24 +2412,6 @@
           <w:szCs w:val="24"/>
         </w:rPr>
       </w:pPr>
-      <w:r>
-        <w:rPr>
-          <w:rFonts w:ascii="Arial" w:hAnsi="Arial" w:cs="Arial"/>
-          <w:bCs/>
-          <w:sz w:val="24"/>
-          <w:szCs w:val="24"/>
-        </w:rPr>
-        <w:t xml:space="preserve">Também vale ressaltar a necessidade de uma pesquisa específica sobre o mercado de ações e Day Trading, para que o desenvolvimento siga a regra de mercado dessas </w:t>
-      </w:r>
-      <w:r>
-        <w:rPr>
-          <w:rFonts w:ascii="Arial" w:hAnsi="Arial" w:cs="Arial"/>
-          <w:bCs/>
-          <w:sz w:val="24"/>
-          <w:szCs w:val="24"/>
-        </w:rPr>
-        <w:t>ideias.</w:t>
-      </w:r>
     </w:p>
     <w:p>
       <w:pPr>
@@ -2345,7 +2457,43 @@
           <w:sz w:val="24"/>
           <w:szCs w:val="24"/>
         </w:rPr>
-        <w:t xml:space="preserve">Como objetivos secundários, devemos identificar tecnologias </w:t>
+        <w:t xml:space="preserve">Como objetivos secundários, </w:t>
+      </w:r>
+      <w:r>
+        <w:rPr>
+          <w:rFonts w:ascii="Arial" w:hAnsi="Arial" w:cs="Arial"/>
+          <w:bCs/>
+          <w:sz w:val="24"/>
+          <w:szCs w:val="24"/>
+        </w:rPr>
+        <w:t>o projeto visa</w:t>
+      </w:r>
+      <w:r>
+        <w:rPr>
+          <w:rFonts w:ascii="Arial" w:hAnsi="Arial" w:cs="Arial"/>
+          <w:bCs/>
+          <w:sz w:val="24"/>
+          <w:szCs w:val="24"/>
+        </w:rPr>
+        <w:t xml:space="preserve"> </w:t>
+      </w:r>
+      <w:r>
+        <w:rPr>
+          <w:rFonts w:ascii="Arial" w:hAnsi="Arial" w:cs="Arial"/>
+          <w:bCs/>
+          <w:sz w:val="24"/>
+          <w:szCs w:val="24"/>
+        </w:rPr>
+        <w:t xml:space="preserve">promover estudo e capacitação sobre </w:t>
+      </w:r>
+      <w:r>
+        <w:rPr>
+          <w:rFonts w:ascii="Arial" w:hAnsi="Arial" w:cs="Arial"/>
+          <w:bCs/>
+          <w:sz w:val="24"/>
+          <w:szCs w:val="24"/>
+        </w:rPr>
+        <w:t xml:space="preserve">tecnologias </w:t>
       </w:r>
       <w:r>
         <w:rPr>
@@ -2363,45 +2511,61 @@
           <w:sz w:val="24"/>
           <w:szCs w:val="24"/>
         </w:rPr>
-        <w:t xml:space="preserve">que possam ajudar no desenvolvimento do projeto e, mais especificamente, na implementação de </w:t>
-      </w:r>
-      <w:r>
-        <w:rPr>
-          <w:rFonts w:ascii="Arial" w:hAnsi="Arial" w:cs="Arial"/>
-          <w:bCs/>
-          <w:sz w:val="24"/>
-          <w:szCs w:val="24"/>
-        </w:rPr>
-        <w:t xml:space="preserve">das ideias de mercado de ações e Day Trading de </w:t>
-      </w:r>
-      <w:proofErr w:type="spellStart"/>
-      <w:r>
-        <w:rPr>
-          <w:rFonts w:ascii="Arial" w:hAnsi="Arial" w:cs="Arial"/>
-          <w:bCs/>
-          <w:sz w:val="24"/>
-          <w:szCs w:val="24"/>
-        </w:rPr>
-        <w:t>skins</w:t>
-      </w:r>
-      <w:proofErr w:type="spellEnd"/>
-      <w:r>
-        <w:rPr>
-          <w:rFonts w:ascii="Arial" w:hAnsi="Arial" w:cs="Arial"/>
-          <w:bCs/>
-          <w:sz w:val="24"/>
-          <w:szCs w:val="24"/>
-        </w:rPr>
-        <w:t>,</w:t>
-      </w:r>
-      <w:r>
-        <w:rPr>
-          <w:rFonts w:ascii="Arial" w:hAnsi="Arial" w:cs="Arial"/>
-          <w:bCs/>
-          <w:sz w:val="24"/>
-          <w:szCs w:val="24"/>
-        </w:rPr>
-        <w:t xml:space="preserve"> além de adaptar os conceitos de todas essas ideias para a internet.</w:t>
+        <w:t xml:space="preserve">utilizados atualmente para a implementação de aplicações web, além de promover um melhor entendimento sobre os ideais </w:t>
+      </w:r>
+      <w:r>
+        <w:rPr>
+          <w:rFonts w:ascii="Arial" w:hAnsi="Arial" w:cs="Arial"/>
+          <w:bCs/>
+          <w:sz w:val="24"/>
+          <w:szCs w:val="24"/>
+        </w:rPr>
+        <w:t xml:space="preserve">de mercado </w:t>
+      </w:r>
+      <w:r>
+        <w:rPr>
+          <w:rFonts w:ascii="Arial" w:hAnsi="Arial" w:cs="Arial"/>
+          <w:bCs/>
+          <w:sz w:val="24"/>
+          <w:szCs w:val="24"/>
+        </w:rPr>
+        <w:t xml:space="preserve">financeiro </w:t>
+      </w:r>
+      <w:r>
+        <w:rPr>
+          <w:rFonts w:ascii="Arial" w:hAnsi="Arial" w:cs="Arial"/>
+          <w:bCs/>
+          <w:sz w:val="24"/>
+          <w:szCs w:val="24"/>
+        </w:rPr>
+        <w:t xml:space="preserve">de ações e </w:t>
+      </w:r>
+      <w:r>
+        <w:rPr>
+          <w:rFonts w:ascii="Arial" w:hAnsi="Arial" w:cs="Arial"/>
+          <w:bCs/>
+          <w:sz w:val="24"/>
+          <w:szCs w:val="24"/>
+        </w:rPr>
+        <w:t xml:space="preserve">o mecanismo de </w:t>
+      </w:r>
+      <w:r>
+        <w:rPr>
+          <w:rFonts w:ascii="Arial" w:hAnsi="Arial" w:cs="Arial"/>
+          <w:bCs/>
+          <w:sz w:val="24"/>
+          <w:szCs w:val="24"/>
+        </w:rPr>
+        <w:t>Day Trading</w:t>
+      </w:r>
+      <w:r>
+        <w:rPr>
+          <w:rFonts w:ascii="Arial" w:hAnsi="Arial" w:cs="Arial"/>
+          <w:bCs/>
+          <w:sz w:val="24"/>
+          <w:szCs w:val="24"/>
+        </w:rPr>
+        <w:t>.</w:t>
       </w:r>
     </w:p>
     <w:p>
@@ -2460,7 +2624,43 @@
           <w:sz w:val="24"/>
           <w:szCs w:val="24"/>
         </w:rPr>
-        <w:t xml:space="preserve">As principais razões que se leva ao desenvolvimento de aplicações web para troca/venda de </w:t>
+        <w:t>As principais razões que se leva</w:t>
+      </w:r>
+      <w:r>
+        <w:rPr>
+          <w:rFonts w:ascii="Arial" w:hAnsi="Arial" w:cs="Arial"/>
+          <w:bCs/>
+          <w:sz w:val="24"/>
+          <w:szCs w:val="24"/>
+        </w:rPr>
+        <w:t>m</w:t>
+      </w:r>
+      <w:r>
+        <w:rPr>
+          <w:rFonts w:ascii="Arial" w:hAnsi="Arial" w:cs="Arial"/>
+          <w:bCs/>
+          <w:sz w:val="24"/>
+          <w:szCs w:val="24"/>
+        </w:rPr>
+        <w:t xml:space="preserve"> </w:t>
+      </w:r>
+      <w:r>
+        <w:rPr>
+          <w:rFonts w:ascii="Arial" w:hAnsi="Arial" w:cs="Arial"/>
+          <w:bCs/>
+          <w:sz w:val="24"/>
+          <w:szCs w:val="24"/>
+        </w:rPr>
+        <w:t xml:space="preserve">à execução deste projeto e, por consequência, </w:t>
+      </w:r>
+      <w:r>
+        <w:rPr>
+          <w:rFonts w:ascii="Arial" w:hAnsi="Arial" w:cs="Arial"/>
+          <w:bCs/>
+          <w:sz w:val="24"/>
+          <w:szCs w:val="24"/>
+        </w:rPr>
+        <w:t xml:space="preserve">ao desenvolvimento de aplicações web para troca/venda de </w:t>
       </w:r>
       <w:proofErr w:type="spellStart"/>
       <w:r>
@@ -2480,7 +2680,59 @@
           <w:sz w:val="24"/>
           <w:szCs w:val="24"/>
         </w:rPr>
-        <w:t xml:space="preserve"> de jogos eletrônicos são: relevância monetária (pois se pode lucrar muito com taxas de trocas ou vendas, por exemplo), inovação do mercado (implementação de um mercado de ações e um Day Trade de </w:t>
+        <w:t xml:space="preserve"> de jogos eletrônicos são: </w:t>
+      </w:r>
+    </w:p>
+    <w:p>
+      <w:pPr>
+        <w:pStyle w:val="PargrafodaLista"/>
+        <w:numPr>
+          <w:ilvl w:val="0"/>
+          <w:numId w:val="2"/>
+        </w:numPr>
+        <w:jc w:val="both"/>
+        <w:rPr>
+          <w:rFonts w:ascii="Arial" w:hAnsi="Arial" w:cs="Arial"/>
+          <w:bCs/>
+          <w:sz w:val="24"/>
+          <w:szCs w:val="24"/>
+        </w:rPr>
+      </w:pPr>
+      <w:r>
+        <w:rPr>
+          <w:rFonts w:ascii="Arial" w:hAnsi="Arial" w:cs="Arial"/>
+          <w:bCs/>
+          <w:sz w:val="24"/>
+          <w:szCs w:val="24"/>
+        </w:rPr>
+        <w:t>I</w:t>
+      </w:r>
+      <w:r>
+        <w:rPr>
+          <w:rFonts w:ascii="Arial" w:hAnsi="Arial" w:cs="Arial"/>
+          <w:bCs/>
+          <w:sz w:val="24"/>
+          <w:szCs w:val="24"/>
+        </w:rPr>
+        <w:t>novação do mercado</w:t>
+      </w:r>
+      <w:r>
+        <w:rPr>
+          <w:rFonts w:ascii="Arial" w:hAnsi="Arial" w:cs="Arial"/>
+          <w:bCs/>
+          <w:sz w:val="24"/>
+          <w:szCs w:val="24"/>
+        </w:rPr>
+        <w:t xml:space="preserve">, pois a </w:t>
+      </w:r>
+      <w:r>
+        <w:rPr>
+          <w:rFonts w:ascii="Arial" w:hAnsi="Arial" w:cs="Arial"/>
+          <w:bCs/>
+          <w:sz w:val="24"/>
+          <w:szCs w:val="24"/>
+        </w:rPr>
+        <w:t xml:space="preserve">implementação de um mercado de ações e um Day Trade de </w:t>
       </w:r>
       <w:proofErr w:type="spellStart"/>
       <w:r>
@@ -2500,25 +2752,86 @@
           <w:sz w:val="24"/>
           <w:szCs w:val="24"/>
         </w:rPr>
-        <w:t xml:space="preserve">, acarretando um possível maior fluxo de usuários na plataforma), </w:t>
-      </w:r>
-      <w:r>
-        <w:rPr>
-          <w:rFonts w:ascii="Arial" w:hAnsi="Arial" w:cs="Arial"/>
-          <w:bCs/>
-          <w:sz w:val="24"/>
-          <w:szCs w:val="24"/>
-        </w:rPr>
-        <w:t xml:space="preserve">e a </w:t>
-      </w:r>
-      <w:r>
-        <w:rPr>
-          <w:rFonts w:ascii="Arial" w:hAnsi="Arial" w:cs="Arial"/>
-          <w:bCs/>
-          <w:sz w:val="24"/>
-          <w:szCs w:val="24"/>
-        </w:rPr>
-        <w:t xml:space="preserve">exploração de novas tecnologias que podem fazer parte do desenvolvimento (uso de </w:t>
+        <w:t xml:space="preserve"> consiste em algo completamente novo para o cenário desenvolvido até então;</w:t>
+      </w:r>
+    </w:p>
+    <w:p>
+      <w:pPr>
+        <w:pStyle w:val="PargrafodaLista"/>
+        <w:numPr>
+          <w:ilvl w:val="0"/>
+          <w:numId w:val="2"/>
+        </w:numPr>
+        <w:jc w:val="both"/>
+        <w:rPr>
+          <w:rFonts w:ascii="Arial" w:hAnsi="Arial" w:cs="Arial"/>
+          <w:bCs/>
+          <w:sz w:val="24"/>
+          <w:szCs w:val="24"/>
+        </w:rPr>
+      </w:pPr>
+      <w:r>
+        <w:rPr>
+          <w:rFonts w:ascii="Arial" w:hAnsi="Arial" w:cs="Arial"/>
+          <w:bCs/>
+          <w:sz w:val="24"/>
+          <w:szCs w:val="24"/>
+        </w:rPr>
+        <w:t>E</w:t>
+      </w:r>
+      <w:r>
+        <w:rPr>
+          <w:rFonts w:ascii="Arial" w:hAnsi="Arial" w:cs="Arial"/>
+          <w:bCs/>
+          <w:sz w:val="24"/>
+          <w:szCs w:val="24"/>
+        </w:rPr>
+        <w:t>xploração d</w:t>
+      </w:r>
+      <w:r>
+        <w:rPr>
+          <w:rFonts w:ascii="Arial" w:hAnsi="Arial" w:cs="Arial"/>
+          <w:bCs/>
+          <w:sz w:val="24"/>
+          <w:szCs w:val="24"/>
+        </w:rPr>
+        <w:t>e</w:t>
+      </w:r>
+      <w:r>
+        <w:rPr>
+          <w:rFonts w:ascii="Arial" w:hAnsi="Arial" w:cs="Arial"/>
+          <w:bCs/>
+          <w:sz w:val="24"/>
+          <w:szCs w:val="24"/>
+        </w:rPr>
+        <w:t xml:space="preserve"> novas tecnologias que </w:t>
+      </w:r>
+      <w:r>
+        <w:rPr>
+          <w:rFonts w:ascii="Arial" w:hAnsi="Arial" w:cs="Arial"/>
+          <w:bCs/>
+          <w:sz w:val="24"/>
+          <w:szCs w:val="24"/>
+        </w:rPr>
+        <w:t xml:space="preserve">farão </w:t>
+      </w:r>
+      <w:r>
+        <w:rPr>
+          <w:rFonts w:ascii="Arial" w:hAnsi="Arial" w:cs="Arial"/>
+          <w:bCs/>
+          <w:sz w:val="24"/>
+          <w:szCs w:val="24"/>
+        </w:rPr>
+        <w:t xml:space="preserve">parte do desenvolvimento </w:t>
+      </w:r>
+      <w:r>
+        <w:rPr>
+          <w:rFonts w:ascii="Arial" w:hAnsi="Arial" w:cs="Arial"/>
+          <w:bCs/>
+          <w:sz w:val="24"/>
+          <w:szCs w:val="24"/>
+        </w:rPr>
+        <w:t xml:space="preserve">do sistema como </w:t>
       </w:r>
       <w:proofErr w:type="spellStart"/>
       <w:r>
@@ -2538,17 +2851,168 @@
           <w:sz w:val="24"/>
           <w:szCs w:val="24"/>
         </w:rPr>
-        <w:t>, por exemplo)</w:t>
-      </w:r>
-      <w:r>
-        <w:rPr>
-          <w:rFonts w:ascii="Arial" w:hAnsi="Arial" w:cs="Arial"/>
-          <w:bCs/>
-          <w:sz w:val="24"/>
-          <w:szCs w:val="24"/>
-        </w:rPr>
-        <w:t>.</w:t>
-      </w:r>
+        <w:t>, por exemplo</w:t>
+      </w:r>
+      <w:r>
+        <w:rPr>
+          <w:rFonts w:ascii="Arial" w:hAnsi="Arial" w:cs="Arial"/>
+          <w:bCs/>
+          <w:sz w:val="24"/>
+          <w:szCs w:val="24"/>
+        </w:rPr>
+        <w:t xml:space="preserve">, </w:t>
+      </w:r>
+      <w:r>
+        <w:rPr>
+          <w:rFonts w:ascii="Arial" w:hAnsi="Arial" w:cs="Arial"/>
+          <w:bCs/>
+          <w:sz w:val="24"/>
+          <w:szCs w:val="24"/>
+        </w:rPr>
+        <w:t>possibilitando estudo prático para os membros do projeto;</w:t>
+      </w:r>
+    </w:p>
+    <w:p>
+      <w:pPr>
+        <w:pStyle w:val="PargrafodaLista"/>
+        <w:numPr>
+          <w:ilvl w:val="0"/>
+          <w:numId w:val="2"/>
+        </w:numPr>
+        <w:jc w:val="both"/>
+        <w:rPr>
+          <w:rFonts w:ascii="Arial" w:hAnsi="Arial" w:cs="Arial"/>
+          <w:bCs/>
+          <w:sz w:val="24"/>
+          <w:szCs w:val="24"/>
+        </w:rPr>
+      </w:pPr>
+      <w:r>
+        <w:rPr>
+          <w:rFonts w:ascii="Arial" w:hAnsi="Arial" w:cs="Arial"/>
+          <w:bCs/>
+          <w:sz w:val="24"/>
+          <w:szCs w:val="24"/>
+        </w:rPr>
+        <w:t>V</w:t>
+      </w:r>
+      <w:r>
+        <w:rPr>
+          <w:rFonts w:ascii="Arial" w:hAnsi="Arial" w:cs="Arial"/>
+          <w:bCs/>
+          <w:sz w:val="24"/>
+          <w:szCs w:val="24"/>
+        </w:rPr>
+        <w:t>iabilidade comercial, pois se pode lucrar muito com taxas de trocas ou vendas, por exemplo, e ao desenvolver um software inovador, um novo fluxo de usuários tem grande possibilidade de aparecer.</w:t>
+      </w:r>
+    </w:p>
+    <w:p>
+      <w:pPr>
+        <w:ind w:firstLine="360"/>
+        <w:jc w:val="both"/>
+        <w:rPr>
+          <w:rFonts w:ascii="Arial" w:hAnsi="Arial" w:cs="Arial"/>
+          <w:bCs/>
+          <w:sz w:val="24"/>
+          <w:szCs w:val="24"/>
+        </w:rPr>
+      </w:pPr>
+    </w:p>
+    <w:p>
+      <w:pPr>
+        <w:ind w:firstLine="360"/>
+        <w:jc w:val="both"/>
+        <w:rPr>
+          <w:rFonts w:ascii="Arial" w:hAnsi="Arial" w:cs="Arial"/>
+          <w:bCs/>
+          <w:sz w:val="24"/>
+          <w:szCs w:val="24"/>
+        </w:rPr>
+      </w:pPr>
+    </w:p>
+    <w:p>
+      <w:pPr>
+        <w:ind w:firstLine="360"/>
+        <w:jc w:val="both"/>
+        <w:rPr>
+          <w:rFonts w:ascii="Arial" w:hAnsi="Arial" w:cs="Arial"/>
+          <w:bCs/>
+          <w:sz w:val="24"/>
+          <w:szCs w:val="24"/>
+        </w:rPr>
+      </w:pPr>
+    </w:p>
+    <w:p>
+      <w:pPr>
+        <w:ind w:firstLine="360"/>
+        <w:jc w:val="both"/>
+        <w:rPr>
+          <w:rFonts w:ascii="Arial" w:hAnsi="Arial" w:cs="Arial"/>
+          <w:bCs/>
+          <w:sz w:val="24"/>
+          <w:szCs w:val="24"/>
+        </w:rPr>
+      </w:pPr>
+    </w:p>
+    <w:p>
+      <w:pPr>
+        <w:ind w:firstLine="360"/>
+        <w:jc w:val="both"/>
+        <w:rPr>
+          <w:rFonts w:ascii="Arial" w:hAnsi="Arial" w:cs="Arial"/>
+          <w:bCs/>
+          <w:sz w:val="24"/>
+          <w:szCs w:val="24"/>
+        </w:rPr>
+      </w:pPr>
+    </w:p>
+    <w:p>
+      <w:pPr>
+        <w:ind w:firstLine="360"/>
+        <w:jc w:val="both"/>
+        <w:rPr>
+          <w:rFonts w:ascii="Arial" w:hAnsi="Arial" w:cs="Arial"/>
+          <w:bCs/>
+          <w:sz w:val="24"/>
+          <w:szCs w:val="24"/>
+        </w:rPr>
+      </w:pPr>
+    </w:p>
+    <w:p>
+      <w:pPr>
+        <w:ind w:firstLine="360"/>
+        <w:jc w:val="both"/>
+        <w:rPr>
+          <w:rFonts w:ascii="Arial" w:hAnsi="Arial" w:cs="Arial"/>
+          <w:bCs/>
+          <w:sz w:val="24"/>
+          <w:szCs w:val="24"/>
+        </w:rPr>
+      </w:pPr>
+    </w:p>
+    <w:p>
+      <w:pPr>
+        <w:ind w:firstLine="360"/>
+        <w:jc w:val="both"/>
+        <w:rPr>
+          <w:rFonts w:ascii="Arial" w:hAnsi="Arial" w:cs="Arial"/>
+          <w:bCs/>
+          <w:sz w:val="24"/>
+          <w:szCs w:val="24"/>
+        </w:rPr>
+      </w:pPr>
+    </w:p>
+    <w:p>
+      <w:pPr>
+        <w:ind w:firstLine="360"/>
+        <w:jc w:val="both"/>
+        <w:rPr>
+          <w:rFonts w:ascii="Arial" w:hAnsi="Arial" w:cs="Arial"/>
+          <w:bCs/>
+          <w:sz w:val="24"/>
+          <w:szCs w:val="24"/>
+        </w:rPr>
+      </w:pPr>
     </w:p>
     <w:p>
       <w:pPr>
@@ -2585,11 +3049,13 @@
           <w:sz w:val="24"/>
           <w:szCs w:val="24"/>
         </w:rPr>
+        <w:lastRenderedPageBreak/>
         <w:t>HIPÓTESES</w:t>
       </w:r>
     </w:p>
     <w:p>
       <w:pPr>
+        <w:spacing w:after="0"/>
         <w:ind w:firstLine="360"/>
         <w:jc w:val="both"/>
         <w:rPr>
@@ -2604,7 +3070,7 @@
           <w:sz w:val="24"/>
           <w:szCs w:val="24"/>
         </w:rPr>
-        <w:t>No mercado em geral, principalmente no Brasil, não existem muitos sites</w:t>
+        <w:t>No mercado em geral, principalmente no Brasil, não existem sites</w:t>
       </w:r>
       <w:r>
         <w:rPr>
@@ -2646,7 +3112,66 @@
           <w:sz w:val="24"/>
           <w:szCs w:val="24"/>
         </w:rPr>
-        <w:t xml:space="preserve">, então o projeto visa preencher esta lacuna fazendo possível um usuário além de fazer as suas trocas, ter uma experiência de bolsa de valores com seus itens do jogo. Tendo em vista que grande parte dos jogadores utilizam suas </w:t>
+        <w:t>, muito menos aplicações inspiradas no mundo financeiro de bolsa de valores e Day Trading</w:t>
+      </w:r>
+      <w:r>
+        <w:rPr>
+          <w:rFonts w:ascii="Arial" w:hAnsi="Arial" w:cs="Arial"/>
+          <w:sz w:val="24"/>
+          <w:szCs w:val="24"/>
+        </w:rPr>
+        <w:t xml:space="preserve">, então </w:t>
+      </w:r>
+      <w:r>
+        <w:rPr>
+          <w:rFonts w:ascii="Arial" w:hAnsi="Arial" w:cs="Arial"/>
+          <w:sz w:val="24"/>
+          <w:szCs w:val="24"/>
+        </w:rPr>
+        <w:t xml:space="preserve">o desenvolvimento do sistema proposto neste documento </w:t>
+      </w:r>
+      <w:r>
+        <w:rPr>
+          <w:rFonts w:ascii="Arial" w:hAnsi="Arial" w:cs="Arial"/>
+          <w:sz w:val="24"/>
+          <w:szCs w:val="24"/>
+        </w:rPr>
+        <w:t>preenche</w:t>
+      </w:r>
+      <w:r>
+        <w:rPr>
+          <w:rFonts w:ascii="Arial" w:hAnsi="Arial" w:cs="Arial"/>
+          <w:sz w:val="24"/>
+          <w:szCs w:val="24"/>
+        </w:rPr>
+        <w:t>rá</w:t>
+      </w:r>
+      <w:r>
+        <w:rPr>
+          <w:rFonts w:ascii="Arial" w:hAnsi="Arial" w:cs="Arial"/>
+          <w:sz w:val="24"/>
+          <w:szCs w:val="24"/>
+        </w:rPr>
+        <w:t xml:space="preserve"> esta lacuna fazendo possível um usuário além de fazer as suas trocas, ter uma experiência de bolsa de valores com seus itens do jogo. </w:t>
+      </w:r>
+    </w:p>
+    <w:p>
+      <w:pPr>
+        <w:ind w:firstLine="360"/>
+        <w:jc w:val="both"/>
+        <w:rPr>
+          <w:rFonts w:ascii="Arial" w:hAnsi="Arial" w:cs="Arial"/>
+          <w:sz w:val="24"/>
+          <w:szCs w:val="24"/>
+        </w:rPr>
+      </w:pPr>
+      <w:r>
+        <w:rPr>
+          <w:rFonts w:ascii="Arial" w:hAnsi="Arial" w:cs="Arial"/>
+          <w:sz w:val="24"/>
+          <w:szCs w:val="24"/>
+        </w:rPr>
+        <w:t xml:space="preserve">Tendo em vista que grande parte dos jogadores utilizam suas </w:t>
       </w:r>
       <w:proofErr w:type="spellStart"/>
       <w:r>
@@ -2664,7 +3189,55 @@
           <w:sz w:val="24"/>
           <w:szCs w:val="24"/>
         </w:rPr>
-        <w:t xml:space="preserve"> também para uso comercial e conseguir dinheiro, foi levantada a hipótese de que o site de valorização seria algo inovador e de agrado ao público do jogo.</w:t>
+        <w:t xml:space="preserve"> também para uso comercial e conseguir dinheiro, foi levantada a hipótese de que o site de valorização </w:t>
+      </w:r>
+      <w:r>
+        <w:rPr>
+          <w:rFonts w:ascii="Arial" w:hAnsi="Arial" w:cs="Arial"/>
+          <w:sz w:val="24"/>
+          <w:szCs w:val="24"/>
+        </w:rPr>
+        <w:t xml:space="preserve">tem grande possibilidade de obter popularidade e o </w:t>
+      </w:r>
+      <w:r>
+        <w:rPr>
+          <w:rFonts w:ascii="Arial" w:hAnsi="Arial" w:cs="Arial"/>
+          <w:sz w:val="24"/>
+          <w:szCs w:val="24"/>
+        </w:rPr>
+        <w:t xml:space="preserve">agrado </w:t>
+      </w:r>
+      <w:r>
+        <w:rPr>
+          <w:rFonts w:ascii="Arial" w:hAnsi="Arial" w:cs="Arial"/>
+          <w:sz w:val="24"/>
+          <w:szCs w:val="24"/>
+        </w:rPr>
+        <w:t xml:space="preserve">do </w:t>
+      </w:r>
+      <w:r>
+        <w:rPr>
+          <w:rFonts w:ascii="Arial" w:hAnsi="Arial" w:cs="Arial"/>
+          <w:sz w:val="24"/>
+          <w:szCs w:val="24"/>
+        </w:rPr>
+        <w:t>público do jogo</w:t>
+      </w:r>
+      <w:r>
+        <w:rPr>
+          <w:rFonts w:ascii="Arial" w:hAnsi="Arial" w:cs="Arial"/>
+          <w:sz w:val="24"/>
+          <w:szCs w:val="24"/>
+        </w:rPr>
+        <w:t xml:space="preserve"> envolvido</w:t>
+      </w:r>
+      <w:r>
+        <w:rPr>
+          <w:rFonts w:ascii="Arial" w:hAnsi="Arial" w:cs="Arial"/>
+          <w:sz w:val="24"/>
+          <w:szCs w:val="24"/>
+        </w:rPr>
+        <w:t>.</w:t>
       </w:r>
     </w:p>
     <w:p>
@@ -2706,6 +3279,7 @@
     </w:p>
     <w:p>
       <w:pPr>
+        <w:spacing w:after="0"/>
         <w:ind w:firstLine="360"/>
         <w:jc w:val="both"/>
         <w:rPr>
@@ -2720,47 +3294,64 @@
           <w:sz w:val="24"/>
           <w:szCs w:val="24"/>
         </w:rPr>
-        <w:t xml:space="preserve">No projeto buscamos informações com players ativos de Counter-Strike: Global </w:t>
-      </w:r>
-      <w:proofErr w:type="spellStart"/>
-      <w:r>
-        <w:rPr>
-          <w:rFonts w:ascii="Arial" w:hAnsi="Arial" w:cs="Arial"/>
-          <w:sz w:val="24"/>
-          <w:szCs w:val="24"/>
-        </w:rPr>
-        <w:t>Offensive</w:t>
-      </w:r>
-      <w:proofErr w:type="spellEnd"/>
-      <w:r>
-        <w:rPr>
-          <w:rFonts w:ascii="Arial" w:hAnsi="Arial" w:cs="Arial"/>
-          <w:sz w:val="24"/>
-          <w:szCs w:val="24"/>
-        </w:rPr>
-        <w:t xml:space="preserve">, e também em sites de grande importância no meio de mercado de </w:t>
-      </w:r>
-      <w:proofErr w:type="spellStart"/>
-      <w:r>
-        <w:rPr>
-          <w:rFonts w:ascii="Arial" w:hAnsi="Arial" w:cs="Arial"/>
-          <w:sz w:val="24"/>
-          <w:szCs w:val="24"/>
-        </w:rPr>
-        <w:t>skins</w:t>
-      </w:r>
-      <w:proofErr w:type="spellEnd"/>
-      <w:r>
-        <w:rPr>
-          <w:rFonts w:ascii="Arial" w:hAnsi="Arial" w:cs="Arial"/>
-          <w:sz w:val="24"/>
-          <w:szCs w:val="24"/>
-        </w:rPr>
-        <w:t xml:space="preserve">. Como não é uma área documentada, tivemos que fazer uma abordagem mais informal e tirar informações direto do cliente. </w:t>
-      </w:r>
-    </w:p>
-    <w:p>
-      <w:pPr>
+        <w:t xml:space="preserve">Buscando a implementação d aplicação web proposta, este projeto utilizará dos métodos ágeis, principalmente seguindo a figura da metodologia XP. Para auxiliar na execução destes métodos, a ferramenta </w:t>
+      </w:r>
+      <w:proofErr w:type="spellStart"/>
+      <w:r>
+        <w:rPr>
+          <w:rFonts w:ascii="Arial" w:hAnsi="Arial" w:cs="Arial"/>
+          <w:sz w:val="24"/>
+          <w:szCs w:val="24"/>
+        </w:rPr>
+        <w:t>Pivotal</w:t>
+      </w:r>
+      <w:proofErr w:type="spellEnd"/>
+      <w:r>
+        <w:rPr>
+          <w:rFonts w:ascii="Arial" w:hAnsi="Arial" w:cs="Arial"/>
+          <w:sz w:val="24"/>
+          <w:szCs w:val="24"/>
+        </w:rPr>
+        <w:t xml:space="preserve"> </w:t>
+      </w:r>
+      <w:proofErr w:type="spellStart"/>
+      <w:r>
+        <w:rPr>
+          <w:rFonts w:ascii="Arial" w:hAnsi="Arial" w:cs="Arial"/>
+          <w:sz w:val="24"/>
+          <w:szCs w:val="24"/>
+        </w:rPr>
+        <w:t>Tracker</w:t>
+      </w:r>
+      <w:proofErr w:type="spellEnd"/>
+      <w:r>
+        <w:rPr>
+          <w:rFonts w:ascii="Arial" w:hAnsi="Arial" w:cs="Arial"/>
+          <w:sz w:val="24"/>
+          <w:szCs w:val="24"/>
+        </w:rPr>
+        <w:t xml:space="preserve"> será utilizada para administrar as histórias de usuários e promover um ambiente para organizá-las e </w:t>
+      </w:r>
+      <w:r>
+        <w:rPr>
+          <w:rFonts w:ascii="Arial" w:hAnsi="Arial" w:cs="Arial"/>
+          <w:sz w:val="24"/>
+          <w:szCs w:val="24"/>
+        </w:rPr>
+        <w:t>discuti-las</w:t>
+      </w:r>
+      <w:r>
+        <w:rPr>
+          <w:rFonts w:ascii="Arial" w:hAnsi="Arial" w:cs="Arial"/>
+          <w:sz w:val="24"/>
+          <w:szCs w:val="24"/>
+        </w:rPr>
+        <w:t>.</w:t>
+      </w:r>
+    </w:p>
+    <w:p>
+      <w:pPr>
+        <w:spacing w:after="0"/>
         <w:ind w:firstLine="360"/>
         <w:jc w:val="both"/>
         <w:rPr>
@@ -2775,16 +3366,373 @@
           <w:sz w:val="24"/>
           <w:szCs w:val="24"/>
         </w:rPr>
-        <w:t xml:space="preserve">Pesquisamos com alguns jogadores se o site seria de interesse, e as respostas foram positivas, o que nos motivou a continuar o projeto. Além disso, </w:t>
-      </w:r>
-      <w:r>
-        <w:rPr>
-          <w:rFonts w:ascii="Arial" w:hAnsi="Arial" w:cs="Arial"/>
-          <w:sz w:val="24"/>
-          <w:szCs w:val="24"/>
-        </w:rPr>
-        <w:lastRenderedPageBreak/>
-        <w:t xml:space="preserve">fizemos algumas entrevistas com jogadores “próximos” de nós, para saber onde e como fazem para comercializar suas </w:t>
+        <w:t xml:space="preserve">Como parte dos métodos ágeis, o sistema utilizará duas ferramentas de testes, o </w:t>
+      </w:r>
+      <w:proofErr w:type="spellStart"/>
+      <w:r>
+        <w:rPr>
+          <w:rFonts w:ascii="Arial" w:hAnsi="Arial" w:cs="Arial"/>
+          <w:sz w:val="24"/>
+          <w:szCs w:val="24"/>
+        </w:rPr>
+        <w:t>Jest</w:t>
+      </w:r>
+      <w:proofErr w:type="spellEnd"/>
+      <w:r>
+        <w:rPr>
+          <w:rFonts w:ascii="Arial" w:hAnsi="Arial" w:cs="Arial"/>
+          <w:sz w:val="24"/>
+          <w:szCs w:val="24"/>
+        </w:rPr>
+        <w:t xml:space="preserve"> e o </w:t>
+      </w:r>
+      <w:proofErr w:type="spellStart"/>
+      <w:r>
+        <w:rPr>
+          <w:rFonts w:ascii="Arial" w:hAnsi="Arial" w:cs="Arial"/>
+          <w:sz w:val="24"/>
+          <w:szCs w:val="24"/>
+        </w:rPr>
+        <w:t>Cucumber</w:t>
+      </w:r>
+      <w:proofErr w:type="spellEnd"/>
+      <w:r>
+        <w:rPr>
+          <w:rFonts w:ascii="Arial" w:hAnsi="Arial" w:cs="Arial"/>
+          <w:sz w:val="24"/>
+          <w:szCs w:val="24"/>
+        </w:rPr>
+        <w:t xml:space="preserve">, realizando testes unitários, de integração e testes </w:t>
+      </w:r>
+      <w:proofErr w:type="spellStart"/>
+      <w:r>
+        <w:rPr>
+          <w:rFonts w:ascii="Arial" w:hAnsi="Arial" w:cs="Arial"/>
+          <w:sz w:val="24"/>
+          <w:szCs w:val="24"/>
+        </w:rPr>
+        <w:t>End-to-End</w:t>
+      </w:r>
+      <w:proofErr w:type="spellEnd"/>
+      <w:r>
+        <w:rPr>
+          <w:rFonts w:ascii="Arial" w:hAnsi="Arial" w:cs="Arial"/>
+          <w:sz w:val="24"/>
+          <w:szCs w:val="24"/>
+        </w:rPr>
+        <w:t xml:space="preserve">, além do fato de que o </w:t>
+      </w:r>
+      <w:proofErr w:type="spellStart"/>
+      <w:r>
+        <w:rPr>
+          <w:rFonts w:ascii="Arial" w:hAnsi="Arial" w:cs="Arial"/>
+          <w:sz w:val="24"/>
+          <w:szCs w:val="24"/>
+        </w:rPr>
+        <w:t>Cucumber</w:t>
+      </w:r>
+      <w:proofErr w:type="spellEnd"/>
+      <w:r>
+        <w:rPr>
+          <w:rFonts w:ascii="Arial" w:hAnsi="Arial" w:cs="Arial"/>
+          <w:sz w:val="24"/>
+          <w:szCs w:val="24"/>
+        </w:rPr>
+        <w:t xml:space="preserve"> fará os testes direto nos cenários criados pelas histórias de usuário.</w:t>
+      </w:r>
+    </w:p>
+    <w:p>
+      <w:pPr>
+        <w:spacing w:after="0"/>
+        <w:ind w:firstLine="360"/>
+        <w:jc w:val="both"/>
+        <w:rPr>
+          <w:rFonts w:ascii="Arial" w:hAnsi="Arial" w:cs="Arial"/>
+          <w:sz w:val="24"/>
+          <w:szCs w:val="24"/>
+        </w:rPr>
+      </w:pPr>
+      <w:r>
+        <w:rPr>
+          <w:rFonts w:ascii="Arial" w:hAnsi="Arial" w:cs="Arial"/>
+          <w:sz w:val="24"/>
+          <w:szCs w:val="24"/>
+        </w:rPr>
+        <w:t xml:space="preserve">Em questão técnica, a aplicação será feita em cima de um </w:t>
+      </w:r>
+      <w:proofErr w:type="spellStart"/>
+      <w:r>
+        <w:rPr>
+          <w:rFonts w:ascii="Arial" w:hAnsi="Arial" w:cs="Arial"/>
+          <w:sz w:val="24"/>
+          <w:szCs w:val="24"/>
+        </w:rPr>
+        <w:t>back-end</w:t>
+      </w:r>
+      <w:proofErr w:type="spellEnd"/>
+      <w:r>
+        <w:rPr>
+          <w:rFonts w:ascii="Arial" w:hAnsi="Arial" w:cs="Arial"/>
+          <w:sz w:val="24"/>
+          <w:szCs w:val="24"/>
+        </w:rPr>
+        <w:t xml:space="preserve"> em </w:t>
+      </w:r>
+      <w:proofErr w:type="spellStart"/>
+      <w:r>
+        <w:rPr>
+          <w:rFonts w:ascii="Arial" w:hAnsi="Arial" w:cs="Arial"/>
+          <w:sz w:val="24"/>
+          <w:szCs w:val="24"/>
+        </w:rPr>
+        <w:t>Node.Js</w:t>
+      </w:r>
+      <w:proofErr w:type="spellEnd"/>
+      <w:r>
+        <w:rPr>
+          <w:rFonts w:ascii="Arial" w:hAnsi="Arial" w:cs="Arial"/>
+          <w:sz w:val="24"/>
+          <w:szCs w:val="24"/>
+        </w:rPr>
+        <w:t>, enquanto o front-</w:t>
+      </w:r>
+      <w:proofErr w:type="spellStart"/>
+      <w:r>
+        <w:rPr>
+          <w:rFonts w:ascii="Arial" w:hAnsi="Arial" w:cs="Arial"/>
+          <w:sz w:val="24"/>
+          <w:szCs w:val="24"/>
+        </w:rPr>
+        <w:t>end</w:t>
+      </w:r>
+      <w:proofErr w:type="spellEnd"/>
+      <w:r>
+        <w:rPr>
+          <w:rFonts w:ascii="Arial" w:hAnsi="Arial" w:cs="Arial"/>
+          <w:sz w:val="24"/>
+          <w:szCs w:val="24"/>
+        </w:rPr>
+        <w:t xml:space="preserve"> utilizará do HTML e do </w:t>
+      </w:r>
+      <w:proofErr w:type="spellStart"/>
+      <w:r>
+        <w:rPr>
+          <w:rFonts w:ascii="Arial" w:hAnsi="Arial" w:cs="Arial"/>
+          <w:sz w:val="24"/>
+          <w:szCs w:val="24"/>
+        </w:rPr>
+        <w:t>Handlebars</w:t>
+      </w:r>
+      <w:proofErr w:type="spellEnd"/>
+      <w:r>
+        <w:rPr>
+          <w:rFonts w:ascii="Arial" w:hAnsi="Arial" w:cs="Arial"/>
+          <w:sz w:val="24"/>
+          <w:szCs w:val="24"/>
+        </w:rPr>
+        <w:t>.</w:t>
+      </w:r>
+      <w:r>
+        <w:rPr>
+          <w:rFonts w:ascii="Arial" w:hAnsi="Arial" w:cs="Arial"/>
+          <w:sz w:val="24"/>
+          <w:szCs w:val="24"/>
+        </w:rPr>
+        <w:t xml:space="preserve"> Para controle de versão, o </w:t>
+      </w:r>
+      <w:proofErr w:type="spellStart"/>
+      <w:r>
+        <w:rPr>
+          <w:rFonts w:ascii="Arial" w:hAnsi="Arial" w:cs="Arial"/>
+          <w:sz w:val="24"/>
+          <w:szCs w:val="24"/>
+        </w:rPr>
+        <w:t>Git</w:t>
+      </w:r>
+      <w:proofErr w:type="spellEnd"/>
+      <w:r>
+        <w:rPr>
+          <w:rFonts w:ascii="Arial" w:hAnsi="Arial" w:cs="Arial"/>
+          <w:sz w:val="24"/>
+          <w:szCs w:val="24"/>
+        </w:rPr>
+        <w:t xml:space="preserve"> será utilizando, </w:t>
+      </w:r>
+      <w:proofErr w:type="gramStart"/>
+      <w:r>
+        <w:rPr>
+          <w:rFonts w:ascii="Arial" w:hAnsi="Arial" w:cs="Arial"/>
+          <w:sz w:val="24"/>
+          <w:szCs w:val="24"/>
+        </w:rPr>
+        <w:t>portanto</w:t>
+      </w:r>
+      <w:proofErr w:type="gramEnd"/>
+      <w:r>
+        <w:rPr>
+          <w:rFonts w:ascii="Arial" w:hAnsi="Arial" w:cs="Arial"/>
+          <w:sz w:val="24"/>
+          <w:szCs w:val="24"/>
+        </w:rPr>
+        <w:t xml:space="preserve"> o projeto contém um repositório no GitHub onde cada progresso será salvo, controlando o ciclo de vida do software. Para </w:t>
+      </w:r>
+      <w:proofErr w:type="spellStart"/>
+      <w:r>
+        <w:rPr>
+          <w:rFonts w:ascii="Arial" w:hAnsi="Arial" w:cs="Arial"/>
+          <w:sz w:val="24"/>
+          <w:szCs w:val="24"/>
+        </w:rPr>
+        <w:t>deploy</w:t>
+      </w:r>
+      <w:proofErr w:type="spellEnd"/>
+      <w:r>
+        <w:rPr>
+          <w:rFonts w:ascii="Arial" w:hAnsi="Arial" w:cs="Arial"/>
+          <w:sz w:val="24"/>
+          <w:szCs w:val="24"/>
+        </w:rPr>
+        <w:t xml:space="preserve">, o </w:t>
+      </w:r>
+      <w:proofErr w:type="spellStart"/>
+      <w:r>
+        <w:rPr>
+          <w:rFonts w:ascii="Arial" w:hAnsi="Arial" w:cs="Arial"/>
+          <w:sz w:val="24"/>
+          <w:szCs w:val="24"/>
+        </w:rPr>
+        <w:t>Heroku</w:t>
+      </w:r>
+      <w:proofErr w:type="spellEnd"/>
+      <w:r>
+        <w:rPr>
+          <w:rFonts w:ascii="Arial" w:hAnsi="Arial" w:cs="Arial"/>
+          <w:sz w:val="24"/>
+          <w:szCs w:val="24"/>
+        </w:rPr>
+        <w:t xml:space="preserve"> será utilizado. Com isso, uma aplicação foi criada no </w:t>
+      </w:r>
+      <w:proofErr w:type="spellStart"/>
+      <w:r>
+        <w:rPr>
+          <w:rFonts w:ascii="Arial" w:hAnsi="Arial" w:cs="Arial"/>
+          <w:sz w:val="24"/>
+          <w:szCs w:val="24"/>
+        </w:rPr>
+        <w:t>Heroku</w:t>
+      </w:r>
+      <w:proofErr w:type="spellEnd"/>
+      <w:r>
+        <w:rPr>
+          <w:rFonts w:ascii="Arial" w:hAnsi="Arial" w:cs="Arial"/>
+          <w:sz w:val="24"/>
+          <w:szCs w:val="24"/>
+        </w:rPr>
+        <w:t>, onde o sistema será posto no ar toda vez que uma mudança for ‘</w:t>
+      </w:r>
+      <w:proofErr w:type="spellStart"/>
+      <w:r>
+        <w:rPr>
+          <w:rFonts w:ascii="Arial" w:hAnsi="Arial" w:cs="Arial"/>
+          <w:sz w:val="24"/>
+          <w:szCs w:val="24"/>
+        </w:rPr>
+        <w:t>commitada</w:t>
+      </w:r>
+      <w:proofErr w:type="spellEnd"/>
+      <w:r>
+        <w:rPr>
+          <w:rFonts w:ascii="Arial" w:hAnsi="Arial" w:cs="Arial"/>
+          <w:sz w:val="24"/>
+          <w:szCs w:val="24"/>
+        </w:rPr>
+        <w:t>’ no GitHub.</w:t>
+      </w:r>
+    </w:p>
+    <w:p>
+      <w:pPr>
+        <w:spacing w:after="0"/>
+        <w:ind w:firstLine="360"/>
+        <w:jc w:val="both"/>
+        <w:rPr>
+          <w:rFonts w:ascii="Arial" w:hAnsi="Arial" w:cs="Arial"/>
+          <w:sz w:val="24"/>
+          <w:szCs w:val="24"/>
+        </w:rPr>
+      </w:pPr>
+      <w:r>
+        <w:rPr>
+          <w:rFonts w:ascii="Arial" w:hAnsi="Arial" w:cs="Arial"/>
+          <w:sz w:val="24"/>
+          <w:szCs w:val="24"/>
+        </w:rPr>
+        <w:t xml:space="preserve">Para estudo de domínio, </w:t>
+      </w:r>
+      <w:r>
+        <w:rPr>
+          <w:rFonts w:ascii="Arial" w:hAnsi="Arial" w:cs="Arial"/>
+          <w:sz w:val="24"/>
+          <w:szCs w:val="24"/>
+        </w:rPr>
+        <w:t>informações com players ativos de Counter-Strike:</w:t>
+      </w:r>
+      <w:r>
+        <w:rPr>
+          <w:rFonts w:ascii="Arial" w:hAnsi="Arial" w:cs="Arial"/>
+          <w:sz w:val="24"/>
+          <w:szCs w:val="24"/>
+        </w:rPr>
+        <w:t xml:space="preserve"> </w:t>
+      </w:r>
+      <w:r>
+        <w:rPr>
+          <w:rFonts w:ascii="Arial" w:hAnsi="Arial" w:cs="Arial"/>
+          <w:sz w:val="24"/>
+          <w:szCs w:val="24"/>
+        </w:rPr>
+        <w:t xml:space="preserve">Global </w:t>
+      </w:r>
+      <w:proofErr w:type="spellStart"/>
+      <w:r>
+        <w:rPr>
+          <w:rFonts w:ascii="Arial" w:hAnsi="Arial" w:cs="Arial"/>
+          <w:sz w:val="24"/>
+          <w:szCs w:val="24"/>
+        </w:rPr>
+        <w:t>Offensive</w:t>
+      </w:r>
+      <w:proofErr w:type="spellEnd"/>
+      <w:r>
+        <w:rPr>
+          <w:rFonts w:ascii="Arial" w:hAnsi="Arial" w:cs="Arial"/>
+          <w:sz w:val="24"/>
+          <w:szCs w:val="24"/>
+        </w:rPr>
+        <w:t xml:space="preserve"> serão coletadas</w:t>
+      </w:r>
+      <w:r>
+        <w:rPr>
+          <w:rFonts w:ascii="Arial" w:hAnsi="Arial" w:cs="Arial"/>
+          <w:sz w:val="24"/>
+          <w:szCs w:val="24"/>
+        </w:rPr>
+        <w:t xml:space="preserve">, </w:t>
+      </w:r>
+      <w:r>
+        <w:rPr>
+          <w:rFonts w:ascii="Arial" w:hAnsi="Arial" w:cs="Arial"/>
+          <w:sz w:val="24"/>
+          <w:szCs w:val="24"/>
+        </w:rPr>
+        <w:t xml:space="preserve">além de informações sobre </w:t>
+      </w:r>
+      <w:r>
+        <w:rPr>
+          <w:rFonts w:ascii="Arial" w:hAnsi="Arial" w:cs="Arial"/>
+          <w:sz w:val="24"/>
+          <w:szCs w:val="24"/>
+        </w:rPr>
+        <w:t xml:space="preserve">sites de grande importância no meio de mercado de </w:t>
       </w:r>
       <w:proofErr w:type="spellStart"/>
       <w:r>
@@ -2802,8 +3750,159 @@
           <w:sz w:val="24"/>
           <w:szCs w:val="24"/>
         </w:rPr>
-        <w:t>, e se um site de valorização faria com que ele utilizasse menos esses meios.</w:t>
-      </w:r>
+        <w:t xml:space="preserve">. Como não é uma área documentada, </w:t>
+      </w:r>
+      <w:r>
+        <w:rPr>
+          <w:rFonts w:ascii="Arial" w:hAnsi="Arial" w:cs="Arial"/>
+          <w:sz w:val="24"/>
+          <w:szCs w:val="24"/>
+        </w:rPr>
+        <w:t xml:space="preserve">será necessário </w:t>
+      </w:r>
+      <w:r>
+        <w:rPr>
+          <w:rFonts w:ascii="Arial" w:hAnsi="Arial" w:cs="Arial"/>
+          <w:sz w:val="24"/>
+          <w:szCs w:val="24"/>
+        </w:rPr>
+        <w:t xml:space="preserve">fazer uma abordagem mais informal e </w:t>
+      </w:r>
+      <w:r>
+        <w:rPr>
+          <w:rFonts w:ascii="Arial" w:hAnsi="Arial" w:cs="Arial"/>
+          <w:sz w:val="24"/>
+          <w:szCs w:val="24"/>
+        </w:rPr>
+        <w:t xml:space="preserve">retirar </w:t>
+      </w:r>
+      <w:r>
+        <w:rPr>
+          <w:rFonts w:ascii="Arial" w:hAnsi="Arial" w:cs="Arial"/>
+          <w:sz w:val="24"/>
+          <w:szCs w:val="24"/>
+        </w:rPr>
+        <w:t>informações direto d</w:t>
+      </w:r>
+      <w:r>
+        <w:rPr>
+          <w:rFonts w:ascii="Arial" w:hAnsi="Arial" w:cs="Arial"/>
+          <w:sz w:val="24"/>
+          <w:szCs w:val="24"/>
+        </w:rPr>
+        <w:t>e</w:t>
+      </w:r>
+      <w:r>
+        <w:rPr>
+          <w:rFonts w:ascii="Arial" w:hAnsi="Arial" w:cs="Arial"/>
+          <w:sz w:val="24"/>
+          <w:szCs w:val="24"/>
+        </w:rPr>
+        <w:t xml:space="preserve"> cliente</w:t>
+      </w:r>
+      <w:r>
+        <w:rPr>
+          <w:rFonts w:ascii="Arial" w:hAnsi="Arial" w:cs="Arial"/>
+          <w:sz w:val="24"/>
+          <w:szCs w:val="24"/>
+        </w:rPr>
+        <w:t xml:space="preserve">s e de experiencias próprias dos integrantes </w:t>
+      </w:r>
+      <w:r>
+        <w:rPr>
+          <w:rFonts w:ascii="Arial" w:hAnsi="Arial" w:cs="Arial"/>
+          <w:sz w:val="24"/>
+          <w:szCs w:val="24"/>
+        </w:rPr>
+        <w:t>deste trabalho</w:t>
+      </w:r>
+      <w:r>
+        <w:rPr>
+          <w:rFonts w:ascii="Arial" w:hAnsi="Arial" w:cs="Arial"/>
+          <w:sz w:val="24"/>
+          <w:szCs w:val="24"/>
+        </w:rPr>
+        <w:t>.</w:t>
+      </w:r>
+    </w:p>
+    <w:p>
+      <w:pPr>
+        <w:ind w:firstLine="360"/>
+        <w:jc w:val="both"/>
+        <w:rPr>
+          <w:rFonts w:ascii="Arial" w:hAnsi="Arial" w:cs="Arial"/>
+          <w:sz w:val="24"/>
+          <w:szCs w:val="24"/>
+        </w:rPr>
+      </w:pPr>
+      <w:r>
+        <w:rPr>
+          <w:rFonts w:ascii="Arial" w:hAnsi="Arial" w:cs="Arial"/>
+          <w:sz w:val="24"/>
+          <w:szCs w:val="24"/>
+        </w:rPr>
+        <w:t>Pesquisas</w:t>
+      </w:r>
+      <w:r>
+        <w:rPr>
+          <w:rFonts w:ascii="Arial" w:hAnsi="Arial" w:cs="Arial"/>
+          <w:sz w:val="24"/>
+          <w:szCs w:val="24"/>
+        </w:rPr>
+        <w:t xml:space="preserve"> com alguns jogadores</w:t>
+      </w:r>
+      <w:r>
+        <w:rPr>
+          <w:rFonts w:ascii="Arial" w:hAnsi="Arial" w:cs="Arial"/>
+          <w:sz w:val="24"/>
+          <w:szCs w:val="24"/>
+        </w:rPr>
+        <w:t xml:space="preserve"> para verificar a viabilidade desta aplicação proposta no projeto serão realizadas.</w:t>
+      </w:r>
+    </w:p>
+    <w:p>
+      <w:pPr>
+        <w:ind w:firstLine="360"/>
+        <w:jc w:val="both"/>
+        <w:rPr>
+          <w:rFonts w:ascii="Arial" w:hAnsi="Arial" w:cs="Arial"/>
+          <w:sz w:val="24"/>
+          <w:szCs w:val="24"/>
+        </w:rPr>
+      </w:pPr>
+    </w:p>
+    <w:p>
+      <w:pPr>
+        <w:ind w:firstLine="360"/>
+        <w:jc w:val="both"/>
+        <w:rPr>
+          <w:rFonts w:ascii="Arial" w:hAnsi="Arial" w:cs="Arial"/>
+          <w:sz w:val="24"/>
+          <w:szCs w:val="24"/>
+        </w:rPr>
+      </w:pPr>
+    </w:p>
+    <w:p>
+      <w:pPr>
+        <w:ind w:firstLine="360"/>
+        <w:jc w:val="both"/>
+        <w:rPr>
+          <w:rFonts w:ascii="Arial" w:hAnsi="Arial" w:cs="Arial"/>
+          <w:sz w:val="24"/>
+          <w:szCs w:val="24"/>
+        </w:rPr>
+      </w:pPr>
+    </w:p>
+    <w:p>
+      <w:pPr>
+        <w:ind w:firstLine="360"/>
+        <w:jc w:val="both"/>
+        <w:rPr>
+          <w:rFonts w:ascii="Arial" w:hAnsi="Arial" w:cs="Arial"/>
+          <w:sz w:val="24"/>
+          <w:szCs w:val="24"/>
+        </w:rPr>
+      </w:pPr>
     </w:p>
     <w:p>
       <w:pPr>
@@ -2839,6 +3938,7 @@
           <w:sz w:val="24"/>
           <w:szCs w:val="24"/>
         </w:rPr>
+        <w:lastRenderedPageBreak/>
         <w:t>CRONOGRAMA</w:t>
       </w:r>
       <w:r>
@@ -2860,17 +3960,6 @@
           <w:bCs/>
           <w:sz w:val="24"/>
           <w:szCs w:val="24"/>
-        </w:rPr>
-      </w:pPr>
-    </w:p>
-    <w:p>
-      <w:pPr>
-        <w:rPr>
-          <w:rFonts w:ascii="Arial" w:hAnsi="Arial" w:cs="Arial"/>
-          <w:b/>
-          <w:bCs/>
-          <w:sz w:val="24"/>
-          <w:szCs w:val="24"/>
           <w:u w:val="single"/>
         </w:rPr>
       </w:pPr>
@@ -2879,10 +3968,10 @@
           <w:noProof/>
         </w:rPr>
         <w:drawing>
-          <wp:inline distT="0" distB="0" distL="0" distR="0" wp14:anchorId="08EC6618" wp14:editId="6D0BBECA">
-            <wp:extent cx="5400040" cy="1962150"/>
-            <wp:effectExtent l="0" t="0" r="0" b="0"/>
-            <wp:docPr id="1" name="Imagem 1"/>
+          <wp:inline distT="0" distB="0" distL="0" distR="0" wp14:anchorId="3E05F5AD" wp14:editId="72AECBD5">
+            <wp:extent cx="5286375" cy="2009775"/>
+            <wp:effectExtent l="0" t="0" r="9525" b="9525"/>
+            <wp:docPr id="2" name="Imagem 2"/>
             <wp:cNvGraphicFramePr>
               <a:graphicFrameLocks xmlns:a="http://schemas.openxmlformats.org/drawingml/2006/main" noChangeAspect="1"/>
             </wp:cNvGraphicFramePr>
@@ -2902,7 +3991,7 @@
                   <pic:spPr>
                     <a:xfrm>
                       <a:off x="0" y="0"/>
-                      <a:ext cx="5400040" cy="1962150"/>
+                      <a:ext cx="5286375" cy="2009775"/>
                     </a:xfrm>
                     <a:prstGeom prst="rect">
                       <a:avLst/>
@@ -2914,19 +4003,19 @@
           </wp:inline>
         </w:drawing>
       </w:r>
+    </w:p>
+    <w:p>
+      <w:pPr>
+        <w:rPr>
+          <w:rFonts w:ascii="Arial" w:hAnsi="Arial" w:cs="Arial"/>
+          <w:b/>
+          <w:bCs/>
+          <w:sz w:val="24"/>
+          <w:szCs w:val="24"/>
+        </w:rPr>
+      </w:pPr>
       <w:bookmarkStart w:id="0" w:name="_GoBack"/>
       <w:bookmarkEnd w:id="0"/>
-    </w:p>
-    <w:p>
-      <w:pPr>
-        <w:rPr>
-          <w:rFonts w:ascii="Arial" w:hAnsi="Arial" w:cs="Arial"/>
-          <w:b/>
-          <w:bCs/>
-          <w:sz w:val="24"/>
-          <w:szCs w:val="24"/>
-        </w:rPr>
-      </w:pPr>
     </w:p>
     <w:sectPr>
       <w:pgSz w:w="11906" w:h="16838"/>
@@ -3026,8 +4115,124 @@
       </w:pPr>
     </w:lvl>
   </w:abstractNum>
+  <w:abstractNum w:abstractNumId="1" w15:restartNumberingAfterBreak="0">
+    <w:nsid w:val="5F657D92"/>
+    <w:multiLevelType w:val="hybridMultilevel"/>
+    <w:tmpl w:val="47B097EA"/>
+    <w:lvl w:ilvl="0" w:tplc="04160001">
+      <w:start w:val="1"/>
+      <w:numFmt w:val="bullet"/>
+      <w:lvlText w:val=""/>
+      <w:lvlJc w:val="left"/>
+      <w:pPr>
+        <w:ind w:left="720" w:hanging="360"/>
+      </w:pPr>
+      <w:rPr>
+        <w:rFonts w:ascii="Symbol" w:hAnsi="Symbol" w:hint="default"/>
+      </w:rPr>
+    </w:lvl>
+    <w:lvl w:ilvl="1" w:tplc="04160003" w:tentative="1">
+      <w:start w:val="1"/>
+      <w:numFmt w:val="bullet"/>
+      <w:lvlText w:val="o"/>
+      <w:lvlJc w:val="left"/>
+      <w:pPr>
+        <w:ind w:left="1440" w:hanging="360"/>
+      </w:pPr>
+      <w:rPr>
+        <w:rFonts w:ascii="Courier New" w:hAnsi="Courier New" w:cs="Courier New" w:hint="default"/>
+      </w:rPr>
+    </w:lvl>
+    <w:lvl w:ilvl="2" w:tplc="04160005" w:tentative="1">
+      <w:start w:val="1"/>
+      <w:numFmt w:val="bullet"/>
+      <w:lvlText w:val=""/>
+      <w:lvlJc w:val="left"/>
+      <w:pPr>
+        <w:ind w:left="2160" w:hanging="360"/>
+      </w:pPr>
+      <w:rPr>
+        <w:rFonts w:ascii="Wingdings" w:hAnsi="Wingdings" w:hint="default"/>
+      </w:rPr>
+    </w:lvl>
+    <w:lvl w:ilvl="3" w:tplc="04160001" w:tentative="1">
+      <w:start w:val="1"/>
+      <w:numFmt w:val="bullet"/>
+      <w:lvlText w:val=""/>
+      <w:lvlJc w:val="left"/>
+      <w:pPr>
+        <w:ind w:left="2880" w:hanging="360"/>
+      </w:pPr>
+      <w:rPr>
+        <w:rFonts w:ascii="Symbol" w:hAnsi="Symbol" w:hint="default"/>
+      </w:rPr>
+    </w:lvl>
+    <w:lvl w:ilvl="4" w:tplc="04160003" w:tentative="1">
+      <w:start w:val="1"/>
+      <w:numFmt w:val="bullet"/>
+      <w:lvlText w:val="o"/>
+      <w:lvlJc w:val="left"/>
+      <w:pPr>
+        <w:ind w:left="3600" w:hanging="360"/>
+      </w:pPr>
+      <w:rPr>
+        <w:rFonts w:ascii="Courier New" w:hAnsi="Courier New" w:cs="Courier New" w:hint="default"/>
+      </w:rPr>
+    </w:lvl>
+    <w:lvl w:ilvl="5" w:tplc="04160005" w:tentative="1">
+      <w:start w:val="1"/>
+      <w:numFmt w:val="bullet"/>
+      <w:lvlText w:val=""/>
+      <w:lvlJc w:val="left"/>
+      <w:pPr>
+        <w:ind w:left="4320" w:hanging="360"/>
+      </w:pPr>
+      <w:rPr>
+        <w:rFonts w:ascii="Wingdings" w:hAnsi="Wingdings" w:hint="default"/>
+      </w:rPr>
+    </w:lvl>
+    <w:lvl w:ilvl="6" w:tplc="04160001" w:tentative="1">
+      <w:start w:val="1"/>
+      <w:numFmt w:val="bullet"/>
+      <w:lvlText w:val=""/>
+      <w:lvlJc w:val="left"/>
+      <w:pPr>
+        <w:ind w:left="5040" w:hanging="360"/>
+      </w:pPr>
+      <w:rPr>
+        <w:rFonts w:ascii="Symbol" w:hAnsi="Symbol" w:hint="default"/>
+      </w:rPr>
+    </w:lvl>
+    <w:lvl w:ilvl="7" w:tplc="04160003" w:tentative="1">
+      <w:start w:val="1"/>
+      <w:numFmt w:val="bullet"/>
+      <w:lvlText w:val="o"/>
+      <w:lvlJc w:val="left"/>
+      <w:pPr>
+        <w:ind w:left="5760" w:hanging="360"/>
+      </w:pPr>
+      <w:rPr>
+        <w:rFonts w:ascii="Courier New" w:hAnsi="Courier New" w:cs="Courier New" w:hint="default"/>
+      </w:rPr>
+    </w:lvl>
+    <w:lvl w:ilvl="8" w:tplc="04160005" w:tentative="1">
+      <w:start w:val="1"/>
+      <w:numFmt w:val="bullet"/>
+      <w:lvlText w:val=""/>
+      <w:lvlJc w:val="left"/>
+      <w:pPr>
+        <w:ind w:left="6480" w:hanging="360"/>
+      </w:pPr>
+      <w:rPr>
+        <w:rFonts w:ascii="Wingdings" w:hAnsi="Wingdings" w:hint="default"/>
+      </w:rPr>
+    </w:lvl>
+  </w:abstractNum>
   <w:num w:numId="1">
     <w:abstractNumId w:val="0"/>
+  </w:num>
+  <w:num w:numId="2">
+    <w:abstractNumId w:val="1"/>
   </w:num>
 </w:numbering>
 </file>
@@ -3049,7 +4254,7 @@
       </w:pPr>
     </w:pPrDefault>
   </w:docDefaults>
-  <w:latentStyles w:defLockedState="0" w:defUIPriority="99" w:defSemiHidden="0" w:defUnhideWhenUsed="0" w:defQFormat="0" w:count="377">
+  <w:latentStyles w:defLockedState="0" w:defUIPriority="99" w:defSemiHidden="0" w:defUnhideWhenUsed="0" w:defQFormat="0" w:count="376">
     <w:lsdException w:name="Normal" w:uiPriority="0" w:qFormat="1"/>
     <w:lsdException w:name="heading 1" w:uiPriority="9" w:qFormat="1"/>
     <w:lsdException w:name="heading 2" w:semiHidden="1" w:uiPriority="9" w:unhideWhenUsed="1" w:qFormat="1"/>
@@ -3155,6 +4360,7 @@
     <w:lsdException w:name="HTML Sample" w:semiHidden="1" w:unhideWhenUsed="1"/>
     <w:lsdException w:name="HTML Typewriter" w:semiHidden="1" w:unhideWhenUsed="1"/>
     <w:lsdException w:name="HTML Variable" w:semiHidden="1" w:unhideWhenUsed="1"/>
+    <w:lsdException w:name="Normal Table" w:semiHidden="1" w:unhideWhenUsed="1"/>
     <w:lsdException w:name="annotation subject" w:semiHidden="1" w:unhideWhenUsed="1"/>
     <w:lsdException w:name="No List" w:semiHidden="1" w:unhideWhenUsed="1"/>
     <w:lsdException w:name="Outline List 1" w:semiHidden="1" w:unhideWhenUsed="1"/>
@@ -3200,9 +4406,11 @@
     <w:lsdException w:name="Table Subtle 1" w:semiHidden="1" w:unhideWhenUsed="1"/>
     <w:lsdException w:name="Table Subtle 2" w:semiHidden="1" w:unhideWhenUsed="1"/>
     <w:lsdException w:name="Table Web 1" w:semiHidden="1" w:unhideWhenUsed="1"/>
+    <w:lsdException w:name="Table Web 2" w:semiHidden="1" w:unhideWhenUsed="1"/>
     <w:lsdException w:name="Table Web 3" w:semiHidden="1" w:unhideWhenUsed="1"/>
     <w:lsdException w:name="Balloon Text" w:semiHidden="1" w:unhideWhenUsed="1"/>
     <w:lsdException w:name="Table Grid" w:uiPriority="39"/>
+    <w:lsdException w:name="Table Theme" w:semiHidden="1" w:unhideWhenUsed="1"/>
     <w:lsdException w:name="Placeholder Text" w:semiHidden="1"/>
     <w:lsdException w:name="No Spacing" w:uiPriority="1" w:qFormat="1"/>
     <w:lsdException w:name="Light Shading" w:uiPriority="60"/>
@@ -3423,7 +4631,6 @@
     <w:lsdException w:name="Hashtag" w:semiHidden="1" w:unhideWhenUsed="1"/>
     <w:lsdException w:name="Unresolved Mention" w:semiHidden="1" w:unhideWhenUsed="1"/>
     <w:lsdException w:name="Smart Link" w:semiHidden="1" w:unhideWhenUsed="1"/>
-    <w:lsdException w:name="Smart Link Error" w:semiHidden="1" w:unhideWhenUsed="1"/>
   </w:latentStyles>
   <w:style w:type="paragraph" w:default="1" w:styleId="Normal">
     <w:name w:val="Normal"/>

</xml_diff>

<commit_message>
Adicionando bibliografia na documentação
</commit_message>
<xml_diff>
--- a/Documentacao/DowJones Skins - MTPA4.docx
+++ b/Documentacao/DowJones Skins - MTPA4.docx
@@ -40,44 +40,80 @@
           <w:sz w:val="24"/>
           <w:szCs w:val="24"/>
         </w:rPr>
-        <w:t xml:space="preserve">Este trabalho de pesquisa visa a implementação de uma aplicação web que simule um mercado financeiro para </w:t>
-      </w:r>
-      <w:proofErr w:type="spellStart"/>
-      <w:r>
-        <w:rPr>
-          <w:rFonts w:ascii="Arial" w:hAnsi="Arial" w:cs="Arial"/>
-          <w:sz w:val="24"/>
-          <w:szCs w:val="24"/>
-        </w:rPr>
-        <w:t>skins</w:t>
-      </w:r>
-      <w:proofErr w:type="spellEnd"/>
-      <w:r>
-        <w:rPr>
-          <w:rFonts w:ascii="Arial" w:hAnsi="Arial" w:cs="Arial"/>
-          <w:sz w:val="24"/>
-          <w:szCs w:val="24"/>
-        </w:rPr>
-        <w:t xml:space="preserve"> presentes no jogo eletrônico </w:t>
-      </w:r>
-      <w:r>
-        <w:rPr>
-          <w:rFonts w:ascii="Arial" w:hAnsi="Arial" w:cs="Arial"/>
-          <w:sz w:val="24"/>
-          <w:szCs w:val="24"/>
-        </w:rPr>
-        <w:t xml:space="preserve">‘Counter-Strike: Global </w:t>
-      </w:r>
-      <w:proofErr w:type="spellStart"/>
-      <w:r>
-        <w:rPr>
-          <w:rFonts w:ascii="Arial" w:hAnsi="Arial" w:cs="Arial"/>
-          <w:sz w:val="24"/>
-          <w:szCs w:val="24"/>
-        </w:rPr>
-        <w:t>Offensive</w:t>
-      </w:r>
-      <w:proofErr w:type="spellEnd"/>
+        <w:t xml:space="preserve">Este trabalho de pesquisa visa a implementação de uma aplicação web que simule um mercado financeiro para skins presentes no jogo eletrônico </w:t>
+      </w:r>
+      <w:r>
+        <w:rPr>
+          <w:rFonts w:ascii="Arial" w:hAnsi="Arial" w:cs="Arial"/>
+          <w:sz w:val="24"/>
+          <w:szCs w:val="24"/>
+        </w:rPr>
+        <w:t>‘Counter-Strike: Global Offensive’</w:t>
+      </w:r>
+      <w:r>
+        <w:rPr>
+          <w:rFonts w:ascii="Arial" w:hAnsi="Arial" w:cs="Arial"/>
+          <w:sz w:val="24"/>
+          <w:szCs w:val="24"/>
+        </w:rPr>
+        <w:t xml:space="preserve">, funcionando como uma bolsa de valores e permitindo a modalidade de negócio ‘Day Trading’. </w:t>
+      </w:r>
+      <w:r>
+        <w:rPr>
+          <w:rFonts w:ascii="Arial" w:hAnsi="Arial" w:cs="Arial"/>
+          <w:sz w:val="24"/>
+          <w:szCs w:val="24"/>
+        </w:rPr>
+        <w:t xml:space="preserve">Neste sistema, o usuário irá logar via Steam Account e depositará suas skins no site, permitindo assim o investimento de suas skins, assim como a compra de outras skins em investimento. </w:t>
+      </w:r>
+      <w:r>
+        <w:rPr>
+          <w:rFonts w:ascii="Arial" w:hAnsi="Arial" w:cs="Arial"/>
+          <w:sz w:val="24"/>
+          <w:szCs w:val="24"/>
+        </w:rPr>
+        <w:t>O desenvolvimento e planejamento do projeto beberá dos métodos ágeis, aplicando uma engenharia de software próxima ao que reside na metodologia XP. Para isso a ferramenta Pivotal Tracker será utilizada para administração do projeto, onde todas as ‘Histórias de Usuário’ serão organizadas</w:t>
+      </w:r>
+      <w:r>
+        <w:rPr>
+          <w:rFonts w:ascii="Arial" w:hAnsi="Arial" w:cs="Arial"/>
+          <w:sz w:val="24"/>
+          <w:szCs w:val="24"/>
+        </w:rPr>
+        <w:t xml:space="preserve"> e discutidas</w:t>
+      </w:r>
+      <w:r>
+        <w:rPr>
+          <w:rFonts w:ascii="Arial" w:hAnsi="Arial" w:cs="Arial"/>
+          <w:sz w:val="24"/>
+          <w:szCs w:val="24"/>
+        </w:rPr>
+        <w:t>.</w:t>
+      </w:r>
+      <w:r>
+        <w:rPr>
+          <w:rFonts w:ascii="Arial" w:hAnsi="Arial" w:cs="Arial"/>
+          <w:sz w:val="24"/>
+          <w:szCs w:val="24"/>
+        </w:rPr>
+        <w:t xml:space="preserve"> Partindo para a parte mais técnica, o sistema será implementado utilizando </w:t>
+      </w:r>
+      <w:r>
+        <w:rPr>
+          <w:rFonts w:ascii="Arial" w:hAnsi="Arial" w:cs="Arial"/>
+          <w:sz w:val="24"/>
+          <w:szCs w:val="24"/>
+        </w:rPr>
+        <w:t>‘</w:t>
+      </w:r>
+      <w:r>
+        <w:rPr>
+          <w:rFonts w:ascii="Arial" w:hAnsi="Arial" w:cs="Arial"/>
+          <w:sz w:val="24"/>
+          <w:szCs w:val="24"/>
+        </w:rPr>
+        <w:t>HTML5</w:t>
+      </w:r>
       <w:r>
         <w:rPr>
           <w:rFonts w:ascii="Arial" w:hAnsi="Arial" w:cs="Arial"/>
@@ -92,44 +128,24 @@
           <w:sz w:val="24"/>
           <w:szCs w:val="24"/>
         </w:rPr>
-        <w:t xml:space="preserve">, funcionando como uma bolsa de valores e permitindo a modalidade de negócio ‘Day Trading’. </w:t>
-      </w:r>
-      <w:r>
-        <w:rPr>
-          <w:rFonts w:ascii="Arial" w:hAnsi="Arial" w:cs="Arial"/>
-          <w:sz w:val="24"/>
-          <w:szCs w:val="24"/>
-        </w:rPr>
-        <w:t xml:space="preserve">Neste sistema, o usuário irá </w:t>
-      </w:r>
-      <w:proofErr w:type="spellStart"/>
-      <w:r>
-        <w:rPr>
-          <w:rFonts w:ascii="Arial" w:hAnsi="Arial" w:cs="Arial"/>
-          <w:sz w:val="24"/>
-          <w:szCs w:val="24"/>
-        </w:rPr>
-        <w:t>logar</w:t>
-      </w:r>
-      <w:proofErr w:type="spellEnd"/>
-      <w:r>
-        <w:rPr>
-          <w:rFonts w:ascii="Arial" w:hAnsi="Arial" w:cs="Arial"/>
-          <w:sz w:val="24"/>
-          <w:szCs w:val="24"/>
-        </w:rPr>
-        <w:t xml:space="preserve"> via </w:t>
-      </w:r>
-      <w:proofErr w:type="spellStart"/>
-      <w:r>
-        <w:rPr>
-          <w:rFonts w:ascii="Arial" w:hAnsi="Arial" w:cs="Arial"/>
-          <w:sz w:val="24"/>
-          <w:szCs w:val="24"/>
-        </w:rPr>
-        <w:t>Steam</w:t>
-      </w:r>
-      <w:proofErr w:type="spellEnd"/>
+        <w:t xml:space="preserve"> para </w:t>
+      </w:r>
+      <w:r>
+        <w:rPr>
+          <w:rFonts w:ascii="Arial" w:hAnsi="Arial" w:cs="Arial"/>
+          <w:sz w:val="24"/>
+          <w:szCs w:val="24"/>
+        </w:rPr>
+        <w:t xml:space="preserve">o </w:t>
+      </w:r>
+      <w:r>
+        <w:rPr>
+          <w:rFonts w:ascii="Arial" w:hAnsi="Arial" w:cs="Arial"/>
+          <w:sz w:val="24"/>
+          <w:szCs w:val="24"/>
+        </w:rPr>
+        <w:t>front-end</w:t>
+      </w:r>
       <w:r>
         <w:rPr>
           <w:rFonts w:ascii="Arial" w:hAnsi="Arial" w:cs="Arial"/>
@@ -138,129 +154,163 @@
         </w:rPr>
         <w:t xml:space="preserve"> </w:t>
       </w:r>
-      <w:proofErr w:type="spellStart"/>
-      <w:r>
-        <w:rPr>
-          <w:rFonts w:ascii="Arial" w:hAnsi="Arial" w:cs="Arial"/>
-          <w:sz w:val="24"/>
-          <w:szCs w:val="24"/>
-        </w:rPr>
-        <w:t>Account</w:t>
-      </w:r>
-      <w:proofErr w:type="spellEnd"/>
-      <w:r>
-        <w:rPr>
-          <w:rFonts w:ascii="Arial" w:hAnsi="Arial" w:cs="Arial"/>
-          <w:sz w:val="24"/>
-          <w:szCs w:val="24"/>
-        </w:rPr>
-        <w:t xml:space="preserve"> e depositará suas </w:t>
-      </w:r>
-      <w:proofErr w:type="spellStart"/>
-      <w:r>
-        <w:rPr>
-          <w:rFonts w:ascii="Arial" w:hAnsi="Arial" w:cs="Arial"/>
-          <w:sz w:val="24"/>
-          <w:szCs w:val="24"/>
-        </w:rPr>
-        <w:t>skins</w:t>
-      </w:r>
-      <w:proofErr w:type="spellEnd"/>
-      <w:r>
-        <w:rPr>
-          <w:rFonts w:ascii="Arial" w:hAnsi="Arial" w:cs="Arial"/>
-          <w:sz w:val="24"/>
-          <w:szCs w:val="24"/>
-        </w:rPr>
-        <w:t xml:space="preserve"> no site, permitindo assim o investimento de suas </w:t>
-      </w:r>
-      <w:proofErr w:type="spellStart"/>
-      <w:r>
-        <w:rPr>
-          <w:rFonts w:ascii="Arial" w:hAnsi="Arial" w:cs="Arial"/>
-          <w:sz w:val="24"/>
-          <w:szCs w:val="24"/>
-        </w:rPr>
-        <w:t>skins</w:t>
-      </w:r>
-      <w:proofErr w:type="spellEnd"/>
-      <w:r>
-        <w:rPr>
-          <w:rFonts w:ascii="Arial" w:hAnsi="Arial" w:cs="Arial"/>
-          <w:sz w:val="24"/>
-          <w:szCs w:val="24"/>
-        </w:rPr>
-        <w:t xml:space="preserve">, assim como a compra de outras </w:t>
-      </w:r>
-      <w:proofErr w:type="spellStart"/>
-      <w:r>
-        <w:rPr>
-          <w:rFonts w:ascii="Arial" w:hAnsi="Arial" w:cs="Arial"/>
-          <w:sz w:val="24"/>
-          <w:szCs w:val="24"/>
-        </w:rPr>
-        <w:t>skins</w:t>
-      </w:r>
-      <w:proofErr w:type="spellEnd"/>
-      <w:r>
-        <w:rPr>
-          <w:rFonts w:ascii="Arial" w:hAnsi="Arial" w:cs="Arial"/>
-          <w:sz w:val="24"/>
-          <w:szCs w:val="24"/>
-        </w:rPr>
-        <w:t xml:space="preserve"> em investimento. </w:t>
-      </w:r>
-      <w:r>
-        <w:rPr>
-          <w:rFonts w:ascii="Arial" w:hAnsi="Arial" w:cs="Arial"/>
-          <w:sz w:val="24"/>
-          <w:szCs w:val="24"/>
-        </w:rPr>
-        <w:t xml:space="preserve">O desenvolvimento e planejamento do projeto beberá dos métodos ágeis, aplicando uma engenharia de software próxima ao que reside na metodologia XP. Para isso a ferramenta </w:t>
-      </w:r>
-      <w:proofErr w:type="spellStart"/>
-      <w:r>
-        <w:rPr>
-          <w:rFonts w:ascii="Arial" w:hAnsi="Arial" w:cs="Arial"/>
-          <w:sz w:val="24"/>
-          <w:szCs w:val="24"/>
-        </w:rPr>
-        <w:t>Pivotal</w:t>
-      </w:r>
-      <w:proofErr w:type="spellEnd"/>
-      <w:r>
-        <w:rPr>
-          <w:rFonts w:ascii="Arial" w:hAnsi="Arial" w:cs="Arial"/>
+      <w:r>
+        <w:rPr>
+          <w:rFonts w:ascii="Arial" w:hAnsi="Arial" w:cs="Arial"/>
+          <w:sz w:val="24"/>
+          <w:szCs w:val="24"/>
+        </w:rPr>
+        <w:t>e</w:t>
+      </w:r>
+      <w:r>
+        <w:rPr>
+          <w:rFonts w:ascii="Arial" w:hAnsi="Arial" w:cs="Arial"/>
+          <w:sz w:val="24"/>
+          <w:szCs w:val="24"/>
+        </w:rPr>
+        <w:t xml:space="preserve"> ’</w:t>
+      </w:r>
+      <w:r>
+        <w:rPr>
+          <w:rFonts w:ascii="Arial" w:hAnsi="Arial" w:cs="Arial"/>
+          <w:sz w:val="24"/>
+          <w:szCs w:val="24"/>
+        </w:rPr>
+        <w:t>Node.Js</w:t>
+      </w:r>
+      <w:r>
+        <w:rPr>
+          <w:rFonts w:ascii="Arial" w:hAnsi="Arial" w:cs="Arial"/>
+          <w:sz w:val="24"/>
+          <w:szCs w:val="24"/>
+        </w:rPr>
+        <w:t>’</w:t>
+      </w:r>
+      <w:r>
+        <w:rPr>
+          <w:rFonts w:ascii="Arial" w:hAnsi="Arial" w:cs="Arial"/>
+          <w:sz w:val="24"/>
+          <w:szCs w:val="24"/>
+        </w:rPr>
+        <w:t xml:space="preserve"> para </w:t>
+      </w:r>
+      <w:r>
+        <w:rPr>
+          <w:rFonts w:ascii="Arial" w:hAnsi="Arial" w:cs="Arial"/>
+          <w:sz w:val="24"/>
+          <w:szCs w:val="24"/>
+        </w:rPr>
+        <w:t xml:space="preserve">o </w:t>
+      </w:r>
+      <w:r>
+        <w:rPr>
+          <w:rFonts w:ascii="Arial" w:hAnsi="Arial" w:cs="Arial"/>
+          <w:sz w:val="24"/>
+          <w:szCs w:val="24"/>
+        </w:rPr>
+        <w:t>back-end</w:t>
+      </w:r>
+      <w:r>
+        <w:rPr>
+          <w:rFonts w:ascii="Arial" w:hAnsi="Arial" w:cs="Arial"/>
+          <w:sz w:val="24"/>
+          <w:szCs w:val="24"/>
+        </w:rPr>
+        <w:t>.</w:t>
+      </w:r>
+      <w:r>
+        <w:rPr>
+          <w:rFonts w:ascii="Arial" w:hAnsi="Arial" w:cs="Arial"/>
+          <w:sz w:val="24"/>
+          <w:szCs w:val="24"/>
+        </w:rPr>
+        <w:t xml:space="preserve"> No back-end, o framework ‘express’ será responsável por instanciar e administrar o servidores web</w:t>
+      </w:r>
+      <w:r>
+        <w:rPr>
+          <w:rFonts w:ascii="Arial" w:hAnsi="Arial" w:cs="Arial"/>
+          <w:sz w:val="24"/>
+          <w:szCs w:val="24"/>
+        </w:rPr>
+        <w:t>. P</w:t>
+      </w:r>
+      <w:r>
+        <w:rPr>
+          <w:rFonts w:ascii="Arial" w:hAnsi="Arial" w:cs="Arial"/>
+          <w:sz w:val="24"/>
+          <w:szCs w:val="24"/>
+        </w:rPr>
+        <w:t>ara teste</w:t>
+      </w:r>
+      <w:r>
+        <w:rPr>
+          <w:rFonts w:ascii="Arial" w:hAnsi="Arial" w:cs="Arial"/>
+          <w:sz w:val="24"/>
+          <w:szCs w:val="24"/>
+        </w:rPr>
+        <w:t xml:space="preserve">s, </w:t>
+      </w:r>
+      <w:r>
+        <w:rPr>
+          <w:rFonts w:ascii="Arial" w:hAnsi="Arial" w:cs="Arial"/>
+          <w:sz w:val="24"/>
+          <w:szCs w:val="24"/>
+        </w:rPr>
+        <w:t>os frameworks ‘Jest’ e ‘Cucumber’ serão utilizados</w:t>
+      </w:r>
+      <w:r>
+        <w:rPr>
+          <w:rFonts w:ascii="Arial" w:hAnsi="Arial" w:cs="Arial"/>
+          <w:sz w:val="24"/>
+          <w:szCs w:val="24"/>
+        </w:rPr>
+        <w:t>, enquanto para deploy e controle de versão, o Heroku e o Github serão utilizados, respectivamente</w:t>
+      </w:r>
+      <w:r>
+        <w:rPr>
+          <w:rFonts w:ascii="Arial" w:hAnsi="Arial" w:cs="Arial"/>
+          <w:sz w:val="24"/>
+          <w:szCs w:val="24"/>
+        </w:rPr>
+        <w:t>.</w:t>
+      </w:r>
+    </w:p>
+    <w:p>
+      <w:pPr>
+        <w:jc w:val="both"/>
+        <w:rPr>
+          <w:rFonts w:ascii="Arial" w:hAnsi="Arial" w:cs="Arial"/>
+          <w:sz w:val="24"/>
+          <w:szCs w:val="24"/>
+        </w:rPr>
+      </w:pPr>
+      <w:r>
+        <w:rPr>
+          <w:rFonts w:ascii="Arial" w:hAnsi="Arial" w:cs="Arial"/>
+          <w:b/>
+          <w:bCs/>
+          <w:sz w:val="24"/>
+          <w:szCs w:val="24"/>
+        </w:rPr>
+        <w:t>Palavras-chaves:</w:t>
+      </w:r>
+      <w:r>
+        <w:rPr>
+          <w:rFonts w:ascii="Arial" w:hAnsi="Arial" w:cs="Arial"/>
+          <w:b/>
+          <w:bCs/>
           <w:sz w:val="24"/>
           <w:szCs w:val="24"/>
         </w:rPr>
         <w:t xml:space="preserve"> </w:t>
       </w:r>
-      <w:proofErr w:type="spellStart"/>
-      <w:r>
-        <w:rPr>
-          <w:rFonts w:ascii="Arial" w:hAnsi="Arial" w:cs="Arial"/>
-          <w:sz w:val="24"/>
-          <w:szCs w:val="24"/>
-        </w:rPr>
-        <w:t>Tracker</w:t>
-      </w:r>
-      <w:proofErr w:type="spellEnd"/>
-      <w:r>
-        <w:rPr>
-          <w:rFonts w:ascii="Arial" w:hAnsi="Arial" w:cs="Arial"/>
-          <w:sz w:val="24"/>
-          <w:szCs w:val="24"/>
-        </w:rPr>
-        <w:t xml:space="preserve"> será utilizada para administração do projeto, onde todas as ‘Histórias de Usuário’ serão organizadas</w:t>
-      </w:r>
-      <w:r>
-        <w:rPr>
-          <w:rFonts w:ascii="Arial" w:hAnsi="Arial" w:cs="Arial"/>
-          <w:sz w:val="24"/>
-          <w:szCs w:val="24"/>
-        </w:rPr>
-        <w:t xml:space="preserve"> e discutidas</w:t>
+      <w:r>
+        <w:rPr>
+          <w:rFonts w:ascii="Arial" w:hAnsi="Arial" w:cs="Arial"/>
+          <w:sz w:val="24"/>
+          <w:szCs w:val="24"/>
+        </w:rPr>
+        <w:t>day trading de skins. bolsa de valores de skins. sistema de troca de skins. aplicação web</w:t>
       </w:r>
       <w:r>
         <w:rPr>
@@ -270,450 +320,6 @@
         </w:rPr>
         <w:t>.</w:t>
       </w:r>
-      <w:r>
-        <w:rPr>
-          <w:rFonts w:ascii="Arial" w:hAnsi="Arial" w:cs="Arial"/>
-          <w:sz w:val="24"/>
-          <w:szCs w:val="24"/>
-        </w:rPr>
-        <w:t xml:space="preserve"> Partindo para a parte mais técnica, o sistema será implementado utilizando </w:t>
-      </w:r>
-      <w:r>
-        <w:rPr>
-          <w:rFonts w:ascii="Arial" w:hAnsi="Arial" w:cs="Arial"/>
-          <w:sz w:val="24"/>
-          <w:szCs w:val="24"/>
-        </w:rPr>
-        <w:t>‘</w:t>
-      </w:r>
-      <w:r>
-        <w:rPr>
-          <w:rFonts w:ascii="Arial" w:hAnsi="Arial" w:cs="Arial"/>
-          <w:sz w:val="24"/>
-          <w:szCs w:val="24"/>
-        </w:rPr>
-        <w:t>HTML5</w:t>
-      </w:r>
-      <w:r>
-        <w:rPr>
-          <w:rFonts w:ascii="Arial" w:hAnsi="Arial" w:cs="Arial"/>
-          <w:sz w:val="24"/>
-          <w:szCs w:val="24"/>
-        </w:rPr>
-        <w:t>’</w:t>
-      </w:r>
-      <w:r>
-        <w:rPr>
-          <w:rFonts w:ascii="Arial" w:hAnsi="Arial" w:cs="Arial"/>
-          <w:sz w:val="24"/>
-          <w:szCs w:val="24"/>
-        </w:rPr>
-        <w:t xml:space="preserve"> para </w:t>
-      </w:r>
-      <w:r>
-        <w:rPr>
-          <w:rFonts w:ascii="Arial" w:hAnsi="Arial" w:cs="Arial"/>
-          <w:sz w:val="24"/>
-          <w:szCs w:val="24"/>
-        </w:rPr>
-        <w:t xml:space="preserve">o </w:t>
-      </w:r>
-      <w:r>
-        <w:rPr>
-          <w:rFonts w:ascii="Arial" w:hAnsi="Arial" w:cs="Arial"/>
-          <w:sz w:val="24"/>
-          <w:szCs w:val="24"/>
-        </w:rPr>
-        <w:t>front-</w:t>
-      </w:r>
-      <w:proofErr w:type="spellStart"/>
-      <w:r>
-        <w:rPr>
-          <w:rFonts w:ascii="Arial" w:hAnsi="Arial" w:cs="Arial"/>
-          <w:sz w:val="24"/>
-          <w:szCs w:val="24"/>
-        </w:rPr>
-        <w:t>end</w:t>
-      </w:r>
-      <w:proofErr w:type="spellEnd"/>
-      <w:r>
-        <w:rPr>
-          <w:rFonts w:ascii="Arial" w:hAnsi="Arial" w:cs="Arial"/>
-          <w:sz w:val="24"/>
-          <w:szCs w:val="24"/>
-        </w:rPr>
-        <w:t xml:space="preserve"> </w:t>
-      </w:r>
-      <w:proofErr w:type="gramStart"/>
-      <w:r>
-        <w:rPr>
-          <w:rFonts w:ascii="Arial" w:hAnsi="Arial" w:cs="Arial"/>
-          <w:sz w:val="24"/>
-          <w:szCs w:val="24"/>
-        </w:rPr>
-        <w:t>e</w:t>
-      </w:r>
-      <w:r>
-        <w:rPr>
-          <w:rFonts w:ascii="Arial" w:hAnsi="Arial" w:cs="Arial"/>
-          <w:sz w:val="24"/>
-          <w:szCs w:val="24"/>
-        </w:rPr>
-        <w:t xml:space="preserve"> ’</w:t>
-      </w:r>
-      <w:proofErr w:type="spellStart"/>
-      <w:proofErr w:type="gramEnd"/>
-      <w:r>
-        <w:rPr>
-          <w:rFonts w:ascii="Arial" w:hAnsi="Arial" w:cs="Arial"/>
-          <w:sz w:val="24"/>
-          <w:szCs w:val="24"/>
-        </w:rPr>
-        <w:t>Node.Js</w:t>
-      </w:r>
-      <w:proofErr w:type="spellEnd"/>
-      <w:r>
-        <w:rPr>
-          <w:rFonts w:ascii="Arial" w:hAnsi="Arial" w:cs="Arial"/>
-          <w:sz w:val="24"/>
-          <w:szCs w:val="24"/>
-        </w:rPr>
-        <w:t>’</w:t>
-      </w:r>
-      <w:r>
-        <w:rPr>
-          <w:rFonts w:ascii="Arial" w:hAnsi="Arial" w:cs="Arial"/>
-          <w:sz w:val="24"/>
-          <w:szCs w:val="24"/>
-        </w:rPr>
-        <w:t xml:space="preserve"> para </w:t>
-      </w:r>
-      <w:r>
-        <w:rPr>
-          <w:rFonts w:ascii="Arial" w:hAnsi="Arial" w:cs="Arial"/>
-          <w:sz w:val="24"/>
-          <w:szCs w:val="24"/>
-        </w:rPr>
-        <w:t xml:space="preserve">o </w:t>
-      </w:r>
-      <w:proofErr w:type="spellStart"/>
-      <w:r>
-        <w:rPr>
-          <w:rFonts w:ascii="Arial" w:hAnsi="Arial" w:cs="Arial"/>
-          <w:sz w:val="24"/>
-          <w:szCs w:val="24"/>
-        </w:rPr>
-        <w:t>back</w:t>
-      </w:r>
-      <w:proofErr w:type="spellEnd"/>
-      <w:r>
-        <w:rPr>
-          <w:rFonts w:ascii="Arial" w:hAnsi="Arial" w:cs="Arial"/>
-          <w:sz w:val="24"/>
-          <w:szCs w:val="24"/>
-        </w:rPr>
-        <w:t>-end</w:t>
-      </w:r>
-      <w:r>
-        <w:rPr>
-          <w:rFonts w:ascii="Arial" w:hAnsi="Arial" w:cs="Arial"/>
-          <w:sz w:val="24"/>
-          <w:szCs w:val="24"/>
-        </w:rPr>
-        <w:t>.</w:t>
-      </w:r>
-      <w:r>
-        <w:rPr>
-          <w:rFonts w:ascii="Arial" w:hAnsi="Arial" w:cs="Arial"/>
-          <w:sz w:val="24"/>
-          <w:szCs w:val="24"/>
-        </w:rPr>
-        <w:t xml:space="preserve"> No </w:t>
-      </w:r>
-      <w:proofErr w:type="spellStart"/>
-      <w:r>
-        <w:rPr>
-          <w:rFonts w:ascii="Arial" w:hAnsi="Arial" w:cs="Arial"/>
-          <w:sz w:val="24"/>
-          <w:szCs w:val="24"/>
-        </w:rPr>
-        <w:t>back-end</w:t>
-      </w:r>
-      <w:proofErr w:type="spellEnd"/>
-      <w:r>
-        <w:rPr>
-          <w:rFonts w:ascii="Arial" w:hAnsi="Arial" w:cs="Arial"/>
-          <w:sz w:val="24"/>
-          <w:szCs w:val="24"/>
-        </w:rPr>
-        <w:t>, o framework ‘</w:t>
-      </w:r>
-      <w:proofErr w:type="spellStart"/>
-      <w:r>
-        <w:rPr>
-          <w:rFonts w:ascii="Arial" w:hAnsi="Arial" w:cs="Arial"/>
-          <w:sz w:val="24"/>
-          <w:szCs w:val="24"/>
-        </w:rPr>
-        <w:t>express</w:t>
-      </w:r>
-      <w:proofErr w:type="spellEnd"/>
-      <w:r>
-        <w:rPr>
-          <w:rFonts w:ascii="Arial" w:hAnsi="Arial" w:cs="Arial"/>
-          <w:sz w:val="24"/>
-          <w:szCs w:val="24"/>
-        </w:rPr>
-        <w:t>’ será responsável por instanciar e administrar o servidores web</w:t>
-      </w:r>
-      <w:r>
-        <w:rPr>
-          <w:rFonts w:ascii="Arial" w:hAnsi="Arial" w:cs="Arial"/>
-          <w:sz w:val="24"/>
-          <w:szCs w:val="24"/>
-        </w:rPr>
-        <w:t>. P</w:t>
-      </w:r>
-      <w:r>
-        <w:rPr>
-          <w:rFonts w:ascii="Arial" w:hAnsi="Arial" w:cs="Arial"/>
-          <w:sz w:val="24"/>
-          <w:szCs w:val="24"/>
-        </w:rPr>
-        <w:t>ara teste</w:t>
-      </w:r>
-      <w:r>
-        <w:rPr>
-          <w:rFonts w:ascii="Arial" w:hAnsi="Arial" w:cs="Arial"/>
-          <w:sz w:val="24"/>
-          <w:szCs w:val="24"/>
-        </w:rPr>
-        <w:t xml:space="preserve">s, </w:t>
-      </w:r>
-      <w:r>
-        <w:rPr>
-          <w:rFonts w:ascii="Arial" w:hAnsi="Arial" w:cs="Arial"/>
-          <w:sz w:val="24"/>
-          <w:szCs w:val="24"/>
-        </w:rPr>
-        <w:t>os frameworks ‘</w:t>
-      </w:r>
-      <w:proofErr w:type="spellStart"/>
-      <w:r>
-        <w:rPr>
-          <w:rFonts w:ascii="Arial" w:hAnsi="Arial" w:cs="Arial"/>
-          <w:sz w:val="24"/>
-          <w:szCs w:val="24"/>
-        </w:rPr>
-        <w:t>Jest</w:t>
-      </w:r>
-      <w:proofErr w:type="spellEnd"/>
-      <w:r>
-        <w:rPr>
-          <w:rFonts w:ascii="Arial" w:hAnsi="Arial" w:cs="Arial"/>
-          <w:sz w:val="24"/>
-          <w:szCs w:val="24"/>
-        </w:rPr>
-        <w:t>’ e ‘</w:t>
-      </w:r>
-      <w:proofErr w:type="spellStart"/>
-      <w:r>
-        <w:rPr>
-          <w:rFonts w:ascii="Arial" w:hAnsi="Arial" w:cs="Arial"/>
-          <w:sz w:val="24"/>
-          <w:szCs w:val="24"/>
-        </w:rPr>
-        <w:t>Cucumber</w:t>
-      </w:r>
-      <w:proofErr w:type="spellEnd"/>
-      <w:r>
-        <w:rPr>
-          <w:rFonts w:ascii="Arial" w:hAnsi="Arial" w:cs="Arial"/>
-          <w:sz w:val="24"/>
-          <w:szCs w:val="24"/>
-        </w:rPr>
-        <w:t>’ serão utilizados</w:t>
-      </w:r>
-      <w:r>
-        <w:rPr>
-          <w:rFonts w:ascii="Arial" w:hAnsi="Arial" w:cs="Arial"/>
-          <w:sz w:val="24"/>
-          <w:szCs w:val="24"/>
-        </w:rPr>
-        <w:t xml:space="preserve">, enquanto para </w:t>
-      </w:r>
-      <w:proofErr w:type="spellStart"/>
-      <w:r>
-        <w:rPr>
-          <w:rFonts w:ascii="Arial" w:hAnsi="Arial" w:cs="Arial"/>
-          <w:sz w:val="24"/>
-          <w:szCs w:val="24"/>
-        </w:rPr>
-        <w:t>deploy</w:t>
-      </w:r>
-      <w:proofErr w:type="spellEnd"/>
-      <w:r>
-        <w:rPr>
-          <w:rFonts w:ascii="Arial" w:hAnsi="Arial" w:cs="Arial"/>
-          <w:sz w:val="24"/>
-          <w:szCs w:val="24"/>
-        </w:rPr>
-        <w:t xml:space="preserve"> e controle de versão, o </w:t>
-      </w:r>
-      <w:proofErr w:type="spellStart"/>
-      <w:r>
-        <w:rPr>
-          <w:rFonts w:ascii="Arial" w:hAnsi="Arial" w:cs="Arial"/>
-          <w:sz w:val="24"/>
-          <w:szCs w:val="24"/>
-        </w:rPr>
-        <w:t>Heroku</w:t>
-      </w:r>
-      <w:proofErr w:type="spellEnd"/>
-      <w:r>
-        <w:rPr>
-          <w:rFonts w:ascii="Arial" w:hAnsi="Arial" w:cs="Arial"/>
-          <w:sz w:val="24"/>
-          <w:szCs w:val="24"/>
-        </w:rPr>
-        <w:t xml:space="preserve"> e o </w:t>
-      </w:r>
-      <w:proofErr w:type="spellStart"/>
-      <w:r>
-        <w:rPr>
-          <w:rFonts w:ascii="Arial" w:hAnsi="Arial" w:cs="Arial"/>
-          <w:sz w:val="24"/>
-          <w:szCs w:val="24"/>
-        </w:rPr>
-        <w:t>Github</w:t>
-      </w:r>
-      <w:proofErr w:type="spellEnd"/>
-      <w:r>
-        <w:rPr>
-          <w:rFonts w:ascii="Arial" w:hAnsi="Arial" w:cs="Arial"/>
-          <w:sz w:val="24"/>
-          <w:szCs w:val="24"/>
-        </w:rPr>
-        <w:t xml:space="preserve"> serão utilizados, respectivamente</w:t>
-      </w:r>
-      <w:r>
-        <w:rPr>
-          <w:rFonts w:ascii="Arial" w:hAnsi="Arial" w:cs="Arial"/>
-          <w:sz w:val="24"/>
-          <w:szCs w:val="24"/>
-        </w:rPr>
-        <w:t>.</w:t>
-      </w:r>
-    </w:p>
-    <w:p>
-      <w:pPr>
-        <w:jc w:val="both"/>
-        <w:rPr>
-          <w:rFonts w:ascii="Arial" w:hAnsi="Arial" w:cs="Arial"/>
-          <w:sz w:val="24"/>
-          <w:szCs w:val="24"/>
-        </w:rPr>
-      </w:pPr>
-      <w:r>
-        <w:rPr>
-          <w:rFonts w:ascii="Arial" w:hAnsi="Arial" w:cs="Arial"/>
-          <w:b/>
-          <w:bCs/>
-          <w:sz w:val="24"/>
-          <w:szCs w:val="24"/>
-        </w:rPr>
-        <w:t>Palavras-chaves:</w:t>
-      </w:r>
-      <w:r>
-        <w:rPr>
-          <w:rFonts w:ascii="Arial" w:hAnsi="Arial" w:cs="Arial"/>
-          <w:b/>
-          <w:bCs/>
-          <w:sz w:val="24"/>
-          <w:szCs w:val="24"/>
-        </w:rPr>
-        <w:t xml:space="preserve"> </w:t>
-      </w:r>
-      <w:proofErr w:type="spellStart"/>
-      <w:r>
-        <w:rPr>
-          <w:rFonts w:ascii="Arial" w:hAnsi="Arial" w:cs="Arial"/>
-          <w:sz w:val="24"/>
-          <w:szCs w:val="24"/>
-        </w:rPr>
-        <w:t>day</w:t>
-      </w:r>
-      <w:proofErr w:type="spellEnd"/>
-      <w:r>
-        <w:rPr>
-          <w:rFonts w:ascii="Arial" w:hAnsi="Arial" w:cs="Arial"/>
-          <w:sz w:val="24"/>
-          <w:szCs w:val="24"/>
-        </w:rPr>
-        <w:t xml:space="preserve"> trading de </w:t>
-      </w:r>
-      <w:proofErr w:type="spellStart"/>
-      <w:r>
-        <w:rPr>
-          <w:rFonts w:ascii="Arial" w:hAnsi="Arial" w:cs="Arial"/>
-          <w:sz w:val="24"/>
-          <w:szCs w:val="24"/>
-        </w:rPr>
-        <w:t>skins</w:t>
-      </w:r>
-      <w:proofErr w:type="spellEnd"/>
-      <w:r>
-        <w:rPr>
-          <w:rFonts w:ascii="Arial" w:hAnsi="Arial" w:cs="Arial"/>
-          <w:sz w:val="24"/>
-          <w:szCs w:val="24"/>
-        </w:rPr>
-        <w:t xml:space="preserve">. bolsa de valores de </w:t>
-      </w:r>
-      <w:proofErr w:type="spellStart"/>
-      <w:r>
-        <w:rPr>
-          <w:rFonts w:ascii="Arial" w:hAnsi="Arial" w:cs="Arial"/>
-          <w:sz w:val="24"/>
-          <w:szCs w:val="24"/>
-        </w:rPr>
-        <w:t>skins</w:t>
-      </w:r>
-      <w:proofErr w:type="spellEnd"/>
-      <w:r>
-        <w:rPr>
-          <w:rFonts w:ascii="Arial" w:hAnsi="Arial" w:cs="Arial"/>
-          <w:sz w:val="24"/>
-          <w:szCs w:val="24"/>
-        </w:rPr>
-        <w:t xml:space="preserve">. sistema de troca de </w:t>
-      </w:r>
-      <w:proofErr w:type="spellStart"/>
-      <w:r>
-        <w:rPr>
-          <w:rFonts w:ascii="Arial" w:hAnsi="Arial" w:cs="Arial"/>
-          <w:sz w:val="24"/>
-          <w:szCs w:val="24"/>
-        </w:rPr>
-        <w:t>skins</w:t>
-      </w:r>
-      <w:proofErr w:type="spellEnd"/>
-      <w:r>
-        <w:rPr>
-          <w:rFonts w:ascii="Arial" w:hAnsi="Arial" w:cs="Arial"/>
-          <w:sz w:val="24"/>
-          <w:szCs w:val="24"/>
-        </w:rPr>
-        <w:t>. aplicação web</w:t>
-      </w:r>
-      <w:r>
-        <w:rPr>
-          <w:rFonts w:ascii="Arial" w:hAnsi="Arial" w:cs="Arial"/>
-          <w:sz w:val="24"/>
-          <w:szCs w:val="24"/>
-        </w:rPr>
-        <w:t>.</w:t>
-      </w:r>
     </w:p>
     <w:p>
       <w:pPr>
@@ -903,25 +509,14 @@
         </w:rPr>
         <w:t xml:space="preserve">methods, applying </w:t>
       </w:r>
-      <w:proofErr w:type="gramStart"/>
-      <w:r>
-        <w:rPr>
-          <w:rFonts w:ascii="Arial" w:hAnsi="Arial" w:cs="Arial"/>
-          <w:sz w:val="24"/>
-          <w:szCs w:val="24"/>
-          <w:lang w:val="en-US"/>
-        </w:rPr>
-        <w:t>an</w:t>
-      </w:r>
-      <w:proofErr w:type="gramEnd"/>
-      <w:r>
-        <w:rPr>
-          <w:rFonts w:ascii="Arial" w:hAnsi="Arial" w:cs="Arial"/>
-          <w:sz w:val="24"/>
-          <w:szCs w:val="24"/>
-          <w:lang w:val="en-US"/>
-        </w:rPr>
-        <w:t xml:space="preserve"> </w:t>
+      <w:r>
+        <w:rPr>
+          <w:rFonts w:ascii="Arial" w:hAnsi="Arial" w:cs="Arial"/>
+          <w:sz w:val="24"/>
+          <w:szCs w:val="24"/>
+          <w:lang w:val="en-US"/>
+        </w:rPr>
+        <w:t xml:space="preserve">an </w:t>
       </w:r>
       <w:r>
         <w:rPr>
@@ -1002,27 +597,7 @@
           <w:szCs w:val="24"/>
           <w:lang w:val="en-US"/>
         </w:rPr>
-        <w:t>end and '</w:t>
-      </w:r>
-      <w:proofErr w:type="spellStart"/>
-      <w:r>
-        <w:rPr>
-          <w:rFonts w:ascii="Arial" w:hAnsi="Arial" w:cs="Arial"/>
-          <w:sz w:val="24"/>
-          <w:szCs w:val="24"/>
-          <w:lang w:val="en-US"/>
-        </w:rPr>
-        <w:t>Node.Js</w:t>
-      </w:r>
-      <w:proofErr w:type="spellEnd"/>
-      <w:r>
-        <w:rPr>
-          <w:rFonts w:ascii="Arial" w:hAnsi="Arial" w:cs="Arial"/>
-          <w:sz w:val="24"/>
-          <w:szCs w:val="24"/>
-          <w:lang w:val="en-US"/>
-        </w:rPr>
-        <w:t>' for back</w:t>
+        <w:t>end and 'Node.Js' for back</w:t>
       </w:r>
       <w:r>
         <w:rPr>
@@ -1112,27 +687,7 @@
           <w:szCs w:val="24"/>
           <w:lang w:val="en-US"/>
         </w:rPr>
-        <w:t xml:space="preserve">will be used, while to deploy and control the version, Heroku and </w:t>
-      </w:r>
-      <w:proofErr w:type="spellStart"/>
-      <w:r>
-        <w:rPr>
-          <w:rFonts w:ascii="Arial" w:hAnsi="Arial" w:cs="Arial"/>
-          <w:sz w:val="24"/>
-          <w:szCs w:val="24"/>
-          <w:lang w:val="en-US"/>
-        </w:rPr>
-        <w:t>Github</w:t>
-      </w:r>
-      <w:proofErr w:type="spellEnd"/>
-      <w:r>
-        <w:rPr>
-          <w:rFonts w:ascii="Arial" w:hAnsi="Arial" w:cs="Arial"/>
-          <w:sz w:val="24"/>
-          <w:szCs w:val="24"/>
-          <w:lang w:val="en-US"/>
-        </w:rPr>
-        <w:t xml:space="preserve"> will be used</w:t>
+        <w:t>will be used, while to deploy and control the version, Heroku and Github will be used</w:t>
       </w:r>
       <w:r>
         <w:rPr>
@@ -1381,25 +936,7 @@
           <w:sz w:val="24"/>
           <w:szCs w:val="24"/>
         </w:rPr>
-        <w:t xml:space="preserve">até mais do que a própria venda de jogos, que consiste no mercado de </w:t>
-      </w:r>
-      <w:proofErr w:type="spellStart"/>
-      <w:r>
-        <w:rPr>
-          <w:rFonts w:ascii="Arial" w:hAnsi="Arial" w:cs="Arial"/>
-          <w:sz w:val="24"/>
-          <w:szCs w:val="24"/>
-        </w:rPr>
-        <w:t>Skins</w:t>
-      </w:r>
-      <w:proofErr w:type="spellEnd"/>
-      <w:r>
-        <w:rPr>
-          <w:rFonts w:ascii="Arial" w:hAnsi="Arial" w:cs="Arial"/>
-          <w:sz w:val="24"/>
-          <w:szCs w:val="24"/>
-        </w:rPr>
-        <w:t>, que são equipamentos ou customizações que podem ser compradas com dinheiro físico e utilizadas dentro do jogo especifico que as detêm.</w:t>
+        <w:t>até mais do que a própria venda de jogos, que consiste no mercado de Skins, que são equipamentos ou customizações que podem ser compradas com dinheiro físico e utilizadas dentro do jogo especifico que as detêm.</w:t>
       </w:r>
     </w:p>
     <w:p>
@@ -1451,25 +988,7 @@
           <w:sz w:val="24"/>
           <w:szCs w:val="24"/>
         </w:rPr>
-        <w:t xml:space="preserve">mercados de </w:t>
-      </w:r>
-      <w:proofErr w:type="spellStart"/>
-      <w:r>
-        <w:rPr>
-          <w:rFonts w:ascii="Arial" w:hAnsi="Arial" w:cs="Arial"/>
-          <w:sz w:val="24"/>
-          <w:szCs w:val="24"/>
-        </w:rPr>
-        <w:t>Skins</w:t>
-      </w:r>
-      <w:proofErr w:type="spellEnd"/>
-      <w:r>
-        <w:rPr>
-          <w:rFonts w:ascii="Arial" w:hAnsi="Arial" w:cs="Arial"/>
-          <w:sz w:val="24"/>
-          <w:szCs w:val="24"/>
-        </w:rPr>
-        <w:t xml:space="preserve">, </w:t>
+        <w:t xml:space="preserve">mercados de Skins, </w:t>
       </w:r>
       <w:r>
         <w:rPr>
@@ -1569,25 +1088,7 @@
           <w:sz w:val="24"/>
           <w:szCs w:val="24"/>
         </w:rPr>
-        <w:t xml:space="preserve">os softwares que seguem as vertentes citadas anteriormente. Com isso, como seria possível criar uma aplicação web para este mercado de </w:t>
-      </w:r>
-      <w:proofErr w:type="spellStart"/>
-      <w:r>
-        <w:rPr>
-          <w:rFonts w:ascii="Arial" w:hAnsi="Arial" w:cs="Arial"/>
-          <w:sz w:val="24"/>
-          <w:szCs w:val="24"/>
-        </w:rPr>
-        <w:t>skins</w:t>
-      </w:r>
-      <w:proofErr w:type="spellEnd"/>
-      <w:r>
-        <w:rPr>
-          <w:rFonts w:ascii="Arial" w:hAnsi="Arial" w:cs="Arial"/>
-          <w:sz w:val="24"/>
-          <w:szCs w:val="24"/>
-        </w:rPr>
-        <w:t xml:space="preserve"> de forma que tal sistema não caia em saturação?</w:t>
+        <w:t>os softwares que seguem as vertentes citadas anteriormente. Com isso, como seria possível criar uma aplicação web para este mercado de skins de forma que tal sistema não caia em saturação?</w:t>
       </w:r>
     </w:p>
     <w:p>
@@ -1615,69 +1116,15 @@
           <w:sz w:val="24"/>
           <w:szCs w:val="24"/>
         </w:rPr>
-        <w:t xml:space="preserve">trabalho de pesquisa consistirá no desenvolvimento de um software web para troca/venda de </w:t>
-      </w:r>
-      <w:proofErr w:type="spellStart"/>
-      <w:r>
-        <w:rPr>
-          <w:rFonts w:ascii="Arial" w:hAnsi="Arial" w:cs="Arial"/>
-          <w:sz w:val="24"/>
-          <w:szCs w:val="24"/>
-        </w:rPr>
-        <w:t>skins</w:t>
-      </w:r>
-      <w:proofErr w:type="spellEnd"/>
-      <w:r>
-        <w:rPr>
-          <w:rFonts w:ascii="Arial" w:hAnsi="Arial" w:cs="Arial"/>
-          <w:sz w:val="24"/>
-          <w:szCs w:val="24"/>
-        </w:rPr>
-        <w:t xml:space="preserve"> de jogos eletrônicos, neste caso vendo em conta </w:t>
-      </w:r>
-      <w:proofErr w:type="spellStart"/>
-      <w:r>
-        <w:rPr>
-          <w:rFonts w:ascii="Arial" w:hAnsi="Arial" w:cs="Arial"/>
-          <w:sz w:val="24"/>
-          <w:szCs w:val="24"/>
-        </w:rPr>
-        <w:t>skins</w:t>
-      </w:r>
-      <w:proofErr w:type="spellEnd"/>
-      <w:r>
-        <w:rPr>
-          <w:rFonts w:ascii="Arial" w:hAnsi="Arial" w:cs="Arial"/>
-          <w:sz w:val="24"/>
-          <w:szCs w:val="24"/>
-        </w:rPr>
-        <w:t xml:space="preserve"> de </w:t>
-      </w:r>
-      <w:r>
-        <w:rPr>
-          <w:rFonts w:ascii="Arial" w:hAnsi="Arial" w:cs="Arial"/>
-          <w:sz w:val="24"/>
-          <w:szCs w:val="24"/>
-        </w:rPr>
-        <w:t xml:space="preserve">‘Counter-Strike: Global </w:t>
-      </w:r>
-      <w:proofErr w:type="spellStart"/>
-      <w:r>
-        <w:rPr>
-          <w:rFonts w:ascii="Arial" w:hAnsi="Arial" w:cs="Arial"/>
-          <w:sz w:val="24"/>
-          <w:szCs w:val="24"/>
-        </w:rPr>
-        <w:t>Offensive</w:t>
-      </w:r>
-      <w:proofErr w:type="spellEnd"/>
-      <w:r>
-        <w:rPr>
-          <w:rFonts w:ascii="Arial" w:hAnsi="Arial" w:cs="Arial"/>
-          <w:sz w:val="24"/>
-          <w:szCs w:val="24"/>
-        </w:rPr>
-        <w:t>’</w:t>
+        <w:t xml:space="preserve">trabalho de pesquisa consistirá no desenvolvimento de um software web para troca/venda de skins de jogos eletrônicos, neste caso vendo em conta skins de </w:t>
+      </w:r>
+      <w:r>
+        <w:rPr>
+          <w:rFonts w:ascii="Arial" w:hAnsi="Arial" w:cs="Arial"/>
+          <w:sz w:val="24"/>
+          <w:szCs w:val="24"/>
+        </w:rPr>
+        <w:t>‘Counter-Strike: Global Offensive’</w:t>
       </w:r>
       <w:r>
         <w:rPr>
@@ -1743,25 +1190,7 @@
           <w:sz w:val="24"/>
           <w:szCs w:val="24"/>
         </w:rPr>
-        <w:t xml:space="preserve">O tema deste projeto de pesquisa consiste no desenvolvimento de aplicações web para troca/venda de </w:t>
-      </w:r>
-      <w:proofErr w:type="spellStart"/>
-      <w:r>
-        <w:rPr>
-          <w:rFonts w:ascii="Arial" w:hAnsi="Arial" w:cs="Arial"/>
-          <w:sz w:val="24"/>
-          <w:szCs w:val="24"/>
-        </w:rPr>
-        <w:t>skins</w:t>
-      </w:r>
-      <w:proofErr w:type="spellEnd"/>
-      <w:r>
-        <w:rPr>
-          <w:rFonts w:ascii="Arial" w:hAnsi="Arial" w:cs="Arial"/>
-          <w:sz w:val="24"/>
-          <w:szCs w:val="24"/>
-        </w:rPr>
-        <w:t xml:space="preserve"> de jogos eletrônicos.</w:t>
+        <w:t>O tema deste projeto de pesquisa consiste no desenvolvimento de aplicações web para troca/venda de skins de jogos eletrônicos.</w:t>
       </w:r>
     </w:p>
     <w:p>
@@ -1871,43 +1300,7 @@
           <w:sz w:val="24"/>
           <w:szCs w:val="24"/>
         </w:rPr>
-        <w:t xml:space="preserve">venda de </w:t>
-      </w:r>
-      <w:proofErr w:type="spellStart"/>
-      <w:r>
-        <w:rPr>
-          <w:rFonts w:ascii="Arial" w:hAnsi="Arial" w:cs="Arial"/>
-          <w:sz w:val="24"/>
-          <w:szCs w:val="24"/>
-        </w:rPr>
-        <w:t>skins</w:t>
-      </w:r>
-      <w:proofErr w:type="spellEnd"/>
-      <w:r>
-        <w:rPr>
-          <w:rFonts w:ascii="Arial" w:hAnsi="Arial" w:cs="Arial"/>
-          <w:sz w:val="24"/>
-          <w:szCs w:val="24"/>
-        </w:rPr>
-        <w:t xml:space="preserve"> do jogo ‘Counter-Strike: Global </w:t>
-      </w:r>
-      <w:proofErr w:type="spellStart"/>
-      <w:r>
-        <w:rPr>
-          <w:rFonts w:ascii="Arial" w:hAnsi="Arial" w:cs="Arial"/>
-          <w:sz w:val="24"/>
-          <w:szCs w:val="24"/>
-        </w:rPr>
-        <w:t>Offensive</w:t>
-      </w:r>
-      <w:proofErr w:type="spellEnd"/>
-      <w:r>
-        <w:rPr>
-          <w:rFonts w:ascii="Arial" w:hAnsi="Arial" w:cs="Arial"/>
-          <w:sz w:val="24"/>
-          <w:szCs w:val="24"/>
-        </w:rPr>
-        <w:t>’</w:t>
+        <w:t>venda de skins do jogo ‘Counter-Strike: Global Offensive’</w:t>
       </w:r>
       <w:r>
         <w:rPr>
@@ -1987,25 +1380,7 @@
           <w:sz w:val="24"/>
           <w:szCs w:val="24"/>
         </w:rPr>
-        <w:t xml:space="preserve">de </w:t>
-      </w:r>
-      <w:proofErr w:type="spellStart"/>
-      <w:r>
-        <w:rPr>
-          <w:rFonts w:ascii="Arial" w:hAnsi="Arial" w:cs="Arial"/>
-          <w:sz w:val="24"/>
-          <w:szCs w:val="24"/>
-        </w:rPr>
-        <w:t>skins</w:t>
-      </w:r>
-      <w:proofErr w:type="spellEnd"/>
-      <w:r>
-        <w:rPr>
-          <w:rFonts w:ascii="Arial" w:hAnsi="Arial" w:cs="Arial"/>
-          <w:sz w:val="24"/>
-          <w:szCs w:val="24"/>
-        </w:rPr>
-        <w:t xml:space="preserve">, saindo da visão saturada </w:t>
+        <w:t xml:space="preserve">de skins, saindo da visão saturada </w:t>
       </w:r>
       <w:r>
         <w:rPr>
@@ -2100,27 +1475,7 @@
           <w:sz w:val="24"/>
           <w:szCs w:val="24"/>
         </w:rPr>
-        <w:t xml:space="preserve">Em linhas gerais, o objetivo deste projeto é desenvolver uma solução inovadora no mercado de venda/troca de </w:t>
-      </w:r>
-      <w:proofErr w:type="spellStart"/>
-      <w:r>
-        <w:rPr>
-          <w:rFonts w:ascii="Arial" w:hAnsi="Arial" w:cs="Arial"/>
-          <w:bCs/>
-          <w:sz w:val="24"/>
-          <w:szCs w:val="24"/>
-        </w:rPr>
-        <w:t>skins</w:t>
-      </w:r>
-      <w:proofErr w:type="spellEnd"/>
-      <w:r>
-        <w:rPr>
-          <w:rFonts w:ascii="Arial" w:hAnsi="Arial" w:cs="Arial"/>
-          <w:bCs/>
-          <w:sz w:val="24"/>
-          <w:szCs w:val="24"/>
-        </w:rPr>
-        <w:t xml:space="preserve"> de CS:GO que impleme</w:t>
+        <w:t>Em linhas gerais, o objetivo deste projeto é desenvolver uma solução inovadora no mercado de venda/troca de skins de CS:GO que impleme</w:t>
       </w:r>
       <w:r>
         <w:rPr>
@@ -2138,27 +1493,7 @@
           <w:sz w:val="24"/>
           <w:szCs w:val="24"/>
         </w:rPr>
-        <w:t xml:space="preserve">um sistema de bolsa de valores e Day Trading dessas </w:t>
-      </w:r>
-      <w:proofErr w:type="spellStart"/>
-      <w:r>
-        <w:rPr>
-          <w:rFonts w:ascii="Arial" w:hAnsi="Arial" w:cs="Arial"/>
-          <w:bCs/>
-          <w:sz w:val="24"/>
-          <w:szCs w:val="24"/>
-        </w:rPr>
-        <w:t>skins</w:t>
-      </w:r>
-      <w:proofErr w:type="spellEnd"/>
-      <w:r>
-        <w:rPr>
-          <w:rFonts w:ascii="Arial" w:hAnsi="Arial" w:cs="Arial"/>
-          <w:bCs/>
-          <w:sz w:val="24"/>
-          <w:szCs w:val="24"/>
-        </w:rPr>
-        <w:t>, algo não visto no mercado</w:t>
+        <w:t>um sistema de bolsa de valores e Day Trading dessas skins, algo não visto no mercado</w:t>
       </w:r>
       <w:r>
         <w:rPr>
@@ -2276,27 +1611,7 @@
           <w:sz w:val="24"/>
           <w:szCs w:val="24"/>
         </w:rPr>
-        <w:t xml:space="preserve">elaborar e desenvolver um novo sistema de venda/troca de </w:t>
-      </w:r>
-      <w:proofErr w:type="spellStart"/>
-      <w:r>
-        <w:rPr>
-          <w:rFonts w:ascii="Arial" w:hAnsi="Arial" w:cs="Arial"/>
-          <w:bCs/>
-          <w:sz w:val="24"/>
-          <w:szCs w:val="24"/>
-        </w:rPr>
-        <w:t>skins</w:t>
-      </w:r>
-      <w:proofErr w:type="spellEnd"/>
-      <w:r>
-        <w:rPr>
-          <w:rFonts w:ascii="Arial" w:hAnsi="Arial" w:cs="Arial"/>
-          <w:bCs/>
-          <w:sz w:val="24"/>
-          <w:szCs w:val="24"/>
-        </w:rPr>
-        <w:t xml:space="preserve"> de jogos eletrônicos, inovando </w:t>
+        <w:t xml:space="preserve">elaborar e desenvolver um novo sistema de venda/troca de skins de jogos eletrônicos, inovando </w:t>
       </w:r>
       <w:r>
         <w:rPr>
@@ -2341,27 +1656,7 @@
           <w:sz w:val="24"/>
           <w:szCs w:val="24"/>
         </w:rPr>
-        <w:t xml:space="preserve">conhecer as soluções existentes no mercado quando falamos em aplicações de venda/troca de </w:t>
-      </w:r>
-      <w:proofErr w:type="spellStart"/>
-      <w:r>
-        <w:rPr>
-          <w:rFonts w:ascii="Arial" w:hAnsi="Arial" w:cs="Arial"/>
-          <w:bCs/>
-          <w:sz w:val="24"/>
-          <w:szCs w:val="24"/>
-        </w:rPr>
-        <w:t>skins</w:t>
-      </w:r>
-      <w:proofErr w:type="spellEnd"/>
-      <w:r>
-        <w:rPr>
-          <w:rFonts w:ascii="Arial" w:hAnsi="Arial" w:cs="Arial"/>
-          <w:bCs/>
-          <w:sz w:val="24"/>
-          <w:szCs w:val="24"/>
-        </w:rPr>
-        <w:t xml:space="preserve"> de jogos e entender seu</w:t>
+        <w:t>conhecer as soluções existentes no mercado quando falamos em aplicações de venda/troca de skins de jogos e entender seu</w:t>
       </w:r>
       <w:r>
         <w:rPr>
@@ -2660,27 +1955,7 @@
           <w:sz w:val="24"/>
           <w:szCs w:val="24"/>
         </w:rPr>
-        <w:t xml:space="preserve">ao desenvolvimento de aplicações web para troca/venda de </w:t>
-      </w:r>
-      <w:proofErr w:type="spellStart"/>
-      <w:r>
-        <w:rPr>
-          <w:rFonts w:ascii="Arial" w:hAnsi="Arial" w:cs="Arial"/>
-          <w:bCs/>
-          <w:sz w:val="24"/>
-          <w:szCs w:val="24"/>
-        </w:rPr>
-        <w:t>skins</w:t>
-      </w:r>
-      <w:proofErr w:type="spellEnd"/>
-      <w:r>
-        <w:rPr>
-          <w:rFonts w:ascii="Arial" w:hAnsi="Arial" w:cs="Arial"/>
-          <w:bCs/>
-          <w:sz w:val="24"/>
-          <w:szCs w:val="24"/>
-        </w:rPr>
-        <w:t xml:space="preserve"> de jogos eletrônicos são: </w:t>
+        <w:t xml:space="preserve">ao desenvolvimento de aplicações web para troca/venda de skins de jogos eletrônicos são: </w:t>
       </w:r>
     </w:p>
     <w:p>
@@ -2732,19 +2007,8 @@
           <w:sz w:val="24"/>
           <w:szCs w:val="24"/>
         </w:rPr>
-        <w:t xml:space="preserve">implementação de um mercado de ações e um Day Trade de </w:t>
-      </w:r>
-      <w:proofErr w:type="spellStart"/>
-      <w:r>
-        <w:rPr>
-          <w:rFonts w:ascii="Arial" w:hAnsi="Arial" w:cs="Arial"/>
-          <w:bCs/>
-          <w:sz w:val="24"/>
-          <w:szCs w:val="24"/>
-        </w:rPr>
-        <w:t>skins</w:t>
-      </w:r>
-      <w:proofErr w:type="spellEnd"/>
+        <w:t>implementação de um mercado de ações e um Day Trade de skins</w:t>
+      </w:r>
       <w:r>
         <w:rPr>
           <w:rFonts w:ascii="Arial" w:hAnsi="Arial" w:cs="Arial"/>
@@ -2833,25 +2097,14 @@
         </w:rPr>
         <w:t xml:space="preserve">do sistema como </w:t>
       </w:r>
-      <w:proofErr w:type="spellStart"/>
-      <w:r>
-        <w:rPr>
-          <w:rFonts w:ascii="Arial" w:hAnsi="Arial" w:cs="Arial"/>
-          <w:bCs/>
-          <w:sz w:val="24"/>
-          <w:szCs w:val="24"/>
-        </w:rPr>
-        <w:t>Handlebars</w:t>
-      </w:r>
-      <w:proofErr w:type="spellEnd"/>
-      <w:r>
-        <w:rPr>
-          <w:rFonts w:ascii="Arial" w:hAnsi="Arial" w:cs="Arial"/>
-          <w:bCs/>
-          <w:sz w:val="24"/>
-          <w:szCs w:val="24"/>
-        </w:rPr>
-        <w:t>, por exemplo</w:t>
+      <w:r>
+        <w:rPr>
+          <w:rFonts w:ascii="Arial" w:hAnsi="Arial" w:cs="Arial"/>
+          <w:bCs/>
+          <w:sz w:val="24"/>
+          <w:szCs w:val="24"/>
+        </w:rPr>
+        <w:t>Handlebars, por exemplo</w:t>
       </w:r>
       <w:r>
         <w:rPr>
@@ -3094,18 +2347,8 @@
           <w:sz w:val="24"/>
           <w:szCs w:val="24"/>
         </w:rPr>
-        <w:t xml:space="preserve">de </w:t>
-      </w:r>
-      <w:proofErr w:type="spellStart"/>
-      <w:r>
-        <w:rPr>
-          <w:rFonts w:ascii="Arial" w:hAnsi="Arial" w:cs="Arial"/>
-          <w:sz w:val="24"/>
-          <w:szCs w:val="24"/>
-        </w:rPr>
-        <w:t>skins</w:t>
-      </w:r>
-      <w:proofErr w:type="spellEnd"/>
+        <w:t>de skins</w:t>
+      </w:r>
       <w:r>
         <w:rPr>
           <w:rFonts w:ascii="Arial" w:hAnsi="Arial" w:cs="Arial"/>
@@ -3171,25 +2414,7 @@
           <w:sz w:val="24"/>
           <w:szCs w:val="24"/>
         </w:rPr>
-        <w:t xml:space="preserve">Tendo em vista que grande parte dos jogadores utilizam suas </w:t>
-      </w:r>
-      <w:proofErr w:type="spellStart"/>
-      <w:r>
-        <w:rPr>
-          <w:rFonts w:ascii="Arial" w:hAnsi="Arial" w:cs="Arial"/>
-          <w:sz w:val="24"/>
-          <w:szCs w:val="24"/>
-        </w:rPr>
-        <w:t>skins</w:t>
-      </w:r>
-      <w:proofErr w:type="spellEnd"/>
-      <w:r>
-        <w:rPr>
-          <w:rFonts w:ascii="Arial" w:hAnsi="Arial" w:cs="Arial"/>
-          <w:sz w:val="24"/>
-          <w:szCs w:val="24"/>
-        </w:rPr>
-        <w:t xml:space="preserve"> também para uso comercial e conseguir dinheiro, foi levantada a hipótese de que o site de valorização </w:t>
+        <w:t xml:space="preserve">Tendo em vista que grande parte dos jogadores utilizam suas skins também para uso comercial e conseguir dinheiro, foi levantada a hipótese de que o site de valorização </w:t>
       </w:r>
       <w:r>
         <w:rPr>
@@ -3294,43 +2519,7 @@
           <w:sz w:val="24"/>
           <w:szCs w:val="24"/>
         </w:rPr>
-        <w:t xml:space="preserve">Buscando a implementação d aplicação web proposta, este projeto utilizará dos métodos ágeis, principalmente seguindo a figura da metodologia XP. Para auxiliar na execução destes métodos, a ferramenta </w:t>
-      </w:r>
-      <w:proofErr w:type="spellStart"/>
-      <w:r>
-        <w:rPr>
-          <w:rFonts w:ascii="Arial" w:hAnsi="Arial" w:cs="Arial"/>
-          <w:sz w:val="24"/>
-          <w:szCs w:val="24"/>
-        </w:rPr>
-        <w:t>Pivotal</w:t>
-      </w:r>
-      <w:proofErr w:type="spellEnd"/>
-      <w:r>
-        <w:rPr>
-          <w:rFonts w:ascii="Arial" w:hAnsi="Arial" w:cs="Arial"/>
-          <w:sz w:val="24"/>
-          <w:szCs w:val="24"/>
-        </w:rPr>
-        <w:t xml:space="preserve"> </w:t>
-      </w:r>
-      <w:proofErr w:type="spellStart"/>
-      <w:r>
-        <w:rPr>
-          <w:rFonts w:ascii="Arial" w:hAnsi="Arial" w:cs="Arial"/>
-          <w:sz w:val="24"/>
-          <w:szCs w:val="24"/>
-        </w:rPr>
-        <w:t>Tracker</w:t>
-      </w:r>
-      <w:proofErr w:type="spellEnd"/>
-      <w:r>
-        <w:rPr>
-          <w:rFonts w:ascii="Arial" w:hAnsi="Arial" w:cs="Arial"/>
-          <w:sz w:val="24"/>
-          <w:szCs w:val="24"/>
-        </w:rPr>
-        <w:t xml:space="preserve"> será utilizada para administrar as histórias de usuários e promover um ambiente para organizá-las e </w:t>
+        <w:t xml:space="preserve">Buscando a implementação d aplicação web proposta, este projeto utilizará dos métodos ágeis, principalmente seguindo a figura da metodologia XP. Para auxiliar na execução destes métodos, a ferramenta Pivotal Tracker será utilizada para administrar as histórias de usuários e promover um ambiente para organizá-las e </w:t>
       </w:r>
       <w:r>
         <w:rPr>
@@ -3366,79 +2555,7 @@
           <w:sz w:val="24"/>
           <w:szCs w:val="24"/>
         </w:rPr>
-        <w:t xml:space="preserve">Como parte dos métodos ágeis, o sistema utilizará duas ferramentas de testes, o </w:t>
-      </w:r>
-      <w:proofErr w:type="spellStart"/>
-      <w:r>
-        <w:rPr>
-          <w:rFonts w:ascii="Arial" w:hAnsi="Arial" w:cs="Arial"/>
-          <w:sz w:val="24"/>
-          <w:szCs w:val="24"/>
-        </w:rPr>
-        <w:t>Jest</w:t>
-      </w:r>
-      <w:proofErr w:type="spellEnd"/>
-      <w:r>
-        <w:rPr>
-          <w:rFonts w:ascii="Arial" w:hAnsi="Arial" w:cs="Arial"/>
-          <w:sz w:val="24"/>
-          <w:szCs w:val="24"/>
-        </w:rPr>
-        <w:t xml:space="preserve"> e o </w:t>
-      </w:r>
-      <w:proofErr w:type="spellStart"/>
-      <w:r>
-        <w:rPr>
-          <w:rFonts w:ascii="Arial" w:hAnsi="Arial" w:cs="Arial"/>
-          <w:sz w:val="24"/>
-          <w:szCs w:val="24"/>
-        </w:rPr>
-        <w:t>Cucumber</w:t>
-      </w:r>
-      <w:proofErr w:type="spellEnd"/>
-      <w:r>
-        <w:rPr>
-          <w:rFonts w:ascii="Arial" w:hAnsi="Arial" w:cs="Arial"/>
-          <w:sz w:val="24"/>
-          <w:szCs w:val="24"/>
-        </w:rPr>
-        <w:t xml:space="preserve">, realizando testes unitários, de integração e testes </w:t>
-      </w:r>
-      <w:proofErr w:type="spellStart"/>
-      <w:r>
-        <w:rPr>
-          <w:rFonts w:ascii="Arial" w:hAnsi="Arial" w:cs="Arial"/>
-          <w:sz w:val="24"/>
-          <w:szCs w:val="24"/>
-        </w:rPr>
-        <w:t>End-to-End</w:t>
-      </w:r>
-      <w:proofErr w:type="spellEnd"/>
-      <w:r>
-        <w:rPr>
-          <w:rFonts w:ascii="Arial" w:hAnsi="Arial" w:cs="Arial"/>
-          <w:sz w:val="24"/>
-          <w:szCs w:val="24"/>
-        </w:rPr>
-        <w:t xml:space="preserve">, além do fato de que o </w:t>
-      </w:r>
-      <w:proofErr w:type="spellStart"/>
-      <w:r>
-        <w:rPr>
-          <w:rFonts w:ascii="Arial" w:hAnsi="Arial" w:cs="Arial"/>
-          <w:sz w:val="24"/>
-          <w:szCs w:val="24"/>
-        </w:rPr>
-        <w:t>Cucumber</w:t>
-      </w:r>
-      <w:proofErr w:type="spellEnd"/>
-      <w:r>
-        <w:rPr>
-          <w:rFonts w:ascii="Arial" w:hAnsi="Arial" w:cs="Arial"/>
-          <w:sz w:val="24"/>
-          <w:szCs w:val="24"/>
-        </w:rPr>
-        <w:t xml:space="preserve"> fará os testes direto nos cenários criados pelas histórias de usuário.</w:t>
+        <w:t>Como parte dos métodos ágeis, o sistema utilizará duas ferramentas de testes, o Jest e o Cucumber, realizando testes unitários, de integração e testes End-to-End, além do fato de que o Cucumber fará os testes direto nos cenários criados pelas histórias de usuário.</w:t>
       </w:r>
     </w:p>
     <w:p>
@@ -3458,195 +2575,15 @@
           <w:sz w:val="24"/>
           <w:szCs w:val="24"/>
         </w:rPr>
-        <w:t xml:space="preserve">Em questão técnica, a aplicação será feita em cima de um </w:t>
-      </w:r>
-      <w:proofErr w:type="spellStart"/>
-      <w:r>
-        <w:rPr>
-          <w:rFonts w:ascii="Arial" w:hAnsi="Arial" w:cs="Arial"/>
-          <w:sz w:val="24"/>
-          <w:szCs w:val="24"/>
-        </w:rPr>
-        <w:t>back-end</w:t>
-      </w:r>
-      <w:proofErr w:type="spellEnd"/>
-      <w:r>
-        <w:rPr>
-          <w:rFonts w:ascii="Arial" w:hAnsi="Arial" w:cs="Arial"/>
-          <w:sz w:val="24"/>
-          <w:szCs w:val="24"/>
-        </w:rPr>
-        <w:t xml:space="preserve"> em </w:t>
-      </w:r>
-      <w:proofErr w:type="spellStart"/>
-      <w:r>
-        <w:rPr>
-          <w:rFonts w:ascii="Arial" w:hAnsi="Arial" w:cs="Arial"/>
-          <w:sz w:val="24"/>
-          <w:szCs w:val="24"/>
-        </w:rPr>
-        <w:t>Node.Js</w:t>
-      </w:r>
-      <w:proofErr w:type="spellEnd"/>
-      <w:r>
-        <w:rPr>
-          <w:rFonts w:ascii="Arial" w:hAnsi="Arial" w:cs="Arial"/>
-          <w:sz w:val="24"/>
-          <w:szCs w:val="24"/>
-        </w:rPr>
-        <w:t>, enquanto o front-</w:t>
-      </w:r>
-      <w:proofErr w:type="spellStart"/>
-      <w:r>
-        <w:rPr>
-          <w:rFonts w:ascii="Arial" w:hAnsi="Arial" w:cs="Arial"/>
-          <w:sz w:val="24"/>
-          <w:szCs w:val="24"/>
-        </w:rPr>
-        <w:t>end</w:t>
-      </w:r>
-      <w:proofErr w:type="spellEnd"/>
-      <w:r>
-        <w:rPr>
-          <w:rFonts w:ascii="Arial" w:hAnsi="Arial" w:cs="Arial"/>
-          <w:sz w:val="24"/>
-          <w:szCs w:val="24"/>
-        </w:rPr>
-        <w:t xml:space="preserve"> utilizará do HTML e do </w:t>
-      </w:r>
-      <w:proofErr w:type="spellStart"/>
-      <w:r>
-        <w:rPr>
-          <w:rFonts w:ascii="Arial" w:hAnsi="Arial" w:cs="Arial"/>
-          <w:sz w:val="24"/>
-          <w:szCs w:val="24"/>
-        </w:rPr>
-        <w:t>Handlebars</w:t>
-      </w:r>
-      <w:proofErr w:type="spellEnd"/>
-      <w:r>
-        <w:rPr>
-          <w:rFonts w:ascii="Arial" w:hAnsi="Arial" w:cs="Arial"/>
-          <w:sz w:val="24"/>
-          <w:szCs w:val="24"/>
-        </w:rPr>
-        <w:t>.</w:t>
-      </w:r>
-      <w:r>
-        <w:rPr>
-          <w:rFonts w:ascii="Arial" w:hAnsi="Arial" w:cs="Arial"/>
-          <w:sz w:val="24"/>
-          <w:szCs w:val="24"/>
-        </w:rPr>
-        <w:t xml:space="preserve"> Para controle de versão, o </w:t>
-      </w:r>
-      <w:proofErr w:type="spellStart"/>
-      <w:r>
-        <w:rPr>
-          <w:rFonts w:ascii="Arial" w:hAnsi="Arial" w:cs="Arial"/>
-          <w:sz w:val="24"/>
-          <w:szCs w:val="24"/>
-        </w:rPr>
-        <w:t>Git</w:t>
-      </w:r>
-      <w:proofErr w:type="spellEnd"/>
-      <w:r>
-        <w:rPr>
-          <w:rFonts w:ascii="Arial" w:hAnsi="Arial" w:cs="Arial"/>
-          <w:sz w:val="24"/>
-          <w:szCs w:val="24"/>
-        </w:rPr>
-        <w:t xml:space="preserve"> será utilizando, </w:t>
-      </w:r>
-      <w:proofErr w:type="gramStart"/>
-      <w:r>
-        <w:rPr>
-          <w:rFonts w:ascii="Arial" w:hAnsi="Arial" w:cs="Arial"/>
-          <w:sz w:val="24"/>
-          <w:szCs w:val="24"/>
-        </w:rPr>
-        <w:t>portanto</w:t>
-      </w:r>
-      <w:proofErr w:type="gramEnd"/>
-      <w:r>
-        <w:rPr>
-          <w:rFonts w:ascii="Arial" w:hAnsi="Arial" w:cs="Arial"/>
-          <w:sz w:val="24"/>
-          <w:szCs w:val="24"/>
-        </w:rPr>
-        <w:t xml:space="preserve"> o projeto contém um repositório no GitHub onde cada progresso será salvo, controlando o ciclo de vida do software. Para </w:t>
-      </w:r>
-      <w:proofErr w:type="spellStart"/>
-      <w:r>
-        <w:rPr>
-          <w:rFonts w:ascii="Arial" w:hAnsi="Arial" w:cs="Arial"/>
-          <w:sz w:val="24"/>
-          <w:szCs w:val="24"/>
-        </w:rPr>
-        <w:t>deploy</w:t>
-      </w:r>
-      <w:proofErr w:type="spellEnd"/>
-      <w:r>
-        <w:rPr>
-          <w:rFonts w:ascii="Arial" w:hAnsi="Arial" w:cs="Arial"/>
-          <w:sz w:val="24"/>
-          <w:szCs w:val="24"/>
-        </w:rPr>
-        <w:t xml:space="preserve">, o </w:t>
-      </w:r>
-      <w:proofErr w:type="spellStart"/>
-      <w:r>
-        <w:rPr>
-          <w:rFonts w:ascii="Arial" w:hAnsi="Arial" w:cs="Arial"/>
-          <w:sz w:val="24"/>
-          <w:szCs w:val="24"/>
-        </w:rPr>
-        <w:t>Heroku</w:t>
-      </w:r>
-      <w:proofErr w:type="spellEnd"/>
-      <w:r>
-        <w:rPr>
-          <w:rFonts w:ascii="Arial" w:hAnsi="Arial" w:cs="Arial"/>
-          <w:sz w:val="24"/>
-          <w:szCs w:val="24"/>
-        </w:rPr>
-        <w:t xml:space="preserve"> será utilizado. Com isso, uma aplicação foi criada no </w:t>
-      </w:r>
-      <w:proofErr w:type="spellStart"/>
-      <w:r>
-        <w:rPr>
-          <w:rFonts w:ascii="Arial" w:hAnsi="Arial" w:cs="Arial"/>
-          <w:sz w:val="24"/>
-          <w:szCs w:val="24"/>
-        </w:rPr>
-        <w:t>Heroku</w:t>
-      </w:r>
-      <w:proofErr w:type="spellEnd"/>
-      <w:r>
-        <w:rPr>
-          <w:rFonts w:ascii="Arial" w:hAnsi="Arial" w:cs="Arial"/>
-          <w:sz w:val="24"/>
-          <w:szCs w:val="24"/>
-        </w:rPr>
-        <w:t>, onde o sistema será posto no ar toda vez que uma mudança for ‘</w:t>
-      </w:r>
-      <w:proofErr w:type="spellStart"/>
-      <w:r>
-        <w:rPr>
-          <w:rFonts w:ascii="Arial" w:hAnsi="Arial" w:cs="Arial"/>
-          <w:sz w:val="24"/>
-          <w:szCs w:val="24"/>
-        </w:rPr>
-        <w:t>commitada</w:t>
-      </w:r>
-      <w:proofErr w:type="spellEnd"/>
-      <w:r>
-        <w:rPr>
-          <w:rFonts w:ascii="Arial" w:hAnsi="Arial" w:cs="Arial"/>
-          <w:sz w:val="24"/>
-          <w:szCs w:val="24"/>
-        </w:rPr>
-        <w:t>’ no GitHub.</w:t>
+        <w:t>Em questão técnica, a aplicação será feita em cima de um back-end em Node.Js, enquanto o front-end utilizará do HTML e do Handlebars.</w:t>
+      </w:r>
+      <w:r>
+        <w:rPr>
+          <w:rFonts w:ascii="Arial" w:hAnsi="Arial" w:cs="Arial"/>
+          <w:sz w:val="24"/>
+          <w:szCs w:val="24"/>
+        </w:rPr>
+        <w:t xml:space="preserve"> Para controle de versão, o Git será utilizando, portanto o projeto contém um repositório no GitHub onde cada progresso será salvo, controlando o ciclo de vida do software. Para deploy, o Heroku será utilizado. Com isso, uma aplicação foi criada no Heroku, onde o sistema será posto no ar toda vez que uma mudança for ‘commitada’ no GitHub.</w:t>
       </w:r>
     </w:p>
     <w:p>
@@ -3690,18 +2627,8 @@
           <w:sz w:val="24"/>
           <w:szCs w:val="24"/>
         </w:rPr>
-        <w:t xml:space="preserve">Global </w:t>
-      </w:r>
-      <w:proofErr w:type="spellStart"/>
-      <w:r>
-        <w:rPr>
-          <w:rFonts w:ascii="Arial" w:hAnsi="Arial" w:cs="Arial"/>
-          <w:sz w:val="24"/>
-          <w:szCs w:val="24"/>
-        </w:rPr>
-        <w:t>Offensive</w:t>
-      </w:r>
-      <w:proofErr w:type="spellEnd"/>
+        <w:t>Global Offensive</w:t>
+      </w:r>
       <w:r>
         <w:rPr>
           <w:rFonts w:ascii="Arial" w:hAnsi="Arial" w:cs="Arial"/>
@@ -3732,25 +2659,7 @@
           <w:sz w:val="24"/>
           <w:szCs w:val="24"/>
         </w:rPr>
-        <w:t xml:space="preserve">sites de grande importância no meio de mercado de </w:t>
-      </w:r>
-      <w:proofErr w:type="spellStart"/>
-      <w:r>
-        <w:rPr>
-          <w:rFonts w:ascii="Arial" w:hAnsi="Arial" w:cs="Arial"/>
-          <w:sz w:val="24"/>
-          <w:szCs w:val="24"/>
-        </w:rPr>
-        <w:t>skins</w:t>
-      </w:r>
-      <w:proofErr w:type="spellEnd"/>
-      <w:r>
-        <w:rPr>
-          <w:rFonts w:ascii="Arial" w:hAnsi="Arial" w:cs="Arial"/>
-          <w:sz w:val="24"/>
-          <w:szCs w:val="24"/>
-        </w:rPr>
-        <w:t xml:space="preserve">. Como não é uma área documentada, </w:t>
+        <w:t xml:space="preserve">sites de grande importância no meio de mercado de skins. Como não é uma área documentada, </w:t>
       </w:r>
       <w:r>
         <w:rPr>
@@ -4014,6 +2923,223 @@
           <w:szCs w:val="24"/>
         </w:rPr>
       </w:pPr>
+    </w:p>
+    <w:p>
+      <w:pPr>
+        <w:pStyle w:val="PargrafodaLista"/>
+        <w:numPr>
+          <w:ilvl w:val="0"/>
+          <w:numId w:val="1"/>
+        </w:numPr>
+        <w:rPr>
+          <w:rFonts w:ascii="Arial" w:hAnsi="Arial" w:cs="Arial"/>
+          <w:b/>
+          <w:bCs/>
+          <w:sz w:val="24"/>
+          <w:szCs w:val="24"/>
+        </w:rPr>
+      </w:pPr>
+      <w:r>
+        <w:rPr>
+          <w:rFonts w:ascii="Arial" w:hAnsi="Arial" w:cs="Arial"/>
+          <w:b/>
+          <w:bCs/>
+          <w:sz w:val="24"/>
+          <w:szCs w:val="24"/>
+        </w:rPr>
+        <w:t>BIBLIOGRAFIA</w:t>
+      </w:r>
+    </w:p>
+    <w:p>
+      <w:pPr>
+        <w:rPr>
+          <w:rFonts w:ascii="Arial" w:hAnsi="Arial" w:cs="Arial"/>
+          <w:b/>
+          <w:bCs/>
+          <w:sz w:val="24"/>
+          <w:szCs w:val="24"/>
+        </w:rPr>
+      </w:pPr>
+    </w:p>
+    <w:p>
+      <w:pPr>
+        <w:rPr>
+          <w:rFonts w:ascii="Arial" w:hAnsi="Arial" w:cs="Arial"/>
+          <w:b/>
+          <w:bCs/>
+          <w:sz w:val="24"/>
+          <w:szCs w:val="24"/>
+        </w:rPr>
+      </w:pPr>
+      <w:hyperlink r:id="rId6" w:history="1">
+        <w:r>
+          <w:rPr>
+            <w:rStyle w:val="Hyperlink"/>
+            <w:rFonts w:ascii="Arial" w:hAnsi="Arial" w:cs="Arial"/>
+            <w:b/>
+            <w:bCs/>
+            <w:sz w:val="24"/>
+            <w:szCs w:val="24"/>
+          </w:rPr>
+          <w:t>https://oglobo.globo.com/cultura/industria-de-games-no-brasil-cresce-30-ja-chega-quase-mil-titulos-23676660</w:t>
+        </w:r>
+      </w:hyperlink>
+    </w:p>
+    <w:p>
+      <w:pPr>
+        <w:rPr>
+          <w:rFonts w:ascii="Arial" w:hAnsi="Arial" w:cs="Arial"/>
+          <w:b/>
+          <w:bCs/>
+          <w:sz w:val="24"/>
+          <w:szCs w:val="24"/>
+        </w:rPr>
+      </w:pPr>
+      <w:r>
+        <w:rPr>
+          <w:rFonts w:ascii="Arial" w:hAnsi="Arial" w:cs="Arial"/>
+          <w:b/>
+          <w:bCs/>
+          <w:sz w:val="24"/>
+          <w:szCs w:val="24"/>
+        </w:rPr>
+        <w:t>Acesso em 16/10/19</w:t>
+      </w:r>
+    </w:p>
+    <w:p>
+      <w:pPr>
+        <w:rPr>
+          <w:rFonts w:ascii="Arial" w:hAnsi="Arial" w:cs="Arial"/>
+          <w:b/>
+          <w:bCs/>
+          <w:sz w:val="24"/>
+          <w:szCs w:val="24"/>
+        </w:rPr>
+      </w:pPr>
+      <w:hyperlink r:id="rId7" w:history="1">
+        <w:r>
+          <w:rPr>
+            <w:rStyle w:val="Hyperlink"/>
+            <w:rFonts w:ascii="Arial" w:hAnsi="Arial" w:cs="Arial"/>
+            <w:b/>
+            <w:bCs/>
+            <w:sz w:val="24"/>
+            <w:szCs w:val="24"/>
+          </w:rPr>
+          <w:t>https://exame.abril.com.br/negocios/mercado-de-games-no-brasil-deve-crescer-53-ate-2022-diz-estudo/</w:t>
+        </w:r>
+      </w:hyperlink>
+    </w:p>
+    <w:p>
+      <w:pPr>
+        <w:rPr>
+          <w:rFonts w:ascii="Arial" w:hAnsi="Arial" w:cs="Arial"/>
+          <w:b/>
+          <w:bCs/>
+          <w:sz w:val="24"/>
+          <w:szCs w:val="24"/>
+        </w:rPr>
+      </w:pPr>
+      <w:r>
+        <w:rPr>
+          <w:rFonts w:ascii="Arial" w:hAnsi="Arial" w:cs="Arial"/>
+          <w:b/>
+          <w:bCs/>
+          <w:sz w:val="24"/>
+          <w:szCs w:val="24"/>
+        </w:rPr>
+        <w:t>Acesso em 16/10/19</w:t>
+      </w:r>
+    </w:p>
+    <w:p>
+      <w:pPr>
+        <w:rPr>
+          <w:rFonts w:ascii="Arial" w:hAnsi="Arial" w:cs="Arial"/>
+          <w:b/>
+          <w:bCs/>
+          <w:sz w:val="24"/>
+          <w:szCs w:val="24"/>
+        </w:rPr>
+      </w:pPr>
+      <w:hyperlink r:id="rId8" w:history="1">
+        <w:r>
+          <w:rPr>
+            <w:rStyle w:val="Hyperlink"/>
+            <w:rFonts w:ascii="Arial" w:hAnsi="Arial" w:cs="Arial"/>
+            <w:b/>
+            <w:bCs/>
+            <w:sz w:val="24"/>
+            <w:szCs w:val="24"/>
+          </w:rPr>
+          <w:t>https://g1.globo.com/pr/parana/especial-publicitario/puc-pr/profissionais-do-amanha/noticia/2018/10/08/mercado-de-jogos-digitais-cresce-no-brasil-e-no-mundo.ghtml</w:t>
+        </w:r>
+      </w:hyperlink>
+    </w:p>
+    <w:p>
+      <w:pPr>
+        <w:rPr>
+          <w:rFonts w:ascii="Arial" w:hAnsi="Arial" w:cs="Arial"/>
+          <w:b/>
+          <w:bCs/>
+          <w:sz w:val="24"/>
+          <w:szCs w:val="24"/>
+        </w:rPr>
+      </w:pPr>
+      <w:r>
+        <w:rPr>
+          <w:rFonts w:ascii="Arial" w:hAnsi="Arial" w:cs="Arial"/>
+          <w:b/>
+          <w:bCs/>
+          <w:sz w:val="24"/>
+          <w:szCs w:val="24"/>
+        </w:rPr>
+        <w:t>Acesso em 16/10/19</w:t>
+      </w:r>
+    </w:p>
+    <w:p>
+      <w:pPr>
+        <w:rPr>
+          <w:rFonts w:ascii="Arial" w:hAnsi="Arial" w:cs="Arial"/>
+          <w:b/>
+          <w:bCs/>
+          <w:sz w:val="24"/>
+          <w:szCs w:val="24"/>
+        </w:rPr>
+      </w:pPr>
+      <w:hyperlink r:id="rId9" w:history="1">
+        <w:r>
+          <w:rPr>
+            <w:rStyle w:val="Hyperlink"/>
+            <w:rFonts w:ascii="Arial" w:hAnsi="Arial" w:cs="Arial"/>
+            <w:b/>
+            <w:bCs/>
+            <w:sz w:val="24"/>
+            <w:szCs w:val="24"/>
+          </w:rPr>
+          <w:t>https://www.otempo.com.br/economia/subscription-required-7.5927739?aId=1.2224441</w:t>
+        </w:r>
+      </w:hyperlink>
+    </w:p>
+    <w:p>
+      <w:pPr>
+        <w:rPr>
+          <w:rFonts w:ascii="Arial" w:hAnsi="Arial" w:cs="Arial"/>
+          <w:b/>
+          <w:bCs/>
+          <w:sz w:val="24"/>
+          <w:szCs w:val="24"/>
+        </w:rPr>
+      </w:pPr>
+      <w:r>
+        <w:rPr>
+          <w:rFonts w:ascii="Arial" w:hAnsi="Arial" w:cs="Arial"/>
+          <w:b/>
+          <w:bCs/>
+          <w:sz w:val="24"/>
+          <w:szCs w:val="24"/>
+        </w:rPr>
+        <w:t>Acesso em 16/10/19</w:t>
+      </w:r>
       <w:bookmarkStart w:id="0" w:name="_GoBack"/>
       <w:bookmarkEnd w:id="0"/>
     </w:p>
@@ -4254,7 +3380,7 @@
       </w:pPr>
     </w:pPrDefault>
   </w:docDefaults>
-  <w:latentStyles w:defLockedState="0" w:defUIPriority="99" w:defSemiHidden="0" w:defUnhideWhenUsed="0" w:defQFormat="0" w:count="376">
+  <w:latentStyles w:defLockedState="0" w:defUIPriority="99" w:defSemiHidden="0" w:defUnhideWhenUsed="0" w:defQFormat="0" w:count="377">
     <w:lsdException w:name="Normal" w:uiPriority="0" w:qFormat="1"/>
     <w:lsdException w:name="heading 1" w:uiPriority="9" w:qFormat="1"/>
     <w:lsdException w:name="heading 2" w:semiHidden="1" w:uiPriority="9" w:unhideWhenUsed="1" w:qFormat="1"/>
@@ -4360,7 +3486,6 @@
     <w:lsdException w:name="HTML Sample" w:semiHidden="1" w:unhideWhenUsed="1"/>
     <w:lsdException w:name="HTML Typewriter" w:semiHidden="1" w:unhideWhenUsed="1"/>
     <w:lsdException w:name="HTML Variable" w:semiHidden="1" w:unhideWhenUsed="1"/>
-    <w:lsdException w:name="Normal Table" w:semiHidden="1" w:unhideWhenUsed="1"/>
     <w:lsdException w:name="annotation subject" w:semiHidden="1" w:unhideWhenUsed="1"/>
     <w:lsdException w:name="No List" w:semiHidden="1" w:unhideWhenUsed="1"/>
     <w:lsdException w:name="Outline List 1" w:semiHidden="1" w:unhideWhenUsed="1"/>
@@ -4407,10 +3532,8 @@
     <w:lsdException w:name="Table Subtle 2" w:semiHidden="1" w:unhideWhenUsed="1"/>
     <w:lsdException w:name="Table Web 1" w:semiHidden="1" w:unhideWhenUsed="1"/>
     <w:lsdException w:name="Table Web 2" w:semiHidden="1" w:unhideWhenUsed="1"/>
-    <w:lsdException w:name="Table Web 3" w:semiHidden="1" w:unhideWhenUsed="1"/>
     <w:lsdException w:name="Balloon Text" w:semiHidden="1" w:unhideWhenUsed="1"/>
     <w:lsdException w:name="Table Grid" w:uiPriority="39"/>
-    <w:lsdException w:name="Table Theme" w:semiHidden="1" w:unhideWhenUsed="1"/>
     <w:lsdException w:name="Placeholder Text" w:semiHidden="1"/>
     <w:lsdException w:name="No Spacing" w:uiPriority="1" w:qFormat="1"/>
     <w:lsdException w:name="Light Shading" w:uiPriority="60"/>
@@ -4631,6 +3754,7 @@
     <w:lsdException w:name="Hashtag" w:semiHidden="1" w:unhideWhenUsed="1"/>
     <w:lsdException w:name="Unresolved Mention" w:semiHidden="1" w:unhideWhenUsed="1"/>
     <w:lsdException w:name="Smart Link" w:semiHidden="1" w:unhideWhenUsed="1"/>
+    <w:lsdException w:name="Smart Link Error" w:semiHidden="1" w:unhideWhenUsed="1"/>
   </w:latentStyles>
   <w:style w:type="paragraph" w:default="1" w:styleId="Normal">
     <w:name w:val="Normal"/>
@@ -4673,6 +3797,29 @@
       <w:ind w:left="720"/>
       <w:contextualSpacing/>
     </w:pPr>
+  </w:style>
+  <w:style w:type="character" w:styleId="Hyperlink">
+    <w:name w:val="Hyperlink"/>
+    <w:basedOn w:val="Fontepargpadro"/>
+    <w:uiPriority w:val="99"/>
+    <w:unhideWhenUsed/>
+    <w:rsid w:val="00FA65D2"/>
+    <w:rPr>
+      <w:color w:val="0563C1" w:themeColor="hyperlink"/>
+      <w:u w:val="single"/>
+    </w:rPr>
+  </w:style>
+  <w:style w:type="character" w:styleId="MenoPendente">
+    <w:name w:val="Unresolved Mention"/>
+    <w:basedOn w:val="Fontepargpadro"/>
+    <w:uiPriority w:val="99"/>
+    <w:semiHidden/>
+    <w:unhideWhenUsed/>
+    <w:rsid w:val="00FA65D2"/>
+    <w:rPr>
+      <w:color w:val="605E5C"/>
+      <w:shd w:val="clear" w:color="auto" w:fill="E1DFDD"/>
+    </w:rPr>
   </w:style>
 </w:styles>
 </file>

</xml_diff>